<commit_message>
replace docs srs di folder srs-sdd
</commit_message>
<xml_diff>
--- a/SRS-SDD/SRS TravlendarA2 VFinal.docx
+++ b/SRS-SDD/SRS TravlendarA2 VFinal.docx
@@ -1,6 +1,6 @@
 
 <file path=word/document.xml><?xml version="1.0" encoding="utf-8"?>
-<w:document xmlns:wpc="http://schemas.microsoft.com/office/word/2010/wordprocessingCanvas" xmlns:mc="http://schemas.openxmlformats.org/markup-compatibility/2006" xmlns:o="urn:schemas-microsoft-com:office:office" xmlns:r="http://schemas.openxmlformats.org/officeDocument/2006/relationships" xmlns:m="http://schemas.openxmlformats.org/officeDocument/2006/math" xmlns:v="urn:schemas-microsoft-com:vml" xmlns:wp14="http://schemas.microsoft.com/office/word/2010/wordprocessingDrawing" xmlns:wp="http://schemas.openxmlformats.org/drawingml/2006/wordprocessingDrawing" xmlns:w10="urn:schemas-microsoft-com:office:word" xmlns:w="http://schemas.openxmlformats.org/wordprocessingml/2006/main" xmlns:w14="http://schemas.microsoft.com/office/word/2010/wordml" xmlns:w15="http://schemas.microsoft.com/office/word/2012/wordml" xmlns:wpg="http://schemas.microsoft.com/office/word/2010/wordprocessingGroup" xmlns:wpi="http://schemas.microsoft.com/office/word/2010/wordprocessingInk" xmlns:wne="http://schemas.microsoft.com/office/word/2006/wordml" xmlns:wps="http://schemas.microsoft.com/office/word/2010/wordprocessingShape" mc:Ignorable="w14 w15 wp14">
+<w:document xmlns:wpc="http://schemas.microsoft.com/office/word/2010/wordprocessingCanvas" xmlns:mc="http://schemas.openxmlformats.org/markup-compatibility/2006" xmlns:o="urn:schemas-microsoft-com:office:office" xmlns:r="http://schemas.openxmlformats.org/officeDocument/2006/relationships" xmlns:m="http://schemas.openxmlformats.org/officeDocument/2006/math" xmlns:v="urn:schemas-microsoft-com:vml" xmlns:wp14="http://schemas.microsoft.com/office/word/2010/wordprocessingDrawing" xmlns:wp="http://schemas.openxmlformats.org/drawingml/2006/wordprocessingDrawing" xmlns:w10="urn:schemas-microsoft-com:office:word" xmlns:w="http://schemas.openxmlformats.org/wordprocessingml/2006/main" xmlns:w14="http://schemas.microsoft.com/office/word/2010/wordml" xmlns:wpg="http://schemas.microsoft.com/office/word/2010/wordprocessingGroup" xmlns:wpi="http://schemas.microsoft.com/office/word/2010/wordprocessingInk" xmlns:wne="http://schemas.microsoft.com/office/word/2006/wordml" xmlns:wps="http://schemas.microsoft.com/office/word/2010/wordprocessingShape" mc:Ignorable="w14 wp14">
   <w:body>
     <w:p>
       <w:pPr>
@@ -31,21 +31,11 @@
         <w:pStyle w:val="Title"/>
         <w:jc w:val="right"/>
       </w:pPr>
-      <w:r>
-        <w:fldChar w:fldCharType="begin"/>
-      </w:r>
-      <w:r>
-        <w:instrText xml:space="preserve"> TITLE  \* MERGEFORMAT </w:instrText>
-      </w:r>
-      <w:r>
-        <w:fldChar w:fldCharType="separate"/>
-      </w:r>
-      <w:r>
-        <w:t>Software Requirements Specification</w:t>
-      </w:r>
-      <w:r>
-        <w:fldChar w:fldCharType="end"/>
-      </w:r>
+      <w:fldSimple w:instr=" TITLE  \* MERGEFORMAT ">
+        <w:r>
+          <w:t>Software Requirements Specification</w:t>
+        </w:r>
+      </w:fldSimple>
     </w:p>
     <w:p/>
     <w:p/>
@@ -129,7 +119,7 @@
         <w:pStyle w:val="ByLine"/>
         <w:spacing w:after="0"/>
         <w:sectPr>
-          <w:footerReference w:type="default" r:id="rId8"/>
+          <w:footerReference w:type="default" r:id="rId9"/>
           <w:pgSz w:w="12240" w:h="15840" w:code="1"/>
           <w:pgMar w:top="1440" w:right="1440" w:bottom="1440" w:left="1440" w:header="720" w:footer="720" w:gutter="0"/>
           <w:pgNumType w:fmt="lowerRoman" w:start="1"/>
@@ -1787,22 +1777,11 @@
       <w:r>
         <w:br w:type="page"/>
       </w:r>
-      <w:r>
-        <w:lastRenderedPageBreak/>
-        <w:fldChar w:fldCharType="begin"/>
-      </w:r>
-      <w:r>
-        <w:instrText xml:space="preserve"> TITLE  \* MERGEFORMAT </w:instrText>
-      </w:r>
-      <w:r>
-        <w:fldChar w:fldCharType="separate"/>
-      </w:r>
-      <w:r>
-        <w:t>Software Requirements Specification</w:t>
-      </w:r>
-      <w:r>
-        <w:fldChar w:fldCharType="end"/>
-      </w:r>
+      <w:fldSimple w:instr=" TITLE  \* MERGEFORMAT ">
+        <w:r>
+          <w:t>Software Requirements Specification</w:t>
+        </w:r>
+      </w:fldSimple>
       <w:r>
         <w:t xml:space="preserve"> </w:t>
       </w:r>
@@ -2466,71 +2445,288 @@
       <w:r>
         <w:t xml:space="preserve"> </w:t>
       </w:r>
-      <w:proofErr w:type="spellStart"/>
       <w:r>
         <w:rPr>
           <w:i/>
         </w:rPr>
-        <w:t>Traveller</w:t>
-      </w:r>
-      <w:proofErr w:type="spellEnd"/>
+        <w:t xml:space="preserve">Traveller. Traveller </w:t>
+      </w:r>
+      <w:r>
+        <w:t xml:space="preserve">Akan </w:t>
+      </w:r>
+      <w:proofErr w:type="spellStart"/>
+      <w:r>
+        <w:t>menambahkan</w:t>
+      </w:r>
+      <w:proofErr w:type="spellEnd"/>
+      <w:r>
+        <w:t xml:space="preserve"> event</w:t>
+      </w:r>
+      <w:r>
+        <w:t xml:space="preserve">, </w:t>
+      </w:r>
+      <w:proofErr w:type="spellStart"/>
+      <w:r>
+        <w:t>waktu</w:t>
+      </w:r>
+      <w:proofErr w:type="spellEnd"/>
+      <w:r>
+        <w:t xml:space="preserve">, </w:t>
+      </w:r>
+      <w:proofErr w:type="spellStart"/>
+      <w:r>
+        <w:t>dan</w:t>
+      </w:r>
+      <w:proofErr w:type="spellEnd"/>
+      <w:r>
+        <w:t xml:space="preserve"> </w:t>
+      </w:r>
+      <w:proofErr w:type="spellStart"/>
+      <w:r>
+        <w:t>lokasi</w:t>
+      </w:r>
+      <w:proofErr w:type="spellEnd"/>
+      <w:r>
+        <w:t xml:space="preserve"> </w:t>
+      </w:r>
+      <w:proofErr w:type="spellStart"/>
+      <w:r>
+        <w:t>untuk</w:t>
+      </w:r>
+      <w:proofErr w:type="spellEnd"/>
+      <w:r>
+        <w:t xml:space="preserve"> </w:t>
+      </w:r>
+      <w:proofErr w:type="spellStart"/>
+      <w:r>
+        <w:t>memulai</w:t>
+      </w:r>
+      <w:proofErr w:type="spellEnd"/>
+      <w:r>
+        <w:t xml:space="preserve"> </w:t>
+      </w:r>
+      <w:proofErr w:type="spellStart"/>
+      <w:r>
+        <w:t>membuat</w:t>
+      </w:r>
+      <w:proofErr w:type="spellEnd"/>
+      <w:r>
+        <w:t xml:space="preserve"> </w:t>
+      </w:r>
       <w:r>
         <w:rPr>
           <w:i/>
         </w:rPr>
-        <w:t xml:space="preserve">. </w:t>
-      </w:r>
-      <w:proofErr w:type="spellStart"/>
+        <w:t xml:space="preserve">schedule </w:t>
+      </w:r>
+      <w:proofErr w:type="spellStart"/>
+      <w:r>
+        <w:t>kegiatan</w:t>
+      </w:r>
+      <w:proofErr w:type="spellEnd"/>
+      <w:r>
+        <w:t xml:space="preserve"> </w:t>
+      </w:r>
+      <w:proofErr w:type="spellStart"/>
+      <w:r>
+        <w:t>maka</w:t>
+      </w:r>
+      <w:proofErr w:type="spellEnd"/>
+      <w:r>
+        <w:t xml:space="preserve"> </w:t>
+      </w:r>
+      <w:proofErr w:type="spellStart"/>
+      <w:r>
+        <w:t>sistem</w:t>
+      </w:r>
+      <w:proofErr w:type="spellEnd"/>
+      <w:r>
+        <w:t xml:space="preserve"> </w:t>
+      </w:r>
+      <w:proofErr w:type="spellStart"/>
+      <w:r>
+        <w:t>otomatis</w:t>
+      </w:r>
+      <w:proofErr w:type="spellEnd"/>
+      <w:r>
+        <w:t xml:space="preserve"> </w:t>
+      </w:r>
+      <w:proofErr w:type="spellStart"/>
+      <w:proofErr w:type="gramStart"/>
+      <w:r>
+        <w:t>akan</w:t>
+      </w:r>
+      <w:proofErr w:type="spellEnd"/>
+      <w:proofErr w:type="gramEnd"/>
+      <w:r>
+        <w:t xml:space="preserve"> </w:t>
+      </w:r>
+      <w:proofErr w:type="spellStart"/>
+      <w:r>
+        <w:t>membuat</w:t>
+      </w:r>
+      <w:proofErr w:type="spellEnd"/>
+      <w:r>
+        <w:t xml:space="preserve"> </w:t>
+      </w:r>
+      <w:proofErr w:type="spellStart"/>
+      <w:r>
+        <w:t>rekomendasi</w:t>
+      </w:r>
+      <w:proofErr w:type="spellEnd"/>
+      <w:r>
+        <w:t xml:space="preserve"> </w:t>
+      </w:r>
+      <w:proofErr w:type="spellStart"/>
+      <w:r>
+        <w:t>keberangkatan</w:t>
+      </w:r>
+      <w:proofErr w:type="spellEnd"/>
+      <w:r>
+        <w:t xml:space="preserve"> agar </w:t>
+      </w:r>
+      <w:proofErr w:type="spellStart"/>
+      <w:r>
+        <w:t>kegiatan</w:t>
+      </w:r>
+      <w:proofErr w:type="spellEnd"/>
+      <w:r>
+        <w:t xml:space="preserve"> </w:t>
+      </w:r>
+      <w:proofErr w:type="spellStart"/>
+      <w:r>
+        <w:t>dan</w:t>
+      </w:r>
+      <w:proofErr w:type="spellEnd"/>
+      <w:r>
+        <w:t xml:space="preserve"> </w:t>
+      </w:r>
+      <w:proofErr w:type="spellStart"/>
+      <w:r>
+        <w:t>perjalanan</w:t>
+      </w:r>
+      <w:proofErr w:type="spellEnd"/>
+      <w:r>
+        <w:t xml:space="preserve"> </w:t>
+      </w:r>
+      <w:proofErr w:type="spellStart"/>
+      <w:r>
+        <w:t>tidak</w:t>
+      </w:r>
+      <w:proofErr w:type="spellEnd"/>
+      <w:r>
+        <w:t xml:space="preserve"> </w:t>
+      </w:r>
+      <w:proofErr w:type="spellStart"/>
+      <w:r>
+        <w:t>terganggu</w:t>
+      </w:r>
+      <w:proofErr w:type="spellEnd"/>
+      <w:r>
+        <w:t xml:space="preserve"> </w:t>
+      </w:r>
+      <w:proofErr w:type="spellStart"/>
+      <w:r>
+        <w:t>meskipun</w:t>
+      </w:r>
+      <w:proofErr w:type="spellEnd"/>
+      <w:r>
+        <w:t xml:space="preserve"> </w:t>
+      </w:r>
+      <w:proofErr w:type="spellStart"/>
+      <w:r>
+        <w:t>padatnya</w:t>
+      </w:r>
+      <w:proofErr w:type="spellEnd"/>
+      <w:r>
+        <w:t xml:space="preserve"> </w:t>
+      </w:r>
+      <w:proofErr w:type="spellStart"/>
+      <w:r>
+        <w:t>kegiatan</w:t>
+      </w:r>
+      <w:proofErr w:type="spellEnd"/>
+      <w:r>
+        <w:t xml:space="preserve"> yang </w:t>
+      </w:r>
+      <w:proofErr w:type="spellStart"/>
+      <w:r>
+        <w:t>dimilkii</w:t>
+      </w:r>
+      <w:proofErr w:type="spellEnd"/>
+      <w:r>
+        <w:t xml:space="preserve"> </w:t>
+      </w:r>
+      <w:proofErr w:type="spellStart"/>
+      <w:r>
+        <w:t>oleh</w:t>
+      </w:r>
+      <w:proofErr w:type="spellEnd"/>
+      <w:r>
+        <w:t xml:space="preserve"> </w:t>
+      </w:r>
+      <w:proofErr w:type="spellStart"/>
+      <w:r>
+        <w:t>seseorang</w:t>
+      </w:r>
+      <w:proofErr w:type="spellEnd"/>
+      <w:r>
+        <w:t>.</w:t>
+      </w:r>
+      <w:r>
+        <w:t xml:space="preserve"> </w:t>
+      </w:r>
+      <w:proofErr w:type="spellStart"/>
+      <w:r>
+        <w:t>Sistem</w:t>
+      </w:r>
+      <w:proofErr w:type="spellEnd"/>
+      <w:r>
+        <w:t xml:space="preserve"> </w:t>
+      </w:r>
+      <w:proofErr w:type="spellStart"/>
+      <w:r>
+        <w:t>aplikasi</w:t>
+      </w:r>
+      <w:proofErr w:type="spellEnd"/>
+      <w:r>
+        <w:t xml:space="preserve"> </w:t>
+      </w:r>
+      <w:proofErr w:type="spellStart"/>
+      <w:r>
+        <w:t>ini</w:t>
+      </w:r>
+      <w:proofErr w:type="spellEnd"/>
+      <w:r>
+        <w:t xml:space="preserve"> </w:t>
+      </w:r>
+      <w:proofErr w:type="spellStart"/>
+      <w:r>
+        <w:t>menggunakan</w:t>
+      </w:r>
+      <w:proofErr w:type="spellEnd"/>
+      <w:r>
+        <w:t xml:space="preserve"> </w:t>
+      </w:r>
       <w:r>
         <w:rPr>
           <w:i/>
         </w:rPr>
-        <w:t>Traveller</w:t>
-      </w:r>
-      <w:proofErr w:type="spellEnd"/>
+        <w:t xml:space="preserve">framework </w:t>
+      </w:r>
+      <w:proofErr w:type="spellStart"/>
       <w:r>
         <w:rPr>
           <w:i/>
         </w:rPr>
-        <w:t xml:space="preserve"> </w:t>
-      </w:r>
-      <w:r>
-        <w:t xml:space="preserve">Akan </w:t>
-      </w:r>
-      <w:proofErr w:type="spellStart"/>
-      <w:r>
-        <w:t>menambahkan</w:t>
-      </w:r>
-      <w:proofErr w:type="spellEnd"/>
-      <w:r>
-        <w:t xml:space="preserve"> event</w:t>
-      </w:r>
-      <w:r>
-        <w:t xml:space="preserve">, </w:t>
-      </w:r>
-      <w:proofErr w:type="spellStart"/>
-      <w:r>
-        <w:t>waktu</w:t>
-      </w:r>
-      <w:proofErr w:type="spellEnd"/>
-      <w:r>
-        <w:t xml:space="preserve">, </w:t>
-      </w:r>
-      <w:proofErr w:type="spellStart"/>
-      <w:r>
-        <w:t>dan</w:t>
-      </w:r>
-      <w:proofErr w:type="spellEnd"/>
-      <w:r>
-        <w:t xml:space="preserve"> </w:t>
-      </w:r>
-      <w:proofErr w:type="spellStart"/>
-      <w:r>
-        <w:t>lokasi</w:t>
-      </w:r>
-      <w:proofErr w:type="spellEnd"/>
-      <w:r>
-        <w:t xml:space="preserve"> </w:t>
+        <w:t>google</w:t>
+      </w:r>
+      <w:proofErr w:type="spellEnd"/>
+      <w:r>
+        <w:rPr>
+          <w:i/>
+        </w:rPr>
+        <w:t xml:space="preserve"> maps API </w:t>
       </w:r>
       <w:proofErr w:type="spellStart"/>
       <w:r>
@@ -2542,210 +2738,93 @@
       </w:r>
       <w:proofErr w:type="spellStart"/>
       <w:r>
-        <w:t>memulai</w:t>
-      </w:r>
-      <w:proofErr w:type="spellEnd"/>
-      <w:r>
-        <w:t xml:space="preserve"> </w:t>
-      </w:r>
-      <w:proofErr w:type="spellStart"/>
-      <w:r>
-        <w:t>membuat</w:t>
-      </w:r>
-      <w:proofErr w:type="spellEnd"/>
-      <w:r>
-        <w:t xml:space="preserve"> </w:t>
+        <w:t>membantu</w:t>
+      </w:r>
+      <w:proofErr w:type="spellEnd"/>
+      <w:r>
+        <w:t xml:space="preserve"> </w:t>
+      </w:r>
+      <w:proofErr w:type="spellStart"/>
+      <w:r>
+        <w:t>dalam</w:t>
+      </w:r>
+      <w:proofErr w:type="spellEnd"/>
+      <w:r>
+        <w:t xml:space="preserve"> </w:t>
+      </w:r>
+      <w:proofErr w:type="spellStart"/>
+      <w:r>
+        <w:t>berjalannya</w:t>
+      </w:r>
+      <w:proofErr w:type="spellEnd"/>
+      <w:r>
+        <w:t xml:space="preserve"> </w:t>
+      </w:r>
+      <w:proofErr w:type="spellStart"/>
+      <w:r>
+        <w:t>sistem</w:t>
+      </w:r>
+      <w:proofErr w:type="spellEnd"/>
+      <w:r>
+        <w:t xml:space="preserve"> </w:t>
+      </w:r>
+      <w:proofErr w:type="spellStart"/>
+      <w:r>
+        <w:t>aplikasi</w:t>
+      </w:r>
+      <w:proofErr w:type="spellEnd"/>
+      <w:r>
+        <w:t xml:space="preserve"> </w:t>
+      </w:r>
+      <w:proofErr w:type="spellStart"/>
+      <w:r>
+        <w:t>ini</w:t>
+      </w:r>
+      <w:proofErr w:type="spellEnd"/>
+      <w:r>
+        <w:t>.</w:t>
       </w:r>
       <w:r>
         <w:rPr>
           <w:i/>
         </w:rPr>
-        <w:t xml:space="preserve">schedule </w:t>
-      </w:r>
-      <w:proofErr w:type="spellStart"/>
-      <w:r>
-        <w:t>kegiatan</w:t>
-      </w:r>
-      <w:proofErr w:type="spellEnd"/>
-      <w:r>
-        <w:t xml:space="preserve"> </w:t>
-      </w:r>
-      <w:proofErr w:type="spellStart"/>
-      <w:r>
-        <w:t>maka</w:t>
-      </w:r>
-      <w:proofErr w:type="spellEnd"/>
-      <w:r>
-        <w:t xml:space="preserve"> </w:t>
-      </w:r>
-      <w:proofErr w:type="spellStart"/>
-      <w:r>
-        <w:t>sistem</w:t>
-      </w:r>
-      <w:proofErr w:type="spellEnd"/>
-      <w:r>
-        <w:t xml:space="preserve"> </w:t>
-      </w:r>
-      <w:proofErr w:type="spellStart"/>
-      <w:r>
-        <w:t>otomatis</w:t>
-      </w:r>
-      <w:proofErr w:type="spellEnd"/>
-      <w:r>
-        <w:t xml:space="preserve"> </w:t>
-      </w:r>
-      <w:proofErr w:type="spellStart"/>
-      <w:proofErr w:type="gramStart"/>
-      <w:r>
-        <w:t>akan</w:t>
-      </w:r>
-      <w:proofErr w:type="spellEnd"/>
-      <w:proofErr w:type="gramEnd"/>
-      <w:r>
-        <w:t xml:space="preserve"> </w:t>
-      </w:r>
-      <w:proofErr w:type="spellStart"/>
-      <w:r>
-        <w:t>membuat</w:t>
-      </w:r>
-      <w:proofErr w:type="spellEnd"/>
-      <w:r>
-        <w:t xml:space="preserve"> </w:t>
-      </w:r>
-      <w:proofErr w:type="spellStart"/>
-      <w:r>
-        <w:t>rekomendasi</w:t>
-      </w:r>
-      <w:proofErr w:type="spellEnd"/>
-      <w:r>
-        <w:t xml:space="preserve"> </w:t>
-      </w:r>
-      <w:proofErr w:type="spellStart"/>
-      <w:r>
-        <w:t>keberangkatan</w:t>
-      </w:r>
-      <w:proofErr w:type="spellEnd"/>
-      <w:r>
-        <w:t xml:space="preserve"> agar </w:t>
-      </w:r>
-      <w:proofErr w:type="spellStart"/>
-      <w:r>
-        <w:t>kegiatan</w:t>
-      </w:r>
-      <w:proofErr w:type="spellEnd"/>
-      <w:r>
-        <w:t xml:space="preserve"> </w:t>
-      </w:r>
-      <w:proofErr w:type="spellStart"/>
-      <w:r>
-        <w:t>dan</w:t>
-      </w:r>
-      <w:proofErr w:type="spellEnd"/>
-      <w:r>
-        <w:t xml:space="preserve"> </w:t>
-      </w:r>
-      <w:proofErr w:type="spellStart"/>
-      <w:r>
-        <w:t>perjalanan</w:t>
-      </w:r>
-      <w:proofErr w:type="spellEnd"/>
-      <w:r>
-        <w:t xml:space="preserve"> </w:t>
-      </w:r>
-      <w:proofErr w:type="spellStart"/>
-      <w:r>
-        <w:t>tidak</w:t>
-      </w:r>
-      <w:proofErr w:type="spellEnd"/>
-      <w:r>
-        <w:t xml:space="preserve"> </w:t>
-      </w:r>
-      <w:proofErr w:type="spellStart"/>
-      <w:r>
-        <w:t>terganggu</w:t>
-      </w:r>
-      <w:proofErr w:type="spellEnd"/>
-      <w:r>
-        <w:t xml:space="preserve"> </w:t>
-      </w:r>
-      <w:proofErr w:type="spellStart"/>
-      <w:r>
-        <w:t>meskipun</w:t>
-      </w:r>
-      <w:proofErr w:type="spellEnd"/>
-      <w:r>
-        <w:t xml:space="preserve"> </w:t>
-      </w:r>
-      <w:proofErr w:type="spellStart"/>
-      <w:r>
-        <w:t>padatnya</w:t>
-      </w:r>
-      <w:proofErr w:type="spellEnd"/>
-      <w:r>
-        <w:t xml:space="preserve"> </w:t>
-      </w:r>
-      <w:proofErr w:type="spellStart"/>
-      <w:r>
-        <w:t>kegiatan</w:t>
-      </w:r>
-      <w:proofErr w:type="spellEnd"/>
-      <w:r>
-        <w:t xml:space="preserve"> yang </w:t>
-      </w:r>
-      <w:proofErr w:type="spellStart"/>
-      <w:r>
-        <w:t>dimilkii</w:t>
-      </w:r>
-      <w:proofErr w:type="spellEnd"/>
-      <w:r>
-        <w:t xml:space="preserve"> </w:t>
-      </w:r>
-      <w:proofErr w:type="spellStart"/>
-      <w:r>
-        <w:t>oleh</w:t>
-      </w:r>
-      <w:proofErr w:type="spellEnd"/>
-      <w:r>
-        <w:t xml:space="preserve"> </w:t>
-      </w:r>
-      <w:proofErr w:type="spellStart"/>
-      <w:r>
-        <w:t>seseorang</w:t>
-      </w:r>
-      <w:proofErr w:type="spellEnd"/>
-      <w:r>
-        <w:t>.</w:t>
-      </w:r>
-      <w:r>
-        <w:t xml:space="preserve"> </w:t>
-      </w:r>
-      <w:proofErr w:type="spellStart"/>
-      <w:r>
-        <w:t>Sistem</w:t>
-      </w:r>
-      <w:proofErr w:type="spellEnd"/>
-      <w:r>
-        <w:t xml:space="preserve"> </w:t>
-      </w:r>
-      <w:proofErr w:type="spellStart"/>
-      <w:r>
-        <w:t>aplikasi</w:t>
-      </w:r>
-      <w:proofErr w:type="spellEnd"/>
-      <w:r>
-        <w:t xml:space="preserve"> </w:t>
-      </w:r>
-      <w:proofErr w:type="spellStart"/>
-      <w:r>
-        <w:t>ini</w:t>
-      </w:r>
-      <w:proofErr w:type="spellEnd"/>
-      <w:r>
-        <w:t xml:space="preserve"> </w:t>
-      </w:r>
-      <w:proofErr w:type="spellStart"/>
-      <w:r>
-        <w:t>menggunakan</w:t>
+        <w:t xml:space="preserve"> Traveller </w:t>
+      </w:r>
+      <w:proofErr w:type="spellStart"/>
+      <w:r>
+        <w:t>juga</w:t>
+      </w:r>
+      <w:proofErr w:type="spellEnd"/>
+      <w:r>
+        <w:t xml:space="preserve"> </w:t>
+      </w:r>
+      <w:proofErr w:type="spellStart"/>
+      <w:r>
+        <w:t>bisa</w:t>
+      </w:r>
+      <w:proofErr w:type="spellEnd"/>
+      <w:r>
+        <w:t xml:space="preserve"> </w:t>
+      </w:r>
+      <w:proofErr w:type="spellStart"/>
+      <w:r>
+        <w:t>melakukan</w:t>
+      </w:r>
+      <w:proofErr w:type="spellEnd"/>
+      <w:r>
+        <w:t xml:space="preserve"> </w:t>
+      </w:r>
+      <w:proofErr w:type="spellStart"/>
+      <w:r>
+        <w:t>hapus</w:t>
+      </w:r>
+      <w:proofErr w:type="spellEnd"/>
+      <w:r>
+        <w:t xml:space="preserve">, edit </w:t>
+      </w:r>
+      <w:proofErr w:type="spellStart"/>
+      <w:r>
+        <w:t>atau</w:t>
       </w:r>
       <w:proofErr w:type="spellEnd"/>
       <w:r>
@@ -2755,177 +2834,33 @@
         <w:rPr>
           <w:i/>
         </w:rPr>
-        <w:t xml:space="preserve">framework </w:t>
-      </w:r>
-      <w:proofErr w:type="spellStart"/>
+        <w:t>update</w:t>
+      </w:r>
+      <w:r>
+        <w:t xml:space="preserve"> </w:t>
+      </w:r>
       <w:r>
         <w:rPr>
           <w:i/>
         </w:rPr>
-        <w:t>google</w:t>
-      </w:r>
-      <w:proofErr w:type="spellEnd"/>
+        <w:t>event</w:t>
+      </w:r>
+      <w:r>
+        <w:t xml:space="preserve"> </w:t>
+      </w:r>
+      <w:proofErr w:type="spellStart"/>
+      <w:r>
+        <w:t>dari</w:t>
+      </w:r>
+      <w:proofErr w:type="spellEnd"/>
+      <w:r>
+        <w:t xml:space="preserve"> </w:t>
+      </w:r>
       <w:r>
         <w:rPr>
           <w:i/>
         </w:rPr>
-        <w:t xml:space="preserve"> maps API </w:t>
-      </w:r>
-      <w:proofErr w:type="spellStart"/>
-      <w:r>
-        <w:t>untuk</w:t>
-      </w:r>
-      <w:proofErr w:type="spellEnd"/>
-      <w:r>
-        <w:t xml:space="preserve"> </w:t>
-      </w:r>
-      <w:proofErr w:type="spellStart"/>
-      <w:r>
-        <w:t>membantu</w:t>
-      </w:r>
-      <w:proofErr w:type="spellEnd"/>
-      <w:r>
-        <w:t xml:space="preserve"> </w:t>
-      </w:r>
-      <w:proofErr w:type="spellStart"/>
-      <w:r>
-        <w:t>dalam</w:t>
-      </w:r>
-      <w:proofErr w:type="spellEnd"/>
-      <w:r>
-        <w:t xml:space="preserve"> </w:t>
-      </w:r>
-      <w:proofErr w:type="spellStart"/>
-      <w:r>
-        <w:t>berjalannya</w:t>
-      </w:r>
-      <w:proofErr w:type="spellEnd"/>
-      <w:r>
-        <w:t xml:space="preserve"> </w:t>
-      </w:r>
-      <w:proofErr w:type="spellStart"/>
-      <w:r>
-        <w:t>sistem</w:t>
-      </w:r>
-      <w:proofErr w:type="spellEnd"/>
-      <w:r>
-        <w:t xml:space="preserve"> </w:t>
-      </w:r>
-      <w:proofErr w:type="spellStart"/>
-      <w:r>
-        <w:t>aplikasi</w:t>
-      </w:r>
-      <w:proofErr w:type="spellEnd"/>
-      <w:r>
-        <w:t xml:space="preserve"> </w:t>
-      </w:r>
-      <w:proofErr w:type="spellStart"/>
-      <w:r>
-        <w:t>ini</w:t>
-      </w:r>
-      <w:proofErr w:type="spellEnd"/>
-      <w:r>
-        <w:t>.</w:t>
-      </w:r>
-      <w:r>
-        <w:rPr>
-          <w:i/>
-        </w:rPr>
-        <w:t xml:space="preserve"> </w:t>
-      </w:r>
-      <w:proofErr w:type="spellStart"/>
-      <w:r>
-        <w:rPr>
-          <w:i/>
-        </w:rPr>
-        <w:t>Traveller</w:t>
-      </w:r>
-      <w:proofErr w:type="spellEnd"/>
-      <w:r>
-        <w:rPr>
-          <w:i/>
-        </w:rPr>
-        <w:t xml:space="preserve"> </w:t>
-      </w:r>
-      <w:proofErr w:type="spellStart"/>
-      <w:r>
-        <w:t>juga</w:t>
-      </w:r>
-      <w:proofErr w:type="spellEnd"/>
-      <w:r>
-        <w:t xml:space="preserve"> </w:t>
-      </w:r>
-      <w:proofErr w:type="spellStart"/>
-      <w:r>
-        <w:t>bisa</w:t>
-      </w:r>
-      <w:proofErr w:type="spellEnd"/>
-      <w:r>
-        <w:t xml:space="preserve"> </w:t>
-      </w:r>
-      <w:proofErr w:type="spellStart"/>
-      <w:r>
-        <w:t>melakukan</w:t>
-      </w:r>
-      <w:proofErr w:type="spellEnd"/>
-      <w:r>
-        <w:t xml:space="preserve"> </w:t>
-      </w:r>
-      <w:proofErr w:type="spellStart"/>
-      <w:r>
-        <w:t>hapus</w:t>
-      </w:r>
-      <w:proofErr w:type="spellEnd"/>
-      <w:r>
-        <w:t xml:space="preserve">, edit </w:t>
-      </w:r>
-      <w:proofErr w:type="spellStart"/>
-      <w:r>
-        <w:t>atau</w:t>
-      </w:r>
-      <w:proofErr w:type="spellEnd"/>
-      <w:r>
-        <w:t xml:space="preserve"> </w:t>
-      </w:r>
-      <w:r>
-        <w:rPr>
-          <w:i/>
-        </w:rPr>
-        <w:t>update</w:t>
-      </w:r>
-      <w:r>
-        <w:t xml:space="preserve"> </w:t>
-      </w:r>
-      <w:r>
-        <w:rPr>
-          <w:i/>
-        </w:rPr>
-        <w:t>event</w:t>
-      </w:r>
-      <w:r>
-        <w:t xml:space="preserve"> </w:t>
-      </w:r>
-      <w:proofErr w:type="spellStart"/>
-      <w:r>
-        <w:t>dari</w:t>
-      </w:r>
-      <w:proofErr w:type="spellEnd"/>
-      <w:r>
-        <w:t xml:space="preserve"> </w:t>
-      </w:r>
-      <w:proofErr w:type="spellStart"/>
-      <w:r>
-        <w:rPr>
-          <w:i/>
-        </w:rPr>
-        <w:t>Traveller</w:t>
-      </w:r>
-      <w:proofErr w:type="spellEnd"/>
-      <w:r>
-        <w:rPr>
-          <w:i/>
-        </w:rPr>
-        <w:t xml:space="preserve"> </w:t>
+        <w:t xml:space="preserve">Traveller </w:t>
       </w:r>
       <w:proofErr w:type="spellStart"/>
       <w:r>
@@ -3125,15 +3060,10 @@
       </w:r>
       <w:proofErr w:type="spellEnd"/>
       <w:r>
-        <w:t xml:space="preserve"> </w:t>
-      </w:r>
-      <w:proofErr w:type="spellStart"/>
-      <w:r>
-        <w:t>Traveller</w:t>
+        <w:t xml:space="preserve"> Traveller</w:t>
       </w:r>
       <w:bookmarkEnd w:id="3"/>
       <w:bookmarkEnd w:id="4"/>
-      <w:proofErr w:type="spellEnd"/>
     </w:p>
     <w:p>
       <w:pPr>
@@ -3165,15 +3095,7 @@
       </w:r>
       <w:proofErr w:type="spellEnd"/>
       <w:r>
-        <w:t xml:space="preserve"> </w:t>
-      </w:r>
-      <w:proofErr w:type="spellStart"/>
-      <w:r>
-        <w:t>Traveller</w:t>
-      </w:r>
-      <w:proofErr w:type="spellEnd"/>
-      <w:r>
-        <w:t xml:space="preserve"> </w:t>
+        <w:t xml:space="preserve"> Traveller </w:t>
       </w:r>
       <w:proofErr w:type="spellStart"/>
       <w:r>
@@ -3189,15 +3111,10 @@
       </w:r>
       <w:proofErr w:type="spellEnd"/>
       <w:r>
-        <w:t xml:space="preserve"> data </w:t>
-      </w:r>
-      <w:proofErr w:type="spellStart"/>
-      <w:r>
-        <w:t>Traveller</w:t>
+        <w:t xml:space="preserve"> data Traveller</w:t>
       </w:r>
       <w:bookmarkEnd w:id="5"/>
       <w:bookmarkEnd w:id="6"/>
-      <w:proofErr w:type="spellEnd"/>
       <w:r>
         <w:t xml:space="preserve"> </w:t>
       </w:r>
@@ -3273,15 +3190,7 @@
       </w:r>
       <w:proofErr w:type="spellEnd"/>
       <w:r>
-        <w:t xml:space="preserve"> </w:t>
-      </w:r>
-      <w:proofErr w:type="spellStart"/>
-      <w:r>
-        <w:t>Traveller</w:t>
-      </w:r>
-      <w:proofErr w:type="spellEnd"/>
-      <w:r>
-        <w:t>,</w:t>
+        <w:t xml:space="preserve"> Traveller,</w:t>
       </w:r>
       <w:bookmarkEnd w:id="7"/>
       <w:bookmarkEnd w:id="8"/>
@@ -3326,10 +3235,15 @@
       </w:r>
       <w:proofErr w:type="spellEnd"/>
       <w:r>
-        <w:t xml:space="preserve"> pdf</w:t>
+        <w:t xml:space="preserve"> </w:t>
+      </w:r>
+      <w:proofErr w:type="spellStart"/>
+      <w:r>
+        <w:t>pdf</w:t>
       </w:r>
       <w:bookmarkEnd w:id="9"/>
       <w:bookmarkEnd w:id="10"/>
+      <w:proofErr w:type="spellEnd"/>
     </w:p>
     <w:p>
       <w:pPr>
@@ -3390,15 +3304,10 @@
       </w:r>
       <w:proofErr w:type="spellEnd"/>
       <w:r>
-        <w:t xml:space="preserve"> </w:t>
-      </w:r>
-      <w:proofErr w:type="spellStart"/>
-      <w:r>
-        <w:t>Traveller</w:t>
+        <w:t xml:space="preserve"> Traveller</w:t>
       </w:r>
       <w:bookmarkEnd w:id="11"/>
       <w:bookmarkEnd w:id="12"/>
-      <w:proofErr w:type="spellEnd"/>
       <w:r>
         <w:t xml:space="preserve"> </w:t>
       </w:r>
@@ -3495,14 +3404,12 @@
                 <w:i/>
               </w:rPr>
             </w:pPr>
-            <w:proofErr w:type="spellStart"/>
             <w:r>
               <w:rPr>
                 <w:i/>
               </w:rPr>
               <w:t>Traveller</w:t>
             </w:r>
-            <w:proofErr w:type="spellEnd"/>
           </w:p>
         </w:tc>
         <w:tc>
@@ -5053,6 +4960,7 @@
       <w:r>
         <w:rPr>
           <w:noProof/>
+          <w:lang w:val="id-ID" w:eastAsia="id-ID"/>
         </w:rPr>
         <w:drawing>
           <wp:inline distT="0" distB="0" distL="0" distR="0" wp14:anchorId="10FAF8B5" wp14:editId="0723E9E2">
@@ -5070,7 +4978,7 @@
                     <pic:cNvPicPr/>
                   </pic:nvPicPr>
                   <pic:blipFill>
-                    <a:blip r:embed="rId9">
+                    <a:blip r:embed="rId10">
                       <a:extLst>
                         <a:ext uri="{28A0092B-C50C-407E-A947-70E740481C1C}">
                           <a14:useLocalDpi xmlns:a14="http://schemas.microsoft.com/office/drawing/2010/main" val="0"/>
@@ -5266,7 +5174,6 @@
             </w:pPr>
             <w:bookmarkStart w:id="27" w:name="_Toc503714466"/>
             <w:bookmarkStart w:id="28" w:name="_Toc503844409"/>
-            <w:proofErr w:type="spellStart"/>
             <w:r>
               <w:rPr>
                 <w:i w:val="0"/>
@@ -5275,7 +5182,6 @@
             </w:r>
             <w:bookmarkEnd w:id="27"/>
             <w:bookmarkEnd w:id="28"/>
-            <w:proofErr w:type="spellEnd"/>
           </w:p>
         </w:tc>
       </w:tr>
@@ -5454,7 +5360,6 @@
             </w:pPr>
             <w:bookmarkStart w:id="35" w:name="_Toc503714470"/>
             <w:bookmarkStart w:id="36" w:name="_Toc503844413"/>
-            <w:proofErr w:type="spellStart"/>
             <w:r>
               <w:rPr>
                 <w:rFonts w:ascii="Times New Roman" w:hAnsi="Times New Roman"/>
@@ -5462,17 +5367,7 @@
                 <w:color w:val="000000" w:themeColor="text1"/>
                 <w:shd w:val="clear" w:color="auto" w:fill="FFFFFF"/>
               </w:rPr>
-              <w:t>Traveller</w:t>
-            </w:r>
-            <w:proofErr w:type="spellEnd"/>
-            <w:r>
-              <w:rPr>
-                <w:rFonts w:ascii="Times New Roman" w:hAnsi="Times New Roman"/>
-                <w:i w:val="0"/>
-                <w:color w:val="000000" w:themeColor="text1"/>
-                <w:shd w:val="clear" w:color="auto" w:fill="FFFFFF"/>
-              </w:rPr>
-              <w:t xml:space="preserve"> </w:t>
+              <w:t xml:space="preserve">Traveller </w:t>
             </w:r>
             <w:proofErr w:type="spellStart"/>
             <w:r>
@@ -6162,19 +6057,11 @@
             <w:r>
               <w:t xml:space="preserve">actor </w:t>
             </w:r>
-            <w:proofErr w:type="spellStart"/>
             <w:r>
               <w:rPr>
                 <w:i w:val="0"/>
               </w:rPr>
-              <w:t>Traveller</w:t>
-            </w:r>
-            <w:proofErr w:type="spellEnd"/>
-            <w:r>
-              <w:rPr>
-                <w:i w:val="0"/>
-              </w:rPr>
-              <w:t xml:space="preserve"> </w:t>
+              <w:t xml:space="preserve">Traveller </w:t>
             </w:r>
             <w:proofErr w:type="spellStart"/>
             <w:r>
@@ -6383,15 +6270,12 @@
     <w:p/>
     <w:p/>
     <w:p/>
-    <w:p>
-      <w:bookmarkStart w:id="41" w:name="_GoBack"/>
-      <w:bookmarkEnd w:id="41"/>
-    </w:p>
+    <w:p/>
     <w:p>
       <w:pPr>
         <w:pStyle w:val="Heading2"/>
       </w:pPr>
-      <w:bookmarkStart w:id="42" w:name="_Toc503844416"/>
+      <w:bookmarkStart w:id="41" w:name="_Toc503844416"/>
       <w:r>
         <w:lastRenderedPageBreak/>
         <w:t>Architecture diagram &amp; database desig</w:t>
@@ -6399,23 +6283,24 @@
       <w:r>
         <w:t>n</w:t>
       </w:r>
+      <w:bookmarkEnd w:id="41"/>
+    </w:p>
+    <w:p>
+      <w:pPr>
+        <w:pStyle w:val="Heading3"/>
+      </w:pPr>
+      <w:bookmarkStart w:id="42" w:name="_Toc503844417"/>
+      <w:r>
+        <w:t>Database Design</w:t>
+      </w:r>
       <w:bookmarkEnd w:id="42"/>
     </w:p>
-    <w:p>
-      <w:pPr>
-        <w:pStyle w:val="Heading3"/>
-      </w:pPr>
-      <w:bookmarkStart w:id="43" w:name="_Toc503844417"/>
-      <w:r>
-        <w:t>Database Design</w:t>
-      </w:r>
-      <w:bookmarkEnd w:id="43"/>
-    </w:p>
-    <w:p/>
-    <w:p>
-      <w:r>
-        <w:rPr>
-          <w:noProof/>
+    <w:p/>
+    <w:p>
+      <w:r>
+        <w:rPr>
+          <w:noProof/>
+          <w:lang w:val="id-ID" w:eastAsia="id-ID"/>
         </w:rPr>
         <w:drawing>
           <wp:anchor distT="0" distB="0" distL="114300" distR="114300" simplePos="0" relativeHeight="251670528" behindDoc="0" locked="0" layoutInCell="1" allowOverlap="1" wp14:anchorId="27BF6369" wp14:editId="74556AAA">
@@ -6441,7 +6326,7 @@
                     <pic:cNvPicPr/>
                   </pic:nvPicPr>
                   <pic:blipFill>
-                    <a:blip r:embed="rId10">
+                    <a:blip r:embed="rId11">
                       <a:extLst>
                         <a:ext uri="{28A0092B-C50C-407E-A947-70E740481C1C}">
                           <a14:useLocalDpi xmlns:a14="http://schemas.microsoft.com/office/drawing/2010/main" val="0"/>
@@ -6635,25 +6520,25 @@
       <w:pPr>
         <w:pStyle w:val="Heading1"/>
       </w:pPr>
-      <w:bookmarkStart w:id="44" w:name="_Toc503844418"/>
+      <w:bookmarkStart w:id="43" w:name="_Toc503844418"/>
       <w:r>
         <w:lastRenderedPageBreak/>
         <w:t>Specific Requirements</w:t>
       </w:r>
+      <w:bookmarkEnd w:id="43"/>
+      <w:r>
+        <w:t xml:space="preserve"> </w:t>
+      </w:r>
+    </w:p>
+    <w:p>
+      <w:pPr>
+        <w:pStyle w:val="Heading2"/>
+      </w:pPr>
+      <w:bookmarkStart w:id="44" w:name="_Toc503844419"/>
+      <w:r>
+        <w:t>Use-Case Reports</w:t>
+      </w:r>
       <w:bookmarkEnd w:id="44"/>
-      <w:r>
-        <w:t xml:space="preserve"> </w:t>
-      </w:r>
-    </w:p>
-    <w:p>
-      <w:pPr>
-        <w:pStyle w:val="Heading2"/>
-      </w:pPr>
-      <w:bookmarkStart w:id="45" w:name="_Toc503844419"/>
-      <w:r>
-        <w:t>Use-Case Reports</w:t>
-      </w:r>
-      <w:bookmarkEnd w:id="45"/>
     </w:p>
     <w:p>
       <w:pPr>
@@ -6662,6 +6547,7 @@
       <w:r>
         <w:rPr>
           <w:noProof/>
+          <w:lang w:val="id-ID" w:eastAsia="id-ID"/>
         </w:rPr>
         <w:drawing>
           <wp:inline distT="0" distB="0" distL="0" distR="0">
@@ -6679,7 +6565,7 @@
                     <pic:cNvPicPr/>
                   </pic:nvPicPr>
                   <pic:blipFill rotWithShape="1">
-                    <a:blip r:embed="rId11">
+                    <a:blip r:embed="rId12">
                       <a:extLst>
                         <a:ext uri="{28A0092B-C50C-407E-A947-70E740481C1C}">
                           <a14:useLocalDpi xmlns:a14="http://schemas.microsoft.com/office/drawing/2010/main" val="0"/>
@@ -6740,13 +6626,8 @@
       </w:r>
       <w:proofErr w:type="spellEnd"/>
       <w:r>
-        <w:t xml:space="preserve"> </w:t>
-      </w:r>
-      <w:proofErr w:type="spellStart"/>
-      <w:r>
-        <w:t>Traveller</w:t>
-      </w:r>
-      <w:proofErr w:type="spellEnd"/>
+        <w:t xml:space="preserve"> Traveller</w:t>
+      </w:r>
     </w:p>
     <w:p>
       <w:pPr>
@@ -6823,13 +6704,8 @@
             <w:tcW w:w="5935" w:type="dxa"/>
           </w:tcPr>
           <w:p>
-            <w:proofErr w:type="spellStart"/>
-            <w:r>
-              <w:t>Traveller</w:t>
-            </w:r>
-            <w:proofErr w:type="spellEnd"/>
-            <w:r>
-              <w:t xml:space="preserve"> </w:t>
+            <w:r>
+              <w:t xml:space="preserve">Traveller </w:t>
             </w:r>
             <w:proofErr w:type="spellStart"/>
             <w:r>
@@ -6893,13 +6769,8 @@
             </w:r>
             <w:proofErr w:type="spellEnd"/>
             <w:r>
-              <w:t xml:space="preserve"> </w:t>
-            </w:r>
-            <w:proofErr w:type="spellStart"/>
-            <w:r>
-              <w:t>Traveller</w:t>
-            </w:r>
-            <w:proofErr w:type="spellEnd"/>
+              <w:t xml:space="preserve"> Traveller</w:t>
+            </w:r>
           </w:p>
         </w:tc>
       </w:tr>
@@ -6929,13 +6800,8 @@
             <w:tcW w:w="5935" w:type="dxa"/>
           </w:tcPr>
           <w:p>
-            <w:proofErr w:type="spellStart"/>
-            <w:r>
-              <w:t>Traveller</w:t>
-            </w:r>
-            <w:proofErr w:type="spellEnd"/>
-            <w:r>
-              <w:t xml:space="preserve"> </w:t>
+            <w:r>
+              <w:t xml:space="preserve">Traveller </w:t>
             </w:r>
             <w:proofErr w:type="spellStart"/>
             <w:r>
@@ -7096,13 +6962,8 @@
             <w:tcW w:w="5935" w:type="dxa"/>
           </w:tcPr>
           <w:p>
-            <w:proofErr w:type="spellStart"/>
-            <w:r>
-              <w:t>Traveller</w:t>
-            </w:r>
-            <w:proofErr w:type="spellEnd"/>
-            <w:r>
-              <w:t xml:space="preserve"> </w:t>
+            <w:r>
+              <w:t xml:space="preserve">Traveller </w:t>
             </w:r>
             <w:proofErr w:type="spellStart"/>
             <w:r>
@@ -7173,6 +7034,7 @@
       <w:r>
         <w:rPr>
           <w:noProof/>
+          <w:lang w:val="id-ID" w:eastAsia="id-ID"/>
         </w:rPr>
         <w:lastRenderedPageBreak/>
         <w:drawing>
@@ -7191,7 +7053,7 @@
                     <pic:cNvPicPr/>
                   </pic:nvPicPr>
                   <pic:blipFill>
-                    <a:blip r:embed="rId12">
+                    <a:blip r:embed="rId13">
                       <a:extLst>
                         <a:ext uri="{28A0092B-C50C-407E-A947-70E740481C1C}">
                           <a14:useLocalDpi xmlns:a14="http://schemas.microsoft.com/office/drawing/2010/main" val="0"/>
@@ -7313,13 +7175,8 @@
             <w:tcW w:w="5935" w:type="dxa"/>
           </w:tcPr>
           <w:p>
-            <w:proofErr w:type="spellStart"/>
-            <w:r>
-              <w:t>Traveller</w:t>
-            </w:r>
-            <w:proofErr w:type="spellEnd"/>
-            <w:r>
-              <w:t xml:space="preserve"> </w:t>
+            <w:r>
+              <w:t xml:space="preserve">Traveller </w:t>
             </w:r>
             <w:proofErr w:type="spellStart"/>
             <w:r>
@@ -7472,13 +7329,8 @@
             <w:tcW w:w="5935" w:type="dxa"/>
           </w:tcPr>
           <w:p>
-            <w:proofErr w:type="spellStart"/>
-            <w:r>
-              <w:t>Traveller</w:t>
-            </w:r>
-            <w:proofErr w:type="spellEnd"/>
-            <w:r>
-              <w:t xml:space="preserve"> </w:t>
+            <w:r>
+              <w:t xml:space="preserve">Traveller </w:t>
             </w:r>
             <w:proofErr w:type="spellStart"/>
             <w:r>
@@ -7519,21 +7371,13 @@
             </w:r>
             <w:proofErr w:type="spellEnd"/>
             <w:r>
-              <w:t xml:space="preserve"> </w:t>
-            </w:r>
-            <w:proofErr w:type="spellStart"/>
-            <w:r>
-              <w:t>trave</w:t>
+              <w:t xml:space="preserve"> trave</w:t>
             </w:r>
             <w:r>
               <w:t>l</w:t>
             </w:r>
             <w:r>
-              <w:t>ler</w:t>
-            </w:r>
-            <w:proofErr w:type="spellEnd"/>
-            <w:r>
-              <w:t xml:space="preserve"> </w:t>
+              <w:t xml:space="preserve">ler </w:t>
             </w:r>
           </w:p>
         </w:tc>
@@ -7564,13 +7408,8 @@
             <w:tcW w:w="5935" w:type="dxa"/>
           </w:tcPr>
           <w:p>
-            <w:proofErr w:type="spellStart"/>
-            <w:r>
-              <w:t>Traveller</w:t>
-            </w:r>
-            <w:proofErr w:type="spellEnd"/>
-            <w:r>
-              <w:t xml:space="preserve"> </w:t>
+            <w:r>
+              <w:t xml:space="preserve">Traveller </w:t>
             </w:r>
             <w:proofErr w:type="spellStart"/>
             <w:r>
@@ -7713,13 +7552,8 @@
             <w:tcW w:w="5935" w:type="dxa"/>
           </w:tcPr>
           <w:p>
-            <w:proofErr w:type="spellStart"/>
-            <w:r>
-              <w:t>Traveller</w:t>
-            </w:r>
-            <w:proofErr w:type="spellEnd"/>
-            <w:r>
-              <w:t xml:space="preserve"> </w:t>
+            <w:r>
+              <w:t xml:space="preserve">Traveller </w:t>
             </w:r>
             <w:proofErr w:type="spellStart"/>
             <w:r>
@@ -7806,13 +7640,8 @@
             <w:tcW w:w="5935" w:type="dxa"/>
           </w:tcPr>
           <w:p>
-            <w:proofErr w:type="spellStart"/>
-            <w:r>
-              <w:t>Traveller</w:t>
-            </w:r>
-            <w:proofErr w:type="spellEnd"/>
-            <w:r>
-              <w:t xml:space="preserve"> </w:t>
+            <w:r>
+              <w:t xml:space="preserve">Traveller </w:t>
             </w:r>
             <w:proofErr w:type="spellStart"/>
             <w:r>
@@ -7898,13 +7727,8 @@
             <w:tcW w:w="5935" w:type="dxa"/>
           </w:tcPr>
           <w:p>
-            <w:proofErr w:type="spellStart"/>
-            <w:r>
-              <w:t>Traveller</w:t>
-            </w:r>
-            <w:proofErr w:type="spellEnd"/>
-            <w:r>
-              <w:t xml:space="preserve"> </w:t>
+            <w:r>
+              <w:t xml:space="preserve">Traveller </w:t>
             </w:r>
             <w:proofErr w:type="spellStart"/>
             <w:r>
@@ -7974,13 +7798,8 @@
             <w:tcW w:w="5935" w:type="dxa"/>
           </w:tcPr>
           <w:p>
-            <w:proofErr w:type="spellStart"/>
-            <w:r>
-              <w:t>Traveller</w:t>
-            </w:r>
-            <w:proofErr w:type="spellEnd"/>
-            <w:r>
-              <w:t xml:space="preserve"> </w:t>
+            <w:r>
+              <w:t xml:space="preserve">Traveller </w:t>
             </w:r>
             <w:proofErr w:type="spellStart"/>
             <w:r>
@@ -8042,48 +7861,48 @@
       <w:pPr>
         <w:pStyle w:val="Heading2"/>
       </w:pPr>
-      <w:bookmarkStart w:id="46" w:name="_Toc503844420"/>
+      <w:bookmarkStart w:id="45" w:name="_Toc503844420"/>
       <w:r>
         <w:lastRenderedPageBreak/>
         <w:t>Activity Diagram</w:t>
       </w:r>
+      <w:bookmarkEnd w:id="45"/>
+    </w:p>
+    <w:p>
+      <w:pPr>
+        <w:pStyle w:val="Heading3"/>
+        <w:rPr>
+          <w:i w:val="0"/>
+        </w:rPr>
+      </w:pPr>
+      <w:bookmarkStart w:id="46" w:name="_Toc503844421"/>
+      <w:proofErr w:type="spellStart"/>
+      <w:r>
+        <w:rPr>
+          <w:i w:val="0"/>
+        </w:rPr>
+        <w:t>Buat</w:t>
+      </w:r>
+      <w:proofErr w:type="spellEnd"/>
+      <w:r>
+        <w:rPr>
+          <w:i w:val="0"/>
+        </w:rPr>
+        <w:t xml:space="preserve"> </w:t>
+      </w:r>
+      <w:proofErr w:type="spellStart"/>
+      <w:r>
+        <w:rPr>
+          <w:i w:val="0"/>
+        </w:rPr>
+        <w:t>Akun</w:t>
+      </w:r>
       <w:bookmarkEnd w:id="46"/>
-    </w:p>
-    <w:p>
-      <w:pPr>
-        <w:pStyle w:val="Heading3"/>
+      <w:proofErr w:type="spellEnd"/>
+      <w:r>
         <w:rPr>
           <w:i w:val="0"/>
         </w:rPr>
-      </w:pPr>
-      <w:bookmarkStart w:id="47" w:name="_Toc503844421"/>
-      <w:proofErr w:type="spellStart"/>
-      <w:r>
-        <w:rPr>
-          <w:i w:val="0"/>
-        </w:rPr>
-        <w:t>Buat</w:t>
-      </w:r>
-      <w:proofErr w:type="spellEnd"/>
-      <w:r>
-        <w:rPr>
-          <w:i w:val="0"/>
-        </w:rPr>
-        <w:t xml:space="preserve"> </w:t>
-      </w:r>
-      <w:proofErr w:type="spellStart"/>
-      <w:r>
-        <w:rPr>
-          <w:i w:val="0"/>
-        </w:rPr>
-        <w:t>Akun</w:t>
-      </w:r>
-      <w:bookmarkEnd w:id="47"/>
-      <w:proofErr w:type="spellEnd"/>
-      <w:r>
-        <w:rPr>
-          <w:i w:val="0"/>
-        </w:rPr>
         <w:t xml:space="preserve"> </w:t>
       </w:r>
     </w:p>
@@ -8091,13 +7910,8 @@
       <w:pPr>
         <w:ind w:left="720"/>
       </w:pPr>
-      <w:proofErr w:type="spellStart"/>
-      <w:r>
-        <w:t>Traveller</w:t>
-      </w:r>
-      <w:proofErr w:type="spellEnd"/>
-      <w:r>
-        <w:t xml:space="preserve"> yang </w:t>
+      <w:r>
+        <w:t xml:space="preserve">Traveller yang </w:t>
       </w:r>
       <w:proofErr w:type="spellStart"/>
       <w:r>
@@ -8161,15 +7975,7 @@
       </w:r>
       <w:proofErr w:type="spellEnd"/>
       <w:r>
-        <w:t xml:space="preserve">, </w:t>
-      </w:r>
-      <w:proofErr w:type="spellStart"/>
-      <w:r>
-        <w:t>Traveller</w:t>
-      </w:r>
-      <w:proofErr w:type="spellEnd"/>
-      <w:r>
-        <w:t xml:space="preserve"> </w:t>
+        <w:t xml:space="preserve">, Traveller </w:t>
       </w:r>
       <w:proofErr w:type="spellStart"/>
       <w:r>
@@ -8201,15 +8007,7 @@
       </w:r>
       <w:proofErr w:type="spellEnd"/>
       <w:r>
-        <w:t xml:space="preserve"> </w:t>
-      </w:r>
-      <w:proofErr w:type="spellStart"/>
-      <w:r>
-        <w:t>Traveller</w:t>
-      </w:r>
-      <w:proofErr w:type="spellEnd"/>
-      <w:r>
-        <w:t xml:space="preserve"> </w:t>
+        <w:t xml:space="preserve"> Traveller </w:t>
       </w:r>
       <w:proofErr w:type="spellStart"/>
       <w:r>
@@ -8342,6 +8140,7 @@
       <w:r>
         <w:rPr>
           <w:noProof/>
+          <w:lang w:val="id-ID" w:eastAsia="id-ID"/>
         </w:rPr>
         <w:drawing>
           <wp:anchor distT="0" distB="0" distL="114300" distR="114300" simplePos="0" relativeHeight="251660288" behindDoc="0" locked="0" layoutInCell="1" allowOverlap="1" wp14:anchorId="08B0C9B5" wp14:editId="0136D815">
@@ -8369,7 +8168,7 @@
                     </pic:cNvPicPr>
                   </pic:nvPicPr>
                   <pic:blipFill>
-                    <a:blip r:embed="rId13">
+                    <a:blip r:embed="rId14">
                       <a:extLst>
                         <a:ext uri="{28A0092B-C50C-407E-A947-70E740481C1C}">
                           <a14:useLocalDpi xmlns:a14="http://schemas.microsoft.com/office/drawing/2010/main" val="0"/>
@@ -8498,7 +8297,7 @@
           <w:i w:val="0"/>
         </w:rPr>
       </w:pPr>
-      <w:bookmarkStart w:id="48" w:name="_Toc503844422"/>
+      <w:bookmarkStart w:id="47" w:name="_Toc503844422"/>
       <w:r>
         <w:rPr>
           <w:i w:val="0"/>
@@ -8513,7 +8312,7 @@
         </w:rPr>
         <w:t>Akun</w:t>
       </w:r>
-      <w:bookmarkEnd w:id="48"/>
+      <w:bookmarkEnd w:id="47"/>
       <w:proofErr w:type="spellEnd"/>
       <w:r>
         <w:rPr>
@@ -8526,13 +8325,8 @@
       <w:pPr>
         <w:ind w:left="720"/>
       </w:pPr>
-      <w:proofErr w:type="spellStart"/>
-      <w:r>
-        <w:t>Traveller</w:t>
-      </w:r>
-      <w:proofErr w:type="spellEnd"/>
-      <w:r>
-        <w:t xml:space="preserve"> yang </w:t>
+      <w:r>
+        <w:t xml:space="preserve">Traveller yang </w:t>
       </w:r>
       <w:proofErr w:type="spellStart"/>
       <w:r>
@@ -8654,13 +8448,8 @@
         </w:rPr>
         <w:t xml:space="preserve">. </w:t>
       </w:r>
-      <w:proofErr w:type="spellStart"/>
-      <w:r>
-        <w:t>Traveller</w:t>
-      </w:r>
-      <w:proofErr w:type="spellEnd"/>
-      <w:r>
-        <w:t xml:space="preserve"> </w:t>
+      <w:r>
+        <w:t xml:space="preserve">Traveller </w:t>
       </w:r>
       <w:proofErr w:type="spellStart"/>
       <w:proofErr w:type="gramStart"/>
@@ -8771,6 +8560,7 @@
       <w:r>
         <w:rPr>
           <w:noProof/>
+          <w:lang w:val="id-ID" w:eastAsia="id-ID"/>
         </w:rPr>
         <w:drawing>
           <wp:anchor distT="0" distB="0" distL="114300" distR="114300" simplePos="0" relativeHeight="251663360" behindDoc="0" locked="0" layoutInCell="1" allowOverlap="1" wp14:anchorId="531FBA5A" wp14:editId="033D01B7">
@@ -8798,7 +8588,7 @@
                     </pic:cNvPicPr>
                   </pic:nvPicPr>
                   <pic:blipFill>
-                    <a:blip r:embed="rId14">
+                    <a:blip r:embed="rId15">
                       <a:extLst>
                         <a:ext uri="{28A0092B-C50C-407E-A947-70E740481C1C}">
                           <a14:useLocalDpi xmlns:a14="http://schemas.microsoft.com/office/drawing/2010/main" val="0"/>
@@ -8925,7 +8715,7 @@
           <w:i w:val="0"/>
         </w:rPr>
       </w:pPr>
-      <w:bookmarkStart w:id="49" w:name="_Toc503844423"/>
+      <w:bookmarkStart w:id="48" w:name="_Toc503844423"/>
       <w:proofErr w:type="spellStart"/>
       <w:r>
         <w:rPr>
@@ -8944,19 +8734,14 @@
       <w:r>
         <w:t>Event</w:t>
       </w:r>
-      <w:bookmarkEnd w:id="49"/>
+      <w:bookmarkEnd w:id="48"/>
     </w:p>
     <w:p>
       <w:pPr>
         <w:ind w:left="720"/>
       </w:pPr>
-      <w:proofErr w:type="spellStart"/>
-      <w:r>
-        <w:t>Traveller</w:t>
-      </w:r>
-      <w:proofErr w:type="spellEnd"/>
-      <w:r>
-        <w:t xml:space="preserve"> yang </w:t>
+      <w:r>
+        <w:t xml:space="preserve">Traveller yang </w:t>
       </w:r>
       <w:proofErr w:type="spellStart"/>
       <w:r>
@@ -9211,6 +8996,7 @@
       <w:r>
         <w:rPr>
           <w:noProof/>
+          <w:lang w:val="id-ID" w:eastAsia="id-ID"/>
         </w:rPr>
         <w:drawing>
           <wp:anchor distT="0" distB="0" distL="114300" distR="114300" simplePos="0" relativeHeight="251666432" behindDoc="0" locked="0" layoutInCell="1" allowOverlap="1" wp14:anchorId="2B23FE83" wp14:editId="1EE7AB07">
@@ -9238,7 +9024,7 @@
                     </pic:cNvPicPr>
                   </pic:nvPicPr>
                   <pic:blipFill>
-                    <a:blip r:embed="rId15">
+                    <a:blip r:embed="rId16">
                       <a:extLst>
                         <a:ext uri="{28A0092B-C50C-407E-A947-70E740481C1C}">
                           <a14:useLocalDpi xmlns:a14="http://schemas.microsoft.com/office/drawing/2010/main" val="0"/>
@@ -9356,7 +9142,7 @@
       <w:pPr>
         <w:pStyle w:val="Heading3"/>
       </w:pPr>
-      <w:bookmarkStart w:id="50" w:name="_Toc503844424"/>
+      <w:bookmarkStart w:id="49" w:name="_Toc503844424"/>
       <w:proofErr w:type="spellStart"/>
       <w:r>
         <w:rPr>
@@ -9375,19 +9161,14 @@
       <w:r>
         <w:t>Event</w:t>
       </w:r>
-      <w:bookmarkEnd w:id="50"/>
+      <w:bookmarkEnd w:id="49"/>
     </w:p>
     <w:p>
       <w:pPr>
         <w:ind w:left="720"/>
       </w:pPr>
-      <w:proofErr w:type="spellStart"/>
-      <w:r>
-        <w:t>Traveller</w:t>
-      </w:r>
-      <w:proofErr w:type="spellEnd"/>
-      <w:r>
-        <w:t xml:space="preserve"> yang </w:t>
+      <w:r>
+        <w:t xml:space="preserve">Traveller yang </w:t>
       </w:r>
       <w:proofErr w:type="spellStart"/>
       <w:r>
@@ -9476,6 +9257,7 @@
       <w:r>
         <w:rPr>
           <w:noProof/>
+          <w:lang w:val="id-ID" w:eastAsia="id-ID"/>
         </w:rPr>
         <w:drawing>
           <wp:anchor distT="0" distB="0" distL="114300" distR="114300" simplePos="0" relativeHeight="251668480" behindDoc="0" locked="0" layoutInCell="1" allowOverlap="1" wp14:anchorId="4958EA79" wp14:editId="7328037D">
@@ -9503,7 +9285,7 @@
                     </pic:cNvPicPr>
                   </pic:nvPicPr>
                   <pic:blipFill>
-                    <a:blip r:embed="rId16">
+                    <a:blip r:embed="rId17">
                       <a:extLst>
                         <a:ext uri="{28A0092B-C50C-407E-A947-70E740481C1C}">
                           <a14:useLocalDpi xmlns:a14="http://schemas.microsoft.com/office/drawing/2010/main" val="0"/>
@@ -9797,7 +9579,7 @@
           <w:i w:val="0"/>
         </w:rPr>
       </w:pPr>
-      <w:bookmarkStart w:id="51" w:name="_Toc503844425"/>
+      <w:bookmarkStart w:id="50" w:name="_Toc503844425"/>
       <w:r>
         <w:rPr>
           <w:i w:val="0"/>
@@ -9805,19 +9587,14 @@
         <w:lastRenderedPageBreak/>
         <w:t>View Event</w:t>
       </w:r>
-      <w:bookmarkEnd w:id="51"/>
+      <w:bookmarkEnd w:id="50"/>
     </w:p>
     <w:p>
       <w:pPr>
         <w:ind w:left="720"/>
       </w:pPr>
-      <w:proofErr w:type="spellStart"/>
-      <w:r>
-        <w:t>Traveller</w:t>
-      </w:r>
-      <w:proofErr w:type="spellEnd"/>
-      <w:r>
-        <w:t xml:space="preserve"> </w:t>
+      <w:r>
+        <w:t xml:space="preserve">Traveller </w:t>
       </w:r>
       <w:proofErr w:type="spellStart"/>
       <w:r>
@@ -9949,6 +9726,7 @@
       <w:r>
         <w:rPr>
           <w:noProof/>
+          <w:lang w:val="id-ID" w:eastAsia="id-ID"/>
         </w:rPr>
         <w:drawing>
           <wp:anchor distT="0" distB="0" distL="114300" distR="114300" simplePos="0" relativeHeight="251669504" behindDoc="0" locked="0" layoutInCell="1" allowOverlap="1" wp14:anchorId="294F0036" wp14:editId="56C7CE04">
@@ -9976,7 +9754,7 @@
                     </pic:cNvPicPr>
                   </pic:nvPicPr>
                   <pic:blipFill>
-                    <a:blip r:embed="rId17">
+                    <a:blip r:embed="rId18">
                       <a:extLst>
                         <a:ext uri="{28A0092B-C50C-407E-A947-70E740481C1C}">
                           <a14:useLocalDpi xmlns:a14="http://schemas.microsoft.com/office/drawing/2010/main" val="0"/>
@@ -10072,7 +9850,7 @@
           <w:i w:val="0"/>
         </w:rPr>
       </w:pPr>
-      <w:bookmarkStart w:id="52" w:name="_Toc503844426"/>
+      <w:bookmarkStart w:id="51" w:name="_Toc503844426"/>
       <w:proofErr w:type="spellStart"/>
       <w:r>
         <w:rPr>
@@ -10090,22 +9868,17 @@
       <w:r>
         <w:t>Event</w:t>
       </w:r>
-      <w:bookmarkEnd w:id="52"/>
+      <w:bookmarkEnd w:id="51"/>
     </w:p>
     <w:p>
       <w:pPr>
         <w:ind w:left="720"/>
       </w:pPr>
-      <w:proofErr w:type="spellStart"/>
       <w:r>
         <w:t>Tra</w:t>
       </w:r>
       <w:r>
-        <w:t>veller</w:t>
-      </w:r>
-      <w:proofErr w:type="spellEnd"/>
-      <w:r>
-        <w:t xml:space="preserve"> </w:t>
+        <w:t xml:space="preserve">veller </w:t>
       </w:r>
       <w:proofErr w:type="spellStart"/>
       <w:r>
@@ -10252,6 +10025,7 @@
       <w:r>
         <w:rPr>
           <w:noProof/>
+          <w:lang w:val="id-ID" w:eastAsia="id-ID"/>
         </w:rPr>
         <w:drawing>
           <wp:anchor distT="0" distB="0" distL="114300" distR="114300" simplePos="0" relativeHeight="251667456" behindDoc="0" locked="0" layoutInCell="1" allowOverlap="1" wp14:anchorId="1449C928" wp14:editId="6DB6BB5A">
@@ -10279,7 +10053,7 @@
                     </pic:cNvPicPr>
                   </pic:nvPicPr>
                   <pic:blipFill>
-                    <a:blip r:embed="rId18">
+                    <a:blip r:embed="rId19">
                       <a:extLst>
                         <a:ext uri="{28A0092B-C50C-407E-A947-70E740481C1C}">
                           <a14:useLocalDpi xmlns:a14="http://schemas.microsoft.com/office/drawing/2010/main" val="0"/>
@@ -10388,46 +10162,43 @@
       <w:pPr>
         <w:pStyle w:val="Heading2"/>
       </w:pPr>
-      <w:bookmarkStart w:id="53" w:name="_Toc503844427"/>
+      <w:bookmarkStart w:id="52" w:name="_Toc503844427"/>
       <w:r>
         <w:lastRenderedPageBreak/>
-        <w:t xml:space="preserve">Sequence </w:t>
-      </w:r>
-      <w:r>
-        <w:t>Diagram</w:t>
+        <w:t>Sequence Diagram</w:t>
+      </w:r>
+      <w:bookmarkEnd w:id="52"/>
+    </w:p>
+    <w:p>
+      <w:pPr>
+        <w:pStyle w:val="Heading3"/>
+        <w:rPr>
+          <w:i w:val="0"/>
+        </w:rPr>
+      </w:pPr>
+      <w:bookmarkStart w:id="53" w:name="_Toc503844428"/>
+      <w:proofErr w:type="spellStart"/>
+      <w:r>
+        <w:rPr>
+          <w:i w:val="0"/>
+        </w:rPr>
+        <w:t>Buat</w:t>
+      </w:r>
+      <w:proofErr w:type="spellEnd"/>
+      <w:r>
+        <w:rPr>
+          <w:i w:val="0"/>
+        </w:rPr>
+        <w:t xml:space="preserve"> </w:t>
+      </w:r>
+      <w:proofErr w:type="spellStart"/>
+      <w:r>
+        <w:rPr>
+          <w:i w:val="0"/>
+        </w:rPr>
+        <w:t>akun</w:t>
       </w:r>
       <w:bookmarkEnd w:id="53"/>
-    </w:p>
-    <w:p>
-      <w:pPr>
-        <w:pStyle w:val="Heading3"/>
-        <w:rPr>
-          <w:i w:val="0"/>
-        </w:rPr>
-      </w:pPr>
-      <w:bookmarkStart w:id="54" w:name="_Toc503844428"/>
-      <w:proofErr w:type="spellStart"/>
-      <w:r>
-        <w:rPr>
-          <w:i w:val="0"/>
-        </w:rPr>
-        <w:t>Buat</w:t>
-      </w:r>
-      <w:proofErr w:type="spellEnd"/>
-      <w:r>
-        <w:rPr>
-          <w:i w:val="0"/>
-        </w:rPr>
-        <w:t xml:space="preserve"> </w:t>
-      </w:r>
-      <w:proofErr w:type="spellStart"/>
-      <w:r>
-        <w:rPr>
-          <w:i w:val="0"/>
-        </w:rPr>
-        <w:t>akun</w:t>
-      </w:r>
-      <w:bookmarkEnd w:id="54"/>
       <w:proofErr w:type="spellEnd"/>
     </w:p>
     <w:p/>
@@ -10444,7 +10215,7 @@
           <w:i w:val="0"/>
         </w:rPr>
       </w:pPr>
-      <w:bookmarkStart w:id="55" w:name="_Toc503844429"/>
+      <w:bookmarkStart w:id="54" w:name="_Toc503844429"/>
       <w:r>
         <w:rPr>
           <w:i w:val="0"/>
@@ -10470,11 +10241,11 @@
             <o:lock v:ext="edit" aspectratio="t"/>
           </v:shapetype>
           <v:shape id="_x0000_i1025" type="#_x0000_t75" style="width:467.55pt;height:4in">
-            <v:imagedata r:id="rId19" o:title="buat akun"/>
+            <v:imagedata r:id="rId20" o:title="buat akun"/>
           </v:shape>
         </w:pict>
       </w:r>
-      <w:bookmarkEnd w:id="55"/>
+      <w:bookmarkEnd w:id="54"/>
     </w:p>
     <w:p>
       <w:pPr>
@@ -10528,6 +10299,7 @@
       <w:r>
         <w:rPr>
           <w:noProof/>
+          <w:lang w:val="id-ID" w:eastAsia="id-ID"/>
         </w:rPr>
         <w:lastRenderedPageBreak/>
         <w:drawing>
@@ -10546,7 +10318,7 @@
                     <pic:cNvPicPr/>
                   </pic:nvPicPr>
                   <pic:blipFill>
-                    <a:blip r:embed="rId20">
+                    <a:blip r:embed="rId21">
                       <a:extLst>
                         <a:ext uri="{28A0092B-C50C-407E-A947-70E740481C1C}">
                           <a14:useLocalDpi xmlns:a14="http://schemas.microsoft.com/office/drawing/2010/main" val="0"/>
@@ -10626,6 +10398,7 @@
       <w:r>
         <w:rPr>
           <w:noProof/>
+          <w:lang w:val="id-ID" w:eastAsia="id-ID"/>
         </w:rPr>
         <w:drawing>
           <wp:inline distT="0" distB="0" distL="0" distR="0">
@@ -10643,7 +10416,7 @@
                     <pic:cNvPicPr/>
                   </pic:nvPicPr>
                   <pic:blipFill>
-                    <a:blip r:embed="rId21">
+                    <a:blip r:embed="rId22">
                       <a:extLst>
                         <a:ext uri="{28A0092B-C50C-407E-A947-70E740481C1C}">
                           <a14:useLocalDpi xmlns:a14="http://schemas.microsoft.com/office/drawing/2010/main" val="0"/>
@@ -10695,15 +10468,22 @@
     <w:p/>
     <w:p/>
     <w:p/>
-    <w:p/>
-    <w:p>
-      <w:r>
-        <w:rPr>
-          <w:noProof/>
+    <w:p>
+      <w:pPr>
+        <w:rPr>
+          <w:lang w:val="id-ID"/>
+        </w:rPr>
+      </w:pPr>
+    </w:p>
+    <w:p>
+      <w:r>
+        <w:rPr>
+          <w:noProof/>
+          <w:lang w:val="id-ID" w:eastAsia="id-ID"/>
         </w:rPr>
         <w:lastRenderedPageBreak/>
         <w:drawing>
-          <wp:inline distT="0" distB="0" distL="0" distR="0">
+          <wp:inline distT="0" distB="0" distL="0" distR="0" wp14:anchorId="21407103" wp14:editId="403C3943">
             <wp:extent cx="5943600" cy="3641090"/>
             <wp:effectExtent l="0" t="0" r="0" b="0"/>
             <wp:docPr id="16" name="Picture 16"/>
@@ -10718,7 +10498,7 @@
                     <pic:cNvPicPr/>
                   </pic:nvPicPr>
                   <pic:blipFill>
-                    <a:blip r:embed="rId22">
+                    <a:blip r:embed="rId23">
                       <a:extLst>
                         <a:ext uri="{28A0092B-C50C-407E-A947-70E740481C1C}">
                           <a14:useLocalDpi xmlns:a14="http://schemas.microsoft.com/office/drawing/2010/main" val="0"/>
@@ -10765,33 +10545,271 @@
     </w:p>
     <w:p/>
     <w:p/>
-    <w:p/>
-    <w:p/>
-    <w:p/>
-    <w:p/>
-    <w:p/>
-    <w:p/>
-    <w:p/>
-    <w:p/>
-    <w:p/>
-    <w:p/>
-    <w:p/>
-    <w:p/>
-    <w:p/>
-    <w:p/>
-    <w:p/>
-    <w:p/>
-    <w:p/>
-    <w:p/>
-    <w:p/>
-    <w:p/>
-    <w:p/>
-    <w:p/>
-    <w:p/>
-    <w:p/>
+    <w:p>
+      <w:r>
+        <w:lastRenderedPageBreak/>
+        <w:pict>
+          <v:shape id="_x0000_i1026" type="#_x0000_t75" style="width:363.55pt;height:448.9pt">
+            <v:imagedata r:id="rId24" o:title="Add Event"/>
+          </v:shape>
+        </w:pict>
+      </w:r>
+    </w:p>
+    <w:p/>
+    <w:p>
+      <w:pPr>
+        <w:jc w:val="center"/>
+        <w:rPr>
+          <w:lang w:val="id-ID"/>
+        </w:rPr>
+      </w:pPr>
+      <w:proofErr w:type="spellStart"/>
+      <w:r>
+        <w:t>Gambar</w:t>
+      </w:r>
+      <w:proofErr w:type="spellEnd"/>
+      <w:r>
+        <w:t xml:space="preserve"> 3.</w:t>
+      </w:r>
+      <w:r>
+        <w:rPr>
+          <w:lang w:val="id-ID"/>
+        </w:rPr>
+        <w:t>5</w:t>
+      </w:r>
+      <w:r>
+        <w:t xml:space="preserve"> Sequence diagram </w:t>
+      </w:r>
+      <w:r>
+        <w:rPr>
+          <w:lang w:val="id-ID"/>
+        </w:rPr>
+        <w:t>add</w:t>
+      </w:r>
+      <w:r>
+        <w:t xml:space="preserve"> event</w:t>
+      </w:r>
+    </w:p>
+    <w:p>
+      <w:pPr>
+        <w:jc w:val="center"/>
+        <w:rPr>
+          <w:lang w:val="id-ID"/>
+        </w:rPr>
+      </w:pPr>
+    </w:p>
+    <w:p>
+      <w:pPr>
+        <w:jc w:val="center"/>
+        <w:rPr>
+          <w:lang w:val="id-ID"/>
+        </w:rPr>
+      </w:pPr>
+    </w:p>
+    <w:p>
+      <w:pPr>
+        <w:jc w:val="center"/>
+        <w:rPr>
+          <w:lang w:val="id-ID"/>
+        </w:rPr>
+      </w:pPr>
+    </w:p>
+    <w:p>
+      <w:pPr>
+        <w:jc w:val="center"/>
+        <w:rPr>
+          <w:lang w:val="id-ID"/>
+        </w:rPr>
+      </w:pPr>
+    </w:p>
+    <w:p>
+      <w:pPr>
+        <w:jc w:val="center"/>
+        <w:rPr>
+          <w:lang w:val="id-ID"/>
+        </w:rPr>
+      </w:pPr>
+    </w:p>
+    <w:p>
+      <w:pPr>
+        <w:jc w:val="center"/>
+        <w:rPr>
+          <w:lang w:val="id-ID"/>
+        </w:rPr>
+      </w:pPr>
+      <w:r>
+        <w:rPr>
+          <w:lang w:val="id-ID"/>
+        </w:rPr>
+        <w:lastRenderedPageBreak/>
+        <w:pict>
+          <v:shape id="_x0000_i1027" type="#_x0000_t75" style="width:384.9pt;height:454.2pt">
+            <v:imagedata r:id="rId25" o:title="DeleteEvent"/>
+          </v:shape>
+        </w:pict>
+      </w:r>
+    </w:p>
+    <w:p>
+      <w:pPr>
+        <w:jc w:val="center"/>
+        <w:rPr>
+          <w:lang w:val="id-ID"/>
+        </w:rPr>
+      </w:pPr>
+    </w:p>
+    <w:p/>
+    <w:p/>
+    <w:p>
+      <w:pPr>
+        <w:jc w:val="center"/>
+        <w:rPr>
+          <w:lang w:val="id-ID"/>
+        </w:rPr>
+      </w:pPr>
+      <w:proofErr w:type="spellStart"/>
+      <w:r>
+        <w:t>Gambar</w:t>
+      </w:r>
+      <w:proofErr w:type="spellEnd"/>
+      <w:r>
+        <w:t xml:space="preserve"> 3.</w:t>
+      </w:r>
+      <w:r>
+        <w:rPr>
+          <w:lang w:val="id-ID"/>
+        </w:rPr>
+        <w:t>6</w:t>
+      </w:r>
+      <w:r>
+        <w:t xml:space="preserve"> Sequence diagram </w:t>
+      </w:r>
+      <w:r>
+        <w:rPr>
+          <w:lang w:val="id-ID"/>
+        </w:rPr>
+        <w:t>delete</w:t>
+      </w:r>
+      <w:r>
+        <w:t xml:space="preserve"> event</w:t>
+      </w:r>
+    </w:p>
+    <w:p>
+      <w:pPr>
+        <w:jc w:val="center"/>
+        <w:rPr>
+          <w:lang w:val="id-ID"/>
+        </w:rPr>
+      </w:pPr>
+    </w:p>
+    <w:p>
+      <w:pPr>
+        <w:jc w:val="center"/>
+        <w:rPr>
+          <w:lang w:val="id-ID"/>
+        </w:rPr>
+      </w:pPr>
+    </w:p>
+    <w:p>
+      <w:pPr>
+        <w:jc w:val="center"/>
+        <w:rPr>
+          <w:lang w:val="id-ID"/>
+        </w:rPr>
+      </w:pPr>
+    </w:p>
+    <w:p>
+      <w:pPr>
+        <w:jc w:val="center"/>
+        <w:rPr>
+          <w:lang w:val="id-ID"/>
+        </w:rPr>
+      </w:pPr>
+    </w:p>
+    <w:p>
+      <w:pPr>
+        <w:jc w:val="center"/>
+        <w:rPr>
+          <w:lang w:val="id-ID"/>
+        </w:rPr>
+      </w:pPr>
+      <w:r>
+        <w:rPr>
+          <w:lang w:val="id-ID"/>
+        </w:rPr>
+        <w:lastRenderedPageBreak/>
+        <w:pict>
+          <v:shape id="_x0000_i1028" type="#_x0000_t75" style="width:363.55pt;height:448.9pt">
+            <v:imagedata r:id="rId26" o:title="View Event"/>
+          </v:shape>
+        </w:pict>
+      </w:r>
+    </w:p>
+    <w:p>
+      <w:pPr>
+        <w:jc w:val="center"/>
+        <w:rPr>
+          <w:lang w:val="id-ID"/>
+        </w:rPr>
+      </w:pPr>
+    </w:p>
+    <w:p>
+      <w:pPr>
+        <w:jc w:val="center"/>
+      </w:pPr>
+      <w:proofErr w:type="spellStart"/>
+      <w:r>
+        <w:t>Gambar</w:t>
+      </w:r>
+      <w:proofErr w:type="spellEnd"/>
+      <w:r>
+        <w:t xml:space="preserve"> 3.</w:t>
+      </w:r>
+      <w:r>
+        <w:rPr>
+          <w:lang w:val="id-ID"/>
+        </w:rPr>
+        <w:t>7</w:t>
+      </w:r>
+      <w:r>
+        <w:t xml:space="preserve"> Sequence diagram </w:t>
+      </w:r>
+      <w:r>
+        <w:rPr>
+          <w:lang w:val="id-ID"/>
+        </w:rPr>
+        <w:t>edit</w:t>
+      </w:r>
+      <w:r>
+        <w:t xml:space="preserve"> event</w:t>
+      </w:r>
+    </w:p>
+    <w:p>
+      <w:pPr>
+        <w:jc w:val="center"/>
+        <w:rPr>
+          <w:lang w:val="id-ID"/>
+        </w:rPr>
+      </w:pPr>
+    </w:p>
+    <w:p/>
+    <w:p/>
+    <w:p/>
+    <w:p/>
+    <w:p/>
+    <w:p/>
+    <w:p/>
+    <w:p/>
+    <w:p/>
+    <w:p/>
+    <w:p/>
+    <w:p/>
+    <w:p>
+      <w:bookmarkStart w:id="55" w:name="_GoBack"/>
+      <w:bookmarkEnd w:id="55"/>
+    </w:p>
     <w:sectPr>
-      <w:headerReference w:type="default" r:id="rId23"/>
-      <w:footerReference w:type="default" r:id="rId24"/>
+      <w:headerReference w:type="default" r:id="rId27"/>
+      <w:footerReference w:type="default" r:id="rId28"/>
       <w:pgSz w:w="12240" w:h="15840" w:code="1"/>
       <w:pgMar w:top="1440" w:right="1440" w:bottom="1440" w:left="1440" w:header="720" w:footer="720" w:gutter="0"/>
       <w:cols w:space="720"/>
@@ -10801,7 +10819,7 @@
 </file>
 
 <file path=word/endnotes.xml><?xml version="1.0" encoding="utf-8"?>
-<w:endnotes xmlns:wpc="http://schemas.microsoft.com/office/word/2010/wordprocessingCanvas" xmlns:mc="http://schemas.openxmlformats.org/markup-compatibility/2006" xmlns:o="urn:schemas-microsoft-com:office:office" xmlns:r="http://schemas.openxmlformats.org/officeDocument/2006/relationships" xmlns:m="http://schemas.openxmlformats.org/officeDocument/2006/math" xmlns:v="urn:schemas-microsoft-com:vml" xmlns:wp14="http://schemas.microsoft.com/office/word/2010/wordprocessingDrawing" xmlns:wp="http://schemas.openxmlformats.org/drawingml/2006/wordprocessingDrawing" xmlns:w10="urn:schemas-microsoft-com:office:word" xmlns:w="http://schemas.openxmlformats.org/wordprocessingml/2006/main" xmlns:w14="http://schemas.microsoft.com/office/word/2010/wordml" xmlns:w15="http://schemas.microsoft.com/office/word/2012/wordml" xmlns:wpg="http://schemas.microsoft.com/office/word/2010/wordprocessingGroup" xmlns:wpi="http://schemas.microsoft.com/office/word/2010/wordprocessingInk" xmlns:wne="http://schemas.microsoft.com/office/word/2006/wordml" xmlns:wps="http://schemas.microsoft.com/office/word/2010/wordprocessingShape" mc:Ignorable="w14 w15 wp14">
+<w:endnotes xmlns:wpc="http://schemas.microsoft.com/office/word/2010/wordprocessingCanvas" xmlns:mc="http://schemas.openxmlformats.org/markup-compatibility/2006" xmlns:o="urn:schemas-microsoft-com:office:office" xmlns:r="http://schemas.openxmlformats.org/officeDocument/2006/relationships" xmlns:m="http://schemas.openxmlformats.org/officeDocument/2006/math" xmlns:v="urn:schemas-microsoft-com:vml" xmlns:wp14="http://schemas.microsoft.com/office/word/2010/wordprocessingDrawing" xmlns:wp="http://schemas.openxmlformats.org/drawingml/2006/wordprocessingDrawing" xmlns:w10="urn:schemas-microsoft-com:office:word" xmlns:w="http://schemas.openxmlformats.org/wordprocessingml/2006/main" xmlns:w14="http://schemas.microsoft.com/office/word/2010/wordml" xmlns:wpg="http://schemas.microsoft.com/office/word/2010/wordprocessingGroup" xmlns:wpi="http://schemas.microsoft.com/office/word/2010/wordprocessingInk" xmlns:wne="http://schemas.microsoft.com/office/word/2006/wordml" xmlns:wps="http://schemas.microsoft.com/office/word/2010/wordprocessingShape" mc:Ignorable="w14 wp14">
   <w:endnote w:type="separator" w:id="-1">
     <w:p>
       <w:pPr>
@@ -10826,7 +10844,7 @@
 </file>
 
 <file path=word/footer1.xml><?xml version="1.0" encoding="utf-8"?>
-<w:ftr xmlns:wpc="http://schemas.microsoft.com/office/word/2010/wordprocessingCanvas" xmlns:mc="http://schemas.openxmlformats.org/markup-compatibility/2006" xmlns:o="urn:schemas-microsoft-com:office:office" xmlns:r="http://schemas.openxmlformats.org/officeDocument/2006/relationships" xmlns:m="http://schemas.openxmlformats.org/officeDocument/2006/math" xmlns:v="urn:schemas-microsoft-com:vml" xmlns:wp14="http://schemas.microsoft.com/office/word/2010/wordprocessingDrawing" xmlns:wp="http://schemas.openxmlformats.org/drawingml/2006/wordprocessingDrawing" xmlns:w10="urn:schemas-microsoft-com:office:word" xmlns:w="http://schemas.openxmlformats.org/wordprocessingml/2006/main" xmlns:w14="http://schemas.microsoft.com/office/word/2010/wordml" xmlns:w15="http://schemas.microsoft.com/office/word/2012/wordml" xmlns:wpg="http://schemas.microsoft.com/office/word/2010/wordprocessingGroup" xmlns:wpi="http://schemas.microsoft.com/office/word/2010/wordprocessingInk" xmlns:wne="http://schemas.microsoft.com/office/word/2006/wordml" xmlns:wps="http://schemas.microsoft.com/office/word/2010/wordprocessingShape" mc:Ignorable="w14 w15 wp14">
+<w:ftr xmlns:wpc="http://schemas.microsoft.com/office/word/2010/wordprocessingCanvas" xmlns:mc="http://schemas.openxmlformats.org/markup-compatibility/2006" xmlns:o="urn:schemas-microsoft-com:office:office" xmlns:r="http://schemas.openxmlformats.org/officeDocument/2006/relationships" xmlns:m="http://schemas.openxmlformats.org/officeDocument/2006/math" xmlns:v="urn:schemas-microsoft-com:vml" xmlns:wp14="http://schemas.microsoft.com/office/word/2010/wordprocessingDrawing" xmlns:wp="http://schemas.openxmlformats.org/drawingml/2006/wordprocessingDrawing" xmlns:w10="urn:schemas-microsoft-com:office:word" xmlns:w="http://schemas.openxmlformats.org/wordprocessingml/2006/main" xmlns:w14="http://schemas.microsoft.com/office/word/2010/wordml" xmlns:wpg="http://schemas.microsoft.com/office/word/2010/wordprocessingGroup" xmlns:wpi="http://schemas.microsoft.com/office/word/2010/wordprocessingInk" xmlns:wne="http://schemas.microsoft.com/office/word/2006/wordml" xmlns:wps="http://schemas.microsoft.com/office/word/2010/wordprocessingShape" mc:Ignorable="w14 wp14">
   <w:p>
     <w:pPr>
       <w:pStyle w:val="Footer"/>
@@ -10848,7 +10866,7 @@
 </file>
 
 <file path=word/footer2.xml><?xml version="1.0" encoding="utf-8"?>
-<w:ftr xmlns:wpc="http://schemas.microsoft.com/office/word/2010/wordprocessingCanvas" xmlns:mc="http://schemas.openxmlformats.org/markup-compatibility/2006" xmlns:o="urn:schemas-microsoft-com:office:office" xmlns:r="http://schemas.openxmlformats.org/officeDocument/2006/relationships" xmlns:m="http://schemas.openxmlformats.org/officeDocument/2006/math" xmlns:v="urn:schemas-microsoft-com:vml" xmlns:wp14="http://schemas.microsoft.com/office/word/2010/wordprocessingDrawing" xmlns:wp="http://schemas.openxmlformats.org/drawingml/2006/wordprocessingDrawing" xmlns:w10="urn:schemas-microsoft-com:office:word" xmlns:w="http://schemas.openxmlformats.org/wordprocessingml/2006/main" xmlns:w14="http://schemas.microsoft.com/office/word/2010/wordml" xmlns:w15="http://schemas.microsoft.com/office/word/2012/wordml" xmlns:wpg="http://schemas.microsoft.com/office/word/2010/wordprocessingGroup" xmlns:wpi="http://schemas.microsoft.com/office/word/2010/wordprocessingInk" xmlns:wne="http://schemas.microsoft.com/office/word/2006/wordml" xmlns:wps="http://schemas.microsoft.com/office/word/2010/wordprocessingShape" mc:Ignorable="w14 w15 wp14">
+<w:ftr xmlns:wpc="http://schemas.microsoft.com/office/word/2010/wordprocessingCanvas" xmlns:mc="http://schemas.openxmlformats.org/markup-compatibility/2006" xmlns:o="urn:schemas-microsoft-com:office:office" xmlns:r="http://schemas.openxmlformats.org/officeDocument/2006/relationships" xmlns:m="http://schemas.openxmlformats.org/officeDocument/2006/math" xmlns:v="urn:schemas-microsoft-com:vml" xmlns:wp14="http://schemas.microsoft.com/office/word/2010/wordprocessingDrawing" xmlns:wp="http://schemas.openxmlformats.org/drawingml/2006/wordprocessingDrawing" xmlns:w10="urn:schemas-microsoft-com:office:word" xmlns:w="http://schemas.openxmlformats.org/wordprocessingml/2006/main" xmlns:w14="http://schemas.microsoft.com/office/word/2010/wordml" xmlns:wpg="http://schemas.microsoft.com/office/word/2010/wordprocessingGroup" xmlns:wpi="http://schemas.microsoft.com/office/word/2010/wordprocessingInk" xmlns:wne="http://schemas.microsoft.com/office/word/2006/wordml" xmlns:wps="http://schemas.microsoft.com/office/word/2010/wordprocessingShape" mc:Ignorable="w14 wp14">
   <w:tbl>
     <w:tblPr>
       <w:tblW w:w="0" w:type="auto"/>
@@ -10899,21 +10917,11 @@
           <w:pPr>
             <w:jc w:val="center"/>
           </w:pPr>
-          <w:r>
-            <w:fldChar w:fldCharType="begin"/>
-          </w:r>
-          <w:r>
-            <w:instrText xml:space="preserve"> DOCPROPERTY "Company"  \* MERGEFORMAT </w:instrText>
-          </w:r>
-          <w:r>
-            <w:fldChar w:fldCharType="separate"/>
-          </w:r>
-          <w:r>
-            <w:t>&lt;TravlendarA2&gt;</w:t>
-          </w:r>
-          <w:r>
-            <w:fldChar w:fldCharType="end"/>
-          </w:r>
+          <w:fldSimple w:instr=" DOCPROPERTY &quot;Company&quot;  \* MERGEFORMAT ">
+            <w:r>
+              <w:t>&lt;TravlendarA2&gt;</w:t>
+            </w:r>
+          </w:fldSimple>
           <w:r>
             <w:t>, 2018</w:t>
           </w:r>
@@ -10959,7 +10967,7 @@
               <w:rStyle w:val="PageNumber"/>
               <w:noProof/>
             </w:rPr>
-            <w:t>8</w:t>
+            <w:t>21</w:t>
           </w:r>
           <w:r>
             <w:rPr>
@@ -10980,7 +10988,7 @@
 </file>
 
 <file path=word/footnotes.xml><?xml version="1.0" encoding="utf-8"?>
-<w:footnotes xmlns:wpc="http://schemas.microsoft.com/office/word/2010/wordprocessingCanvas" xmlns:mc="http://schemas.openxmlformats.org/markup-compatibility/2006" xmlns:o="urn:schemas-microsoft-com:office:office" xmlns:r="http://schemas.openxmlformats.org/officeDocument/2006/relationships" xmlns:m="http://schemas.openxmlformats.org/officeDocument/2006/math" xmlns:v="urn:schemas-microsoft-com:vml" xmlns:wp14="http://schemas.microsoft.com/office/word/2010/wordprocessingDrawing" xmlns:wp="http://schemas.openxmlformats.org/drawingml/2006/wordprocessingDrawing" xmlns:w10="urn:schemas-microsoft-com:office:word" xmlns:w="http://schemas.openxmlformats.org/wordprocessingml/2006/main" xmlns:w14="http://schemas.microsoft.com/office/word/2010/wordml" xmlns:w15="http://schemas.microsoft.com/office/word/2012/wordml" xmlns:wpg="http://schemas.microsoft.com/office/word/2010/wordprocessingGroup" xmlns:wpi="http://schemas.microsoft.com/office/word/2010/wordprocessingInk" xmlns:wne="http://schemas.microsoft.com/office/word/2006/wordml" xmlns:wps="http://schemas.microsoft.com/office/word/2010/wordprocessingShape" mc:Ignorable="w14 w15 wp14">
+<w:footnotes xmlns:wpc="http://schemas.microsoft.com/office/word/2010/wordprocessingCanvas" xmlns:mc="http://schemas.openxmlformats.org/markup-compatibility/2006" xmlns:o="urn:schemas-microsoft-com:office:office" xmlns:r="http://schemas.openxmlformats.org/officeDocument/2006/relationships" xmlns:m="http://schemas.openxmlformats.org/officeDocument/2006/math" xmlns:v="urn:schemas-microsoft-com:vml" xmlns:wp14="http://schemas.microsoft.com/office/word/2010/wordprocessingDrawing" xmlns:wp="http://schemas.openxmlformats.org/drawingml/2006/wordprocessingDrawing" xmlns:w10="urn:schemas-microsoft-com:office:word" xmlns:w="http://schemas.openxmlformats.org/wordprocessingml/2006/main" xmlns:w14="http://schemas.microsoft.com/office/word/2010/wordml" xmlns:wpg="http://schemas.microsoft.com/office/word/2010/wordprocessingGroup" xmlns:wpi="http://schemas.microsoft.com/office/word/2010/wordprocessingInk" xmlns:wne="http://schemas.microsoft.com/office/word/2006/wordml" xmlns:wps="http://schemas.microsoft.com/office/word/2010/wordprocessingShape" mc:Ignorable="w14 wp14">
   <w:footnote w:type="separator" w:id="-1">
     <w:p>
       <w:pPr>
@@ -11005,7 +11013,7 @@
 </file>
 
 <file path=word/header1.xml><?xml version="1.0" encoding="utf-8"?>
-<w:hdr xmlns:wpc="http://schemas.microsoft.com/office/word/2010/wordprocessingCanvas" xmlns:mc="http://schemas.openxmlformats.org/markup-compatibility/2006" xmlns:o="urn:schemas-microsoft-com:office:office" xmlns:r="http://schemas.openxmlformats.org/officeDocument/2006/relationships" xmlns:m="http://schemas.openxmlformats.org/officeDocument/2006/math" xmlns:v="urn:schemas-microsoft-com:vml" xmlns:wp14="http://schemas.microsoft.com/office/word/2010/wordprocessingDrawing" xmlns:wp="http://schemas.openxmlformats.org/drawingml/2006/wordprocessingDrawing" xmlns:w10="urn:schemas-microsoft-com:office:word" xmlns:w="http://schemas.openxmlformats.org/wordprocessingml/2006/main" xmlns:w14="http://schemas.microsoft.com/office/word/2010/wordml" xmlns:w15="http://schemas.microsoft.com/office/word/2012/wordml" xmlns:wpg="http://schemas.microsoft.com/office/word/2010/wordprocessingGroup" xmlns:wpi="http://schemas.microsoft.com/office/word/2010/wordprocessingInk" xmlns:wne="http://schemas.microsoft.com/office/word/2006/wordml" xmlns:wps="http://schemas.microsoft.com/office/word/2010/wordprocessingShape" mc:Ignorable="w14 w15 wp14">
+<w:hdr xmlns:wpc="http://schemas.microsoft.com/office/word/2010/wordprocessingCanvas" xmlns:mc="http://schemas.openxmlformats.org/markup-compatibility/2006" xmlns:o="urn:schemas-microsoft-com:office:office" xmlns:r="http://schemas.openxmlformats.org/officeDocument/2006/relationships" xmlns:m="http://schemas.openxmlformats.org/officeDocument/2006/math" xmlns:v="urn:schemas-microsoft-com:vml" xmlns:wp14="http://schemas.microsoft.com/office/word/2010/wordprocessingDrawing" xmlns:wp="http://schemas.openxmlformats.org/drawingml/2006/wordprocessingDrawing" xmlns:w10="urn:schemas-microsoft-com:office:word" xmlns:w="http://schemas.openxmlformats.org/wordprocessingml/2006/main" xmlns:w14="http://schemas.microsoft.com/office/word/2010/wordml" xmlns:wpg="http://schemas.microsoft.com/office/word/2010/wordprocessingGroup" xmlns:wpi="http://schemas.microsoft.com/office/word/2010/wordprocessingInk" xmlns:wne="http://schemas.microsoft.com/office/word/2006/wordml" xmlns:wps="http://schemas.microsoft.com/office/word/2010/wordprocessingShape" mc:Ignorable="w14 wp14">
   <w:tbl>
     <w:tblPr>
       <w:tblW w:w="0" w:type="auto"/>
@@ -11030,21 +11038,11 @@
           <w:tcW w:w="6379" w:type="dxa"/>
         </w:tcPr>
         <w:p>
-          <w:r>
-            <w:fldChar w:fldCharType="begin"/>
-          </w:r>
-          <w:r>
-            <w:instrText xml:space="preserve"> SUBJECT  \* MERGEFORMAT </w:instrText>
-          </w:r>
-          <w:r>
-            <w:fldChar w:fldCharType="separate"/>
-          </w:r>
-          <w:r>
-            <w:t>&lt;TravlendarA2&gt;</w:t>
-          </w:r>
-          <w:r>
-            <w:fldChar w:fldCharType="end"/>
-          </w:r>
+          <w:fldSimple w:instr=" SUBJECT  \* MERGEFORMAT ">
+            <w:r>
+              <w:t>&lt;TravlendarA2&gt;</w:t>
+            </w:r>
+          </w:fldSimple>
         </w:p>
       </w:tc>
       <w:tc>
@@ -11071,21 +11069,11 @@
           <w:tcW w:w="6379" w:type="dxa"/>
         </w:tcPr>
         <w:p>
-          <w:r>
-            <w:fldChar w:fldCharType="begin"/>
-          </w:r>
-          <w:r>
-            <w:instrText xml:space="preserve"> TITLE  \* MERGEFORMAT </w:instrText>
-          </w:r>
-          <w:r>
-            <w:fldChar w:fldCharType="separate"/>
-          </w:r>
-          <w:r>
-            <w:t>Software Requirements Specification</w:t>
-          </w:r>
-          <w:r>
-            <w:fldChar w:fldCharType="end"/>
-          </w:r>
+          <w:fldSimple w:instr=" TITLE  \* MERGEFORMAT ">
+            <w:r>
+              <w:t>Software Requirements Specification</w:t>
+            </w:r>
+          </w:fldSimple>
         </w:p>
       </w:tc>
       <w:tc>
@@ -11122,7 +11110,7 @@
 </file>
 
 <file path=word/numbering.xml><?xml version="1.0" encoding="utf-8"?>
-<w:numbering xmlns:wpc="http://schemas.microsoft.com/office/word/2010/wordprocessingCanvas" xmlns:mc="http://schemas.openxmlformats.org/markup-compatibility/2006" xmlns:o="urn:schemas-microsoft-com:office:office" xmlns:r="http://schemas.openxmlformats.org/officeDocument/2006/relationships" xmlns:m="http://schemas.openxmlformats.org/officeDocument/2006/math" xmlns:v="urn:schemas-microsoft-com:vml" xmlns:wp14="http://schemas.microsoft.com/office/word/2010/wordprocessingDrawing" xmlns:wp="http://schemas.openxmlformats.org/drawingml/2006/wordprocessingDrawing" xmlns:w10="urn:schemas-microsoft-com:office:word" xmlns:w="http://schemas.openxmlformats.org/wordprocessingml/2006/main" xmlns:w14="http://schemas.microsoft.com/office/word/2010/wordml" xmlns:w15="http://schemas.microsoft.com/office/word/2012/wordml" xmlns:wpg="http://schemas.microsoft.com/office/word/2010/wordprocessingGroup" xmlns:wpi="http://schemas.microsoft.com/office/word/2010/wordprocessingInk" xmlns:wne="http://schemas.microsoft.com/office/word/2006/wordml" xmlns:wps="http://schemas.microsoft.com/office/word/2010/wordprocessingShape" mc:Ignorable="w14 w15 wp14">
+<w:numbering xmlns:wpc="http://schemas.microsoft.com/office/word/2010/wordprocessingCanvas" xmlns:mc="http://schemas.openxmlformats.org/markup-compatibility/2006" xmlns:o="urn:schemas-microsoft-com:office:office" xmlns:r="http://schemas.openxmlformats.org/officeDocument/2006/relationships" xmlns:m="http://schemas.openxmlformats.org/officeDocument/2006/math" xmlns:v="urn:schemas-microsoft-com:vml" xmlns:wp14="http://schemas.microsoft.com/office/word/2010/wordprocessingDrawing" xmlns:wp="http://schemas.openxmlformats.org/drawingml/2006/wordprocessingDrawing" xmlns:w10="urn:schemas-microsoft-com:office:word" xmlns:w="http://schemas.openxmlformats.org/wordprocessingml/2006/main" xmlns:w14="http://schemas.microsoft.com/office/word/2010/wordml" xmlns:wpg="http://schemas.microsoft.com/office/word/2010/wordprocessingGroup" xmlns:wpi="http://schemas.microsoft.com/office/word/2010/wordprocessingInk" xmlns:wne="http://schemas.microsoft.com/office/word/2006/wordml" xmlns:wps="http://schemas.microsoft.com/office/word/2010/wordprocessingShape" mc:Ignorable="w14 wp14">
   <w:abstractNum w:abstractNumId="0">
     <w:nsid w:val="FFFFFFFB"/>
     <w:multiLevelType w:val="multilevel"/>
@@ -11670,7 +11658,7 @@
 </file>
 
 <file path=word/styles.xml><?xml version="1.0" encoding="utf-8"?>
-<w:styles xmlns:mc="http://schemas.openxmlformats.org/markup-compatibility/2006" xmlns:r="http://schemas.openxmlformats.org/officeDocument/2006/relationships" xmlns:w="http://schemas.openxmlformats.org/wordprocessingml/2006/main" xmlns:w14="http://schemas.microsoft.com/office/word/2010/wordml" xmlns:w15="http://schemas.microsoft.com/office/word/2012/wordml" mc:Ignorable="w14 w15">
+<w:styles xmlns:mc="http://schemas.openxmlformats.org/markup-compatibility/2006" xmlns:r="http://schemas.openxmlformats.org/officeDocument/2006/relationships" xmlns:w="http://schemas.openxmlformats.org/wordprocessingml/2006/main" xmlns:w14="http://schemas.microsoft.com/office/word/2010/wordml" mc:Ignorable="w14">
   <w:docDefaults>
     <w:rPrDefault>
       <w:rPr>
@@ -11686,378 +11674,996 @@
       </w:pPr>
     </w:pPrDefault>
   </w:docDefaults>
-  <w:latentStyles w:defLockedState="0" w:defUIPriority="99" w:defSemiHidden="0" w:defUnhideWhenUsed="0" w:defQFormat="0" w:count="371">
-    <w:lsdException w:name="Normal" w:uiPriority="0" w:qFormat="1"/>
-    <w:lsdException w:name="heading 1" w:uiPriority="0" w:qFormat="1"/>
-    <w:lsdException w:name="heading 2" w:semiHidden="1" w:uiPriority="0" w:unhideWhenUsed="1" w:qFormat="1"/>
-    <w:lsdException w:name="heading 3" w:semiHidden="1" w:uiPriority="0" w:unhideWhenUsed="1" w:qFormat="1"/>
-    <w:lsdException w:name="heading 4" w:semiHidden="1" w:uiPriority="0" w:unhideWhenUsed="1" w:qFormat="1"/>
-    <w:lsdException w:name="heading 5" w:semiHidden="1" w:uiPriority="0" w:unhideWhenUsed="1" w:qFormat="1"/>
-    <w:lsdException w:name="heading 6" w:semiHidden="1" w:uiPriority="0" w:unhideWhenUsed="1" w:qFormat="1"/>
-    <w:lsdException w:name="heading 7" w:semiHidden="1" w:uiPriority="0" w:unhideWhenUsed="1" w:qFormat="1"/>
-    <w:lsdException w:name="heading 8" w:semiHidden="1" w:uiPriority="0" w:unhideWhenUsed="1" w:qFormat="1"/>
-    <w:lsdException w:name="heading 9" w:semiHidden="1" w:uiPriority="0" w:unhideWhenUsed="1" w:qFormat="1"/>
-    <w:lsdException w:name="index 1" w:semiHidden="1" w:unhideWhenUsed="1"/>
-    <w:lsdException w:name="index 2" w:semiHidden="1" w:unhideWhenUsed="1"/>
-    <w:lsdException w:name="index 3" w:semiHidden="1" w:unhideWhenUsed="1"/>
-    <w:lsdException w:name="index 4" w:semiHidden="1" w:unhideWhenUsed="1"/>
-    <w:lsdException w:name="index 5" w:semiHidden="1" w:unhideWhenUsed="1"/>
-    <w:lsdException w:name="index 6" w:semiHidden="1" w:unhideWhenUsed="1"/>
-    <w:lsdException w:name="index 7" w:semiHidden="1" w:unhideWhenUsed="1"/>
-    <w:lsdException w:name="index 8" w:semiHidden="1" w:unhideWhenUsed="1"/>
-    <w:lsdException w:name="index 9" w:semiHidden="1" w:unhideWhenUsed="1"/>
-    <w:lsdException w:name="toc 1" w:semiHidden="1" w:uiPriority="39" w:unhideWhenUsed="1"/>
-    <w:lsdException w:name="toc 2" w:semiHidden="1" w:uiPriority="39" w:unhideWhenUsed="1"/>
-    <w:lsdException w:name="toc 3" w:semiHidden="1" w:uiPriority="39" w:unhideWhenUsed="1"/>
-    <w:lsdException w:name="toc 4" w:semiHidden="1" w:uiPriority="39" w:unhideWhenUsed="1"/>
-    <w:lsdException w:name="toc 5" w:semiHidden="1" w:uiPriority="39" w:unhideWhenUsed="1"/>
-    <w:lsdException w:name="toc 6" w:semiHidden="1" w:uiPriority="39" w:unhideWhenUsed="1"/>
-    <w:lsdException w:name="toc 7" w:semiHidden="1" w:uiPriority="39" w:unhideWhenUsed="1"/>
-    <w:lsdException w:name="toc 8" w:semiHidden="1" w:uiPriority="39" w:unhideWhenUsed="1"/>
-    <w:lsdException w:name="toc 9" w:semiHidden="1" w:uiPriority="39" w:unhideWhenUsed="1"/>
-    <w:lsdException w:name="Normal Indent" w:semiHidden="1" w:unhideWhenUsed="1"/>
-    <w:lsdException w:name="footnote text" w:semiHidden="1" w:unhideWhenUsed="1"/>
-    <w:lsdException w:name="annotation text" w:semiHidden="1" w:unhideWhenUsed="1"/>
-    <w:lsdException w:name="header" w:semiHidden="1" w:uiPriority="0" w:unhideWhenUsed="1"/>
-    <w:lsdException w:name="footer" w:semiHidden="1" w:uiPriority="0" w:unhideWhenUsed="1"/>
-    <w:lsdException w:name="index heading" w:semiHidden="1" w:unhideWhenUsed="1"/>
-    <w:lsdException w:name="caption" w:semiHidden="1" w:uiPriority="35" w:unhideWhenUsed="1" w:qFormat="1"/>
-    <w:lsdException w:name="table of figures" w:semiHidden="1" w:unhideWhenUsed="1"/>
-    <w:lsdException w:name="envelope address" w:semiHidden="1" w:unhideWhenUsed="1"/>
-    <w:lsdException w:name="envelope return" w:semiHidden="1" w:unhideWhenUsed="1"/>
-    <w:lsdException w:name="footnote reference" w:semiHidden="1" w:unhideWhenUsed="1"/>
-    <w:lsdException w:name="annotation reference" w:semiHidden="1" w:unhideWhenUsed="1"/>
-    <w:lsdException w:name="line number" w:semiHidden="1" w:unhideWhenUsed="1"/>
-    <w:lsdException w:name="page number" w:semiHidden="1" w:uiPriority="0" w:unhideWhenUsed="1"/>
-    <w:lsdException w:name="endnote reference" w:semiHidden="1" w:unhideWhenUsed="1"/>
-    <w:lsdException w:name="endnote text" w:semiHidden="1" w:unhideWhenUsed="1"/>
-    <w:lsdException w:name="table of authorities" w:semiHidden="1" w:unhideWhenUsed="1"/>
-    <w:lsdException w:name="macro" w:semiHidden="1" w:unhideWhenUsed="1"/>
-    <w:lsdException w:name="toa heading" w:semiHidden="1" w:unhideWhenUsed="1"/>
-    <w:lsdException w:name="List" w:semiHidden="1" w:unhideWhenUsed="1"/>
-    <w:lsdException w:name="List Bullet" w:semiHidden="1" w:unhideWhenUsed="1"/>
-    <w:lsdException w:name="List Number" w:semiHidden="1" w:unhideWhenUsed="1"/>
-    <w:lsdException w:name="List 2" w:semiHidden="1" w:unhideWhenUsed="1"/>
-    <w:lsdException w:name="List 3" w:semiHidden="1" w:unhideWhenUsed="1"/>
-    <w:lsdException w:name="List 4" w:semiHidden="1" w:unhideWhenUsed="1"/>
-    <w:lsdException w:name="List 5" w:semiHidden="1" w:unhideWhenUsed="1"/>
-    <w:lsdException w:name="List Bullet 2" w:semiHidden="1" w:unhideWhenUsed="1"/>
-    <w:lsdException w:name="List Bullet 3" w:semiHidden="1" w:unhideWhenUsed="1"/>
-    <w:lsdException w:name="List Bullet 4" w:semiHidden="1" w:unhideWhenUsed="1"/>
-    <w:lsdException w:name="List Bullet 5" w:semiHidden="1" w:unhideWhenUsed="1"/>
-    <w:lsdException w:name="List Number 2" w:semiHidden="1" w:unhideWhenUsed="1"/>
-    <w:lsdException w:name="List Number 3" w:semiHidden="1" w:unhideWhenUsed="1"/>
-    <w:lsdException w:name="List Number 4" w:semiHidden="1" w:unhideWhenUsed="1"/>
-    <w:lsdException w:name="List Number 5" w:semiHidden="1" w:unhideWhenUsed="1"/>
-    <w:lsdException w:name="Title" w:uiPriority="0" w:qFormat="1"/>
-    <w:lsdException w:name="Closing" w:semiHidden="1" w:unhideWhenUsed="1"/>
-    <w:lsdException w:name="Signature" w:semiHidden="1" w:unhideWhenUsed="1"/>
-    <w:lsdException w:name="Default Paragraph Font" w:semiHidden="1" w:uiPriority="1" w:unhideWhenUsed="1"/>
-    <w:lsdException w:name="Body Text" w:semiHidden="1" w:unhideWhenUsed="1"/>
-    <w:lsdException w:name="Body Text Indent" w:semiHidden="1" w:unhideWhenUsed="1"/>
-    <w:lsdException w:name="List Continue" w:semiHidden="1" w:unhideWhenUsed="1"/>
-    <w:lsdException w:name="List Continue 2" w:semiHidden="1" w:unhideWhenUsed="1"/>
-    <w:lsdException w:name="List Continue 3" w:semiHidden="1" w:unhideWhenUsed="1"/>
-    <w:lsdException w:name="List Continue 4" w:semiHidden="1" w:unhideWhenUsed="1"/>
-    <w:lsdException w:name="List Continue 5" w:semiHidden="1" w:unhideWhenUsed="1"/>
-    <w:lsdException w:name="Message Header" w:semiHidden="1" w:unhideWhenUsed="1"/>
-    <w:lsdException w:name="Subtitle" w:uiPriority="11" w:qFormat="1"/>
-    <w:lsdException w:name="Salutation" w:semiHidden="1" w:unhideWhenUsed="1"/>
-    <w:lsdException w:name="Date" w:semiHidden="1" w:unhideWhenUsed="1"/>
-    <w:lsdException w:name="Body Text First Indent" w:semiHidden="1" w:unhideWhenUsed="1"/>
-    <w:lsdException w:name="Body Text First Indent 2" w:semiHidden="1" w:unhideWhenUsed="1"/>
-    <w:lsdException w:name="Note Heading" w:semiHidden="1" w:unhideWhenUsed="1"/>
-    <w:lsdException w:name="Body Text 2" w:semiHidden="1" w:unhideWhenUsed="1"/>
-    <w:lsdException w:name="Body Text 3" w:semiHidden="1" w:unhideWhenUsed="1"/>
-    <w:lsdException w:name="Body Text Indent 2" w:semiHidden="1" w:unhideWhenUsed="1"/>
-    <w:lsdException w:name="Body Text Indent 3" w:semiHidden="1" w:unhideWhenUsed="1"/>
-    <w:lsdException w:name="Block Text" w:semiHidden="1" w:unhideWhenUsed="1"/>
-    <w:lsdException w:name="Hyperlink" w:semiHidden="1" w:unhideWhenUsed="1"/>
-    <w:lsdException w:name="FollowedHyperlink" w:semiHidden="1" w:unhideWhenUsed="1"/>
-    <w:lsdException w:name="Strong" w:uiPriority="22" w:qFormat="1"/>
-    <w:lsdException w:name="Emphasis" w:uiPriority="20" w:qFormat="1"/>
-    <w:lsdException w:name="Document Map" w:semiHidden="1" w:unhideWhenUsed="1"/>
-    <w:lsdException w:name="Plain Text" w:semiHidden="1" w:unhideWhenUsed="1"/>
-    <w:lsdException w:name="E-mail Signature" w:semiHidden="1" w:unhideWhenUsed="1"/>
-    <w:lsdException w:name="HTML Top of Form" w:semiHidden="1" w:unhideWhenUsed="1"/>
-    <w:lsdException w:name="HTML Bottom of Form" w:semiHidden="1" w:unhideWhenUsed="1"/>
-    <w:lsdException w:name="Normal (Web)" w:semiHidden="1" w:unhideWhenUsed="1"/>
-    <w:lsdException w:name="HTML Acronym" w:semiHidden="1" w:unhideWhenUsed="1"/>
-    <w:lsdException w:name="HTML Address" w:semiHidden="1" w:unhideWhenUsed="1"/>
-    <w:lsdException w:name="HTML Cite" w:semiHidden="1" w:unhideWhenUsed="1"/>
-    <w:lsdException w:name="HTML Code" w:semiHidden="1" w:unhideWhenUsed="1"/>
-    <w:lsdException w:name="HTML Definition" w:semiHidden="1" w:unhideWhenUsed="1"/>
-    <w:lsdException w:name="HTML Keyboard" w:semiHidden="1" w:unhideWhenUsed="1"/>
-    <w:lsdException w:name="HTML Preformatted" w:semiHidden="1" w:unhideWhenUsed="1"/>
-    <w:lsdException w:name="HTML Sample" w:semiHidden="1" w:unhideWhenUsed="1"/>
-    <w:lsdException w:name="HTML Typewriter" w:semiHidden="1" w:unhideWhenUsed="1"/>
-    <w:lsdException w:name="HTML Variable" w:semiHidden="1" w:unhideWhenUsed="1"/>
-    <w:lsdException w:name="Normal Table" w:semiHidden="1" w:unhideWhenUsed="1"/>
-    <w:lsdException w:name="annotation subject" w:semiHidden="1" w:unhideWhenUsed="1"/>
-    <w:lsdException w:name="No List" w:semiHidden="1" w:unhideWhenUsed="1"/>
-    <w:lsdException w:name="Outline List 1" w:semiHidden="1" w:unhideWhenUsed="1"/>
-    <w:lsdException w:name="Outline List 2" w:semiHidden="1" w:unhideWhenUsed="1"/>
-    <w:lsdException w:name="Outline List 3" w:semiHidden="1" w:unhideWhenUsed="1"/>
-    <w:lsdException w:name="Table Simple 1" w:semiHidden="1" w:unhideWhenUsed="1"/>
-    <w:lsdException w:name="Table Simple 2" w:semiHidden="1" w:unhideWhenUsed="1"/>
-    <w:lsdException w:name="Table Simple 3" w:semiHidden="1" w:unhideWhenUsed="1"/>
-    <w:lsdException w:name="Table Classic 1" w:semiHidden="1" w:unhideWhenUsed="1"/>
-    <w:lsdException w:name="Table Classic 2" w:semiHidden="1" w:unhideWhenUsed="1"/>
-    <w:lsdException w:name="Table Classic 3" w:semiHidden="1" w:unhideWhenUsed="1"/>
-    <w:lsdException w:name="Table Classic 4" w:semiHidden="1" w:unhideWhenUsed="1"/>
-    <w:lsdException w:name="Table Colorful 1" w:semiHidden="1" w:unhideWhenUsed="1"/>
-    <w:lsdException w:name="Table Colorful 2" w:semiHidden="1" w:unhideWhenUsed="1"/>
-    <w:lsdException w:name="Table Colorful 3" w:semiHidden="1" w:unhideWhenUsed="1"/>
-    <w:lsdException w:name="Table Columns 1" w:semiHidden="1" w:unhideWhenUsed="1"/>
-    <w:lsdException w:name="Table Columns 2" w:semiHidden="1" w:unhideWhenUsed="1"/>
-    <w:lsdException w:name="Table Columns 3" w:semiHidden="1" w:unhideWhenUsed="1"/>
-    <w:lsdException w:name="Table Columns 4" w:semiHidden="1" w:unhideWhenUsed="1"/>
-    <w:lsdException w:name="Table Columns 5" w:semiHidden="1" w:unhideWhenUsed="1"/>
-    <w:lsdException w:name="Table Grid 1" w:semiHidden="1" w:unhideWhenUsed="1"/>
-    <w:lsdException w:name="Table Grid 2" w:semiHidden="1" w:unhideWhenUsed="1"/>
-    <w:lsdException w:name="Table Grid 3" w:semiHidden="1" w:unhideWhenUsed="1"/>
-    <w:lsdException w:name="Table Grid 4" w:semiHidden="1" w:unhideWhenUsed="1"/>
-    <w:lsdException w:name="Table Grid 5" w:semiHidden="1" w:unhideWhenUsed="1"/>
-    <w:lsdException w:name="Table Grid 6" w:semiHidden="1" w:unhideWhenUsed="1"/>
-    <w:lsdException w:name="Table Grid 7" w:semiHidden="1" w:unhideWhenUsed="1"/>
-    <w:lsdException w:name="Table Grid 8" w:semiHidden="1" w:unhideWhenUsed="1"/>
-    <w:lsdException w:name="Table List 1" w:semiHidden="1" w:unhideWhenUsed="1"/>
-    <w:lsdException w:name="Table List 2" w:semiHidden="1" w:unhideWhenUsed="1"/>
-    <w:lsdException w:name="Table List 3" w:semiHidden="1" w:unhideWhenUsed="1"/>
-    <w:lsdException w:name="Table List 4" w:semiHidden="1" w:unhideWhenUsed="1"/>
-    <w:lsdException w:name="Table List 5" w:semiHidden="1" w:unhideWhenUsed="1"/>
-    <w:lsdException w:name="Table List 6" w:semiHidden="1" w:unhideWhenUsed="1"/>
-    <w:lsdException w:name="Table List 7" w:semiHidden="1" w:unhideWhenUsed="1"/>
-    <w:lsdException w:name="Table List 8" w:semiHidden="1" w:unhideWhenUsed="1"/>
-    <w:lsdException w:name="Table 3D effects 1" w:semiHidden="1" w:unhideWhenUsed="1"/>
-    <w:lsdException w:name="Table 3D effects 2" w:semiHidden="1" w:unhideWhenUsed="1"/>
-    <w:lsdException w:name="Table 3D effects 3" w:semiHidden="1" w:unhideWhenUsed="1"/>
-    <w:lsdException w:name="Table Contemporary" w:semiHidden="1" w:unhideWhenUsed="1"/>
-    <w:lsdException w:name="Table Elegant" w:semiHidden="1" w:unhideWhenUsed="1"/>
-    <w:lsdException w:name="Table Professional" w:semiHidden="1" w:unhideWhenUsed="1"/>
-    <w:lsdException w:name="Table Subtle 1" w:semiHidden="1" w:unhideWhenUsed="1"/>
-    <w:lsdException w:name="Table Subtle 2" w:semiHidden="1" w:unhideWhenUsed="1"/>
-    <w:lsdException w:name="Table Web 1" w:semiHidden="1" w:unhideWhenUsed="1"/>
-    <w:lsdException w:name="Table Web 2" w:semiHidden="1" w:unhideWhenUsed="1"/>
-    <w:lsdException w:name="Table Web 3" w:semiHidden="1" w:unhideWhenUsed="1"/>
-    <w:lsdException w:name="Balloon Text" w:semiHidden="1" w:unhideWhenUsed="1"/>
-    <w:lsdException w:name="Table Grid" w:uiPriority="39"/>
-    <w:lsdException w:name="Table Theme" w:semiHidden="1" w:unhideWhenUsed="1"/>
-    <w:lsdException w:name="Placeholder Text" w:semiHidden="1"/>
-    <w:lsdException w:name="No Spacing" w:uiPriority="1" w:qFormat="1"/>
-    <w:lsdException w:name="Light Shading" w:uiPriority="60"/>
-    <w:lsdException w:name="Light List" w:uiPriority="61"/>
-    <w:lsdException w:name="Light Grid" w:uiPriority="62"/>
-    <w:lsdException w:name="Medium Shading 1" w:uiPriority="63"/>
-    <w:lsdException w:name="Medium Shading 2" w:uiPriority="64"/>
-    <w:lsdException w:name="Medium List 1" w:uiPriority="65"/>
-    <w:lsdException w:name="Medium List 2" w:uiPriority="66"/>
-    <w:lsdException w:name="Medium Grid 1" w:uiPriority="67"/>
-    <w:lsdException w:name="Medium Grid 2" w:uiPriority="68"/>
-    <w:lsdException w:name="Medium Grid 3" w:uiPriority="69"/>
-    <w:lsdException w:name="Dark List" w:uiPriority="70"/>
-    <w:lsdException w:name="Colorful Shading" w:uiPriority="71"/>
-    <w:lsdException w:name="Colorful List" w:uiPriority="72"/>
-    <w:lsdException w:name="Colorful Grid" w:uiPriority="73"/>
-    <w:lsdException w:name="Light Shading Accent 1" w:uiPriority="60"/>
-    <w:lsdException w:name="Light List Accent 1" w:uiPriority="61"/>
-    <w:lsdException w:name="Light Grid Accent 1" w:uiPriority="62"/>
-    <w:lsdException w:name="Medium Shading 1 Accent 1" w:uiPriority="63"/>
-    <w:lsdException w:name="Medium Shading 2 Accent 1" w:uiPriority="64"/>
-    <w:lsdException w:name="Medium List 1 Accent 1" w:uiPriority="65"/>
-    <w:lsdException w:name="Revision" w:semiHidden="1"/>
-    <w:lsdException w:name="List Paragraph" w:uiPriority="34" w:qFormat="1"/>
-    <w:lsdException w:name="Quote" w:uiPriority="29" w:qFormat="1"/>
-    <w:lsdException w:name="Intense Quote" w:uiPriority="30" w:qFormat="1"/>
-    <w:lsdException w:name="Medium List 2 Accent 1" w:uiPriority="66"/>
-    <w:lsdException w:name="Medium Grid 1 Accent 1" w:uiPriority="67"/>
-    <w:lsdException w:name="Medium Grid 2 Accent 1" w:uiPriority="68"/>
-    <w:lsdException w:name="Medium Grid 3 Accent 1" w:uiPriority="69"/>
-    <w:lsdException w:name="Dark List Accent 1" w:uiPriority="70"/>
-    <w:lsdException w:name="Colorful Shading Accent 1" w:uiPriority="71"/>
-    <w:lsdException w:name="Colorful List Accent 1" w:uiPriority="72"/>
-    <w:lsdException w:name="Colorful Grid Accent 1" w:uiPriority="73"/>
-    <w:lsdException w:name="Light Shading Accent 2" w:uiPriority="60"/>
-    <w:lsdException w:name="Light List Accent 2" w:uiPriority="61"/>
-    <w:lsdException w:name="Light Grid Accent 2" w:uiPriority="62"/>
-    <w:lsdException w:name="Medium Shading 1 Accent 2" w:uiPriority="63"/>
-    <w:lsdException w:name="Medium Shading 2 Accent 2" w:uiPriority="64"/>
-    <w:lsdException w:name="Medium List 1 Accent 2" w:uiPriority="65"/>
-    <w:lsdException w:name="Medium List 2 Accent 2" w:uiPriority="66"/>
-    <w:lsdException w:name="Medium Grid 1 Accent 2" w:uiPriority="67"/>
-    <w:lsdException w:name="Medium Grid 2 Accent 2" w:uiPriority="68"/>
-    <w:lsdException w:name="Medium Grid 3 Accent 2" w:uiPriority="69"/>
-    <w:lsdException w:name="Dark List Accent 2" w:uiPriority="70"/>
-    <w:lsdException w:name="Colorful Shading Accent 2" w:uiPriority="71"/>
-    <w:lsdException w:name="Colorful List Accent 2" w:uiPriority="72"/>
-    <w:lsdException w:name="Colorful Grid Accent 2" w:uiPriority="73"/>
-    <w:lsdException w:name="Light Shading Accent 3" w:uiPriority="60"/>
-    <w:lsdException w:name="Light List Accent 3" w:uiPriority="61"/>
-    <w:lsdException w:name="Light Grid Accent 3" w:uiPriority="62"/>
-    <w:lsdException w:name="Medium Shading 1 Accent 3" w:uiPriority="63"/>
-    <w:lsdException w:name="Medium Shading 2 Accent 3" w:uiPriority="64"/>
-    <w:lsdException w:name="Medium List 1 Accent 3" w:uiPriority="65"/>
-    <w:lsdException w:name="Medium List 2 Accent 3" w:uiPriority="66"/>
-    <w:lsdException w:name="Medium Grid 1 Accent 3" w:uiPriority="67"/>
-    <w:lsdException w:name="Medium Grid 2 Accent 3" w:uiPriority="68"/>
-    <w:lsdException w:name="Medium Grid 3 Accent 3" w:uiPriority="69"/>
-    <w:lsdException w:name="Dark List Accent 3" w:uiPriority="70"/>
-    <w:lsdException w:name="Colorful Shading Accent 3" w:uiPriority="71"/>
-    <w:lsdException w:name="Colorful List Accent 3" w:uiPriority="72"/>
-    <w:lsdException w:name="Colorful Grid Accent 3" w:uiPriority="73"/>
-    <w:lsdException w:name="Light Shading Accent 4" w:uiPriority="60"/>
-    <w:lsdException w:name="Light List Accent 4" w:uiPriority="61"/>
-    <w:lsdException w:name="Light Grid Accent 4" w:uiPriority="62"/>
-    <w:lsdException w:name="Medium Shading 1 Accent 4" w:uiPriority="63"/>
-    <w:lsdException w:name="Medium Shading 2 Accent 4" w:uiPriority="64"/>
-    <w:lsdException w:name="Medium List 1 Accent 4" w:uiPriority="65"/>
-    <w:lsdException w:name="Medium List 2 Accent 4" w:uiPriority="66"/>
-    <w:lsdException w:name="Medium Grid 1 Accent 4" w:uiPriority="67"/>
-    <w:lsdException w:name="Medium Grid 2 Accent 4" w:uiPriority="68"/>
-    <w:lsdException w:name="Medium Grid 3 Accent 4" w:uiPriority="69"/>
-    <w:lsdException w:name="Dark List Accent 4" w:uiPriority="70"/>
-    <w:lsdException w:name="Colorful Shading Accent 4" w:uiPriority="71"/>
-    <w:lsdException w:name="Colorful List Accent 4" w:uiPriority="72"/>
-    <w:lsdException w:name="Colorful Grid Accent 4" w:uiPriority="73"/>
-    <w:lsdException w:name="Light Shading Accent 5" w:uiPriority="60"/>
-    <w:lsdException w:name="Light List Accent 5" w:uiPriority="61"/>
-    <w:lsdException w:name="Light Grid Accent 5" w:uiPriority="62"/>
-    <w:lsdException w:name="Medium Shading 1 Accent 5" w:uiPriority="63"/>
-    <w:lsdException w:name="Medium Shading 2 Accent 5" w:uiPriority="64"/>
-    <w:lsdException w:name="Medium List 1 Accent 5" w:uiPriority="65"/>
-    <w:lsdException w:name="Medium List 2 Accent 5" w:uiPriority="66"/>
-    <w:lsdException w:name="Medium Grid 1 Accent 5" w:uiPriority="67"/>
-    <w:lsdException w:name="Medium Grid 2 Accent 5" w:uiPriority="68"/>
-    <w:lsdException w:name="Medium Grid 3 Accent 5" w:uiPriority="69"/>
-    <w:lsdException w:name="Dark List Accent 5" w:uiPriority="70"/>
-    <w:lsdException w:name="Colorful Shading Accent 5" w:uiPriority="71"/>
-    <w:lsdException w:name="Colorful List Accent 5" w:uiPriority="72"/>
-    <w:lsdException w:name="Colorful Grid Accent 5" w:uiPriority="73"/>
-    <w:lsdException w:name="Light Shading Accent 6" w:uiPriority="60"/>
-    <w:lsdException w:name="Light List Accent 6" w:uiPriority="61"/>
-    <w:lsdException w:name="Light Grid Accent 6" w:uiPriority="62"/>
-    <w:lsdException w:name="Medium Shading 1 Accent 6" w:uiPriority="63"/>
-    <w:lsdException w:name="Medium Shading 2 Accent 6" w:uiPriority="64"/>
-    <w:lsdException w:name="Medium List 1 Accent 6" w:uiPriority="65"/>
-    <w:lsdException w:name="Medium List 2 Accent 6" w:uiPriority="66"/>
-    <w:lsdException w:name="Medium Grid 1 Accent 6" w:uiPriority="67"/>
-    <w:lsdException w:name="Medium Grid 2 Accent 6" w:uiPriority="68"/>
-    <w:lsdException w:name="Medium Grid 3 Accent 6" w:uiPriority="69"/>
-    <w:lsdException w:name="Dark List Accent 6" w:uiPriority="70"/>
-    <w:lsdException w:name="Colorful Shading Accent 6" w:uiPriority="71"/>
-    <w:lsdException w:name="Colorful List Accent 6" w:uiPriority="72"/>
-    <w:lsdException w:name="Colorful Grid Accent 6" w:uiPriority="73"/>
-    <w:lsdException w:name="Subtle Emphasis" w:uiPriority="19" w:qFormat="1"/>
-    <w:lsdException w:name="Intense Emphasis" w:uiPriority="21" w:qFormat="1"/>
-    <w:lsdException w:name="Subtle Reference" w:uiPriority="31" w:qFormat="1"/>
-    <w:lsdException w:name="Intense Reference" w:uiPriority="32" w:qFormat="1"/>
-    <w:lsdException w:name="Book Title" w:uiPriority="33" w:qFormat="1"/>
-    <w:lsdException w:name="Bibliography" w:semiHidden="1" w:uiPriority="37" w:unhideWhenUsed="1"/>
-    <w:lsdException w:name="TOC Heading" w:semiHidden="1" w:uiPriority="39" w:unhideWhenUsed="1" w:qFormat="1"/>
-    <w:lsdException w:name="Plain Table 1" w:uiPriority="41"/>
-    <w:lsdException w:name="Plain Table 2" w:uiPriority="42"/>
-    <w:lsdException w:name="Plain Table 3" w:uiPriority="43"/>
-    <w:lsdException w:name="Plain Table 4" w:uiPriority="44"/>
-    <w:lsdException w:name="Plain Table 5" w:uiPriority="45"/>
-    <w:lsdException w:name="Grid Table Light" w:uiPriority="40"/>
-    <w:lsdException w:name="Grid Table 1 Light" w:uiPriority="46"/>
-    <w:lsdException w:name="Grid Table 2" w:uiPriority="47"/>
-    <w:lsdException w:name="Grid Table 3" w:uiPriority="48"/>
-    <w:lsdException w:name="Grid Table 4" w:uiPriority="49"/>
-    <w:lsdException w:name="Grid Table 5 Dark" w:uiPriority="50"/>
-    <w:lsdException w:name="Grid Table 6 Colorful" w:uiPriority="51"/>
-    <w:lsdException w:name="Grid Table 7 Colorful" w:uiPriority="52"/>
-    <w:lsdException w:name="Grid Table 1 Light Accent 1" w:uiPriority="46"/>
-    <w:lsdException w:name="Grid Table 2 Accent 1" w:uiPriority="47"/>
-    <w:lsdException w:name="Grid Table 3 Accent 1" w:uiPriority="48"/>
-    <w:lsdException w:name="Grid Table 4 Accent 1" w:uiPriority="49"/>
-    <w:lsdException w:name="Grid Table 5 Dark Accent 1" w:uiPriority="50"/>
-    <w:lsdException w:name="Grid Table 6 Colorful Accent 1" w:uiPriority="51"/>
-    <w:lsdException w:name="Grid Table 7 Colorful Accent 1" w:uiPriority="52"/>
-    <w:lsdException w:name="Grid Table 1 Light Accent 2" w:uiPriority="46"/>
-    <w:lsdException w:name="Grid Table 2 Accent 2" w:uiPriority="47"/>
-    <w:lsdException w:name="Grid Table 3 Accent 2" w:uiPriority="48"/>
-    <w:lsdException w:name="Grid Table 4 Accent 2" w:uiPriority="49"/>
-    <w:lsdException w:name="Grid Table 5 Dark Accent 2" w:uiPriority="50"/>
-    <w:lsdException w:name="Grid Table 6 Colorful Accent 2" w:uiPriority="51"/>
-    <w:lsdException w:name="Grid Table 7 Colorful Accent 2" w:uiPriority="52"/>
-    <w:lsdException w:name="Grid Table 1 Light Accent 3" w:uiPriority="46"/>
-    <w:lsdException w:name="Grid Table 2 Accent 3" w:uiPriority="47"/>
-    <w:lsdException w:name="Grid Table 3 Accent 3" w:uiPriority="48"/>
-    <w:lsdException w:name="Grid Table 4 Accent 3" w:uiPriority="49"/>
-    <w:lsdException w:name="Grid Table 5 Dark Accent 3" w:uiPriority="50"/>
-    <w:lsdException w:name="Grid Table 6 Colorful Accent 3" w:uiPriority="51"/>
-    <w:lsdException w:name="Grid Table 7 Colorful Accent 3" w:uiPriority="52"/>
-    <w:lsdException w:name="Grid Table 1 Light Accent 4" w:uiPriority="46"/>
-    <w:lsdException w:name="Grid Table 2 Accent 4" w:uiPriority="47"/>
-    <w:lsdException w:name="Grid Table 3 Accent 4" w:uiPriority="48"/>
-    <w:lsdException w:name="Grid Table 4 Accent 4" w:uiPriority="49"/>
-    <w:lsdException w:name="Grid Table 5 Dark Accent 4" w:uiPriority="50"/>
-    <w:lsdException w:name="Grid Table 6 Colorful Accent 4" w:uiPriority="51"/>
-    <w:lsdException w:name="Grid Table 7 Colorful Accent 4" w:uiPriority="52"/>
-    <w:lsdException w:name="Grid Table 1 Light Accent 5" w:uiPriority="46"/>
-    <w:lsdException w:name="Grid Table 2 Accent 5" w:uiPriority="47"/>
-    <w:lsdException w:name="Grid Table 3 Accent 5" w:uiPriority="48"/>
-    <w:lsdException w:name="Grid Table 4 Accent 5" w:uiPriority="49"/>
-    <w:lsdException w:name="Grid Table 5 Dark Accent 5" w:uiPriority="50"/>
-    <w:lsdException w:name="Grid Table 6 Colorful Accent 5" w:uiPriority="51"/>
-    <w:lsdException w:name="Grid Table 7 Colorful Accent 5" w:uiPriority="52"/>
-    <w:lsdException w:name="Grid Table 1 Light Accent 6" w:uiPriority="46"/>
-    <w:lsdException w:name="Grid Table 2 Accent 6" w:uiPriority="47"/>
-    <w:lsdException w:name="Grid Table 3 Accent 6" w:uiPriority="48"/>
-    <w:lsdException w:name="Grid Table 4 Accent 6" w:uiPriority="49"/>
-    <w:lsdException w:name="Grid Table 5 Dark Accent 6" w:uiPriority="50"/>
-    <w:lsdException w:name="Grid Table 6 Colorful Accent 6" w:uiPriority="51"/>
-    <w:lsdException w:name="Grid Table 7 Colorful Accent 6" w:uiPriority="52"/>
-    <w:lsdException w:name="List Table 1 Light" w:uiPriority="46"/>
-    <w:lsdException w:name="List Table 2" w:uiPriority="47"/>
-    <w:lsdException w:name="List Table 3" w:uiPriority="48"/>
-    <w:lsdException w:name="List Table 4" w:uiPriority="49"/>
-    <w:lsdException w:name="List Table 5 Dark" w:uiPriority="50"/>
-    <w:lsdException w:name="List Table 6 Colorful" w:uiPriority="51"/>
-    <w:lsdException w:name="List Table 7 Colorful" w:uiPriority="52"/>
-    <w:lsdException w:name="List Table 1 Light Accent 1" w:uiPriority="46"/>
-    <w:lsdException w:name="List Table 2 Accent 1" w:uiPriority="47"/>
-    <w:lsdException w:name="List Table 3 Accent 1" w:uiPriority="48"/>
-    <w:lsdException w:name="List Table 4 Accent 1" w:uiPriority="49"/>
-    <w:lsdException w:name="List Table 5 Dark Accent 1" w:uiPriority="50"/>
-    <w:lsdException w:name="List Table 6 Colorful Accent 1" w:uiPriority="51"/>
-    <w:lsdException w:name="List Table 7 Colorful Accent 1" w:uiPriority="52"/>
-    <w:lsdException w:name="List Table 1 Light Accent 2" w:uiPriority="46"/>
-    <w:lsdException w:name="List Table 2 Accent 2" w:uiPriority="47"/>
-    <w:lsdException w:name="List Table 3 Accent 2" w:uiPriority="48"/>
-    <w:lsdException w:name="List Table 4 Accent 2" w:uiPriority="49"/>
-    <w:lsdException w:name="List Table 5 Dark Accent 2" w:uiPriority="50"/>
-    <w:lsdException w:name="List Table 6 Colorful Accent 2" w:uiPriority="51"/>
-    <w:lsdException w:name="List Table 7 Colorful Accent 2" w:uiPriority="52"/>
-    <w:lsdException w:name="List Table 1 Light Accent 3" w:uiPriority="46"/>
-    <w:lsdException w:name="List Table 2 Accent 3" w:uiPriority="47"/>
-    <w:lsdException w:name="List Table 3 Accent 3" w:uiPriority="48"/>
-    <w:lsdException w:name="List Table 4 Accent 3" w:uiPriority="49"/>
-    <w:lsdException w:name="List Table 5 Dark Accent 3" w:uiPriority="50"/>
-    <w:lsdException w:name="List Table 6 Colorful Accent 3" w:uiPriority="51"/>
-    <w:lsdException w:name="List Table 7 Colorful Accent 3" w:uiPriority="52"/>
-    <w:lsdException w:name="List Table 1 Light Accent 4" w:uiPriority="46"/>
-    <w:lsdException w:name="List Table 2 Accent 4" w:uiPriority="47"/>
-    <w:lsdException w:name="List Table 3 Accent 4" w:uiPriority="48"/>
-    <w:lsdException w:name="List Table 4 Accent 4" w:uiPriority="49"/>
-    <w:lsdException w:name="List Table 5 Dark Accent 4" w:uiPriority="50"/>
-    <w:lsdException w:name="List Table 6 Colorful Accent 4" w:uiPriority="51"/>
-    <w:lsdException w:name="List Table 7 Colorful Accent 4" w:uiPriority="52"/>
-    <w:lsdException w:name="List Table 1 Light Accent 5" w:uiPriority="46"/>
-    <w:lsdException w:name="List Table 2 Accent 5" w:uiPriority="47"/>
-    <w:lsdException w:name="List Table 3 Accent 5" w:uiPriority="48"/>
-    <w:lsdException w:name="List Table 4 Accent 5" w:uiPriority="49"/>
-    <w:lsdException w:name="List Table 5 Dark Accent 5" w:uiPriority="50"/>
-    <w:lsdException w:name="List Table 6 Colorful Accent 5" w:uiPriority="51"/>
-    <w:lsdException w:name="List Table 7 Colorful Accent 5" w:uiPriority="52"/>
-    <w:lsdException w:name="List Table 1 Light Accent 6" w:uiPriority="46"/>
-    <w:lsdException w:name="List Table 2 Accent 6" w:uiPriority="47"/>
-    <w:lsdException w:name="List Table 3 Accent 6" w:uiPriority="48"/>
-    <w:lsdException w:name="List Table 4 Accent 6" w:uiPriority="49"/>
-    <w:lsdException w:name="List Table 5 Dark Accent 6" w:uiPriority="50"/>
-    <w:lsdException w:name="List Table 6 Colorful Accent 6" w:uiPriority="51"/>
-    <w:lsdException w:name="List Table 7 Colorful Accent 6" w:uiPriority="52"/>
+  <w:latentStyles w:defLockedState="0" w:defUIPriority="99" w:defSemiHidden="1" w:defUnhideWhenUsed="1" w:defQFormat="0" w:count="267">
+    <w:lsdException w:name="Normal" w:semiHidden="0" w:uiPriority="0" w:unhideWhenUsed="0" w:qFormat="1"/>
+    <w:lsdException w:name="heading 1" w:semiHidden="0" w:uiPriority="0" w:unhideWhenUsed="0" w:qFormat="1"/>
+    <w:lsdException w:name="heading 2" w:uiPriority="0" w:qFormat="1"/>
+    <w:lsdException w:name="heading 3" w:uiPriority="0" w:qFormat="1"/>
+    <w:lsdException w:name="heading 4" w:uiPriority="0" w:qFormat="1"/>
+    <w:lsdException w:name="heading 5" w:uiPriority="0" w:qFormat="1"/>
+    <w:lsdException w:name="heading 6" w:uiPriority="0" w:qFormat="1"/>
+    <w:lsdException w:name="heading 7" w:uiPriority="0" w:qFormat="1"/>
+    <w:lsdException w:name="heading 8" w:uiPriority="0" w:qFormat="1"/>
+    <w:lsdException w:name="heading 9" w:uiPriority="0" w:qFormat="1"/>
+    <w:lsdException w:name="toc 1" w:uiPriority="39"/>
+    <w:lsdException w:name="toc 2" w:uiPriority="39"/>
+    <w:lsdException w:name="toc 3" w:uiPriority="39"/>
+    <w:lsdException w:name="toc 4" w:uiPriority="39"/>
+    <w:lsdException w:name="toc 5" w:uiPriority="39"/>
+    <w:lsdException w:name="toc 6" w:uiPriority="39"/>
+    <w:lsdException w:name="toc 7" w:uiPriority="39"/>
+    <w:lsdException w:name="toc 8" w:uiPriority="39"/>
+    <w:lsdException w:name="toc 9" w:uiPriority="39"/>
+    <w:lsdException w:name="header" w:uiPriority="0"/>
+    <w:lsdException w:name="footer" w:uiPriority="0"/>
+    <w:lsdException w:name="caption" w:uiPriority="35" w:qFormat="1"/>
+    <w:lsdException w:name="page number" w:uiPriority="0"/>
+    <w:lsdException w:name="Title" w:semiHidden="0" w:uiPriority="0" w:unhideWhenUsed="0" w:qFormat="1"/>
+    <w:lsdException w:name="Default Paragraph Font" w:uiPriority="1"/>
+    <w:lsdException w:name="Subtitle" w:semiHidden="0" w:uiPriority="11" w:unhideWhenUsed="0" w:qFormat="1"/>
+    <w:lsdException w:name="Strong" w:semiHidden="0" w:uiPriority="22" w:unhideWhenUsed="0" w:qFormat="1"/>
+    <w:lsdException w:name="Emphasis" w:semiHidden="0" w:uiPriority="20" w:unhideWhenUsed="0" w:qFormat="1"/>
+    <w:lsdException w:name="Table Grid" w:semiHidden="0" w:uiPriority="39" w:unhideWhenUsed="0"/>
+    <w:lsdException w:name="Placeholder Text" w:unhideWhenUsed="0"/>
+    <w:lsdException w:name="No Spacing" w:semiHidden="0" w:uiPriority="1" w:unhideWhenUsed="0" w:qFormat="1"/>
+    <w:lsdException w:name="Light Shading" w:semiHidden="0" w:uiPriority="60" w:unhideWhenUsed="0"/>
+    <w:lsdException w:name="Light List" w:semiHidden="0" w:uiPriority="61" w:unhideWhenUsed="0"/>
+    <w:lsdException w:name="Light Grid" w:semiHidden="0" w:uiPriority="62" w:unhideWhenUsed="0"/>
+    <w:lsdException w:name="Medium Shading 1" w:semiHidden="0" w:uiPriority="63" w:unhideWhenUsed="0"/>
+    <w:lsdException w:name="Medium Shading 2" w:semiHidden="0" w:uiPriority="64" w:unhideWhenUsed="0"/>
+    <w:lsdException w:name="Medium List 1" w:semiHidden="0" w:uiPriority="65" w:unhideWhenUsed="0"/>
+    <w:lsdException w:name="Medium List 2" w:semiHidden="0" w:uiPriority="66" w:unhideWhenUsed="0"/>
+    <w:lsdException w:name="Medium Grid 1" w:semiHidden="0" w:uiPriority="67" w:unhideWhenUsed="0"/>
+    <w:lsdException w:name="Medium Grid 2" w:semiHidden="0" w:uiPriority="68" w:unhideWhenUsed="0"/>
+    <w:lsdException w:name="Medium Grid 3" w:semiHidden="0" w:uiPriority="69" w:unhideWhenUsed="0"/>
+    <w:lsdException w:name="Dark List" w:semiHidden="0" w:uiPriority="70" w:unhideWhenUsed="0"/>
+    <w:lsdException w:name="Colorful Shading" w:semiHidden="0" w:uiPriority="71" w:unhideWhenUsed="0"/>
+    <w:lsdException w:name="Colorful List" w:semiHidden="0" w:uiPriority="72" w:unhideWhenUsed="0"/>
+    <w:lsdException w:name="Colorful Grid" w:semiHidden="0" w:uiPriority="73" w:unhideWhenUsed="0"/>
+    <w:lsdException w:name="Light Shading Accent 1" w:semiHidden="0" w:uiPriority="60" w:unhideWhenUsed="0"/>
+    <w:lsdException w:name="Light List Accent 1" w:semiHidden="0" w:uiPriority="61" w:unhideWhenUsed="0"/>
+    <w:lsdException w:name="Light Grid Accent 1" w:semiHidden="0" w:uiPriority="62" w:unhideWhenUsed="0"/>
+    <w:lsdException w:name="Medium Shading 1 Accent 1" w:semiHidden="0" w:uiPriority="63" w:unhideWhenUsed="0"/>
+    <w:lsdException w:name="Medium Shading 2 Accent 1" w:semiHidden="0" w:uiPriority="64" w:unhideWhenUsed="0"/>
+    <w:lsdException w:name="Medium List 1 Accent 1" w:semiHidden="0" w:uiPriority="65" w:unhideWhenUsed="0"/>
+    <w:lsdException w:name="Revision" w:unhideWhenUsed="0"/>
+    <w:lsdException w:name="List Paragraph" w:semiHidden="0" w:uiPriority="34" w:unhideWhenUsed="0" w:qFormat="1"/>
+    <w:lsdException w:name="Quote" w:semiHidden="0" w:uiPriority="29" w:unhideWhenUsed="0" w:qFormat="1"/>
+    <w:lsdException w:name="Intense Quote" w:semiHidden="0" w:uiPriority="30" w:unhideWhenUsed="0" w:qFormat="1"/>
+    <w:lsdException w:name="Medium List 2 Accent 1" w:semiHidden="0" w:uiPriority="66" w:unhideWhenUsed="0"/>
+    <w:lsdException w:name="Medium Grid 1 Accent 1" w:semiHidden="0" w:uiPriority="67" w:unhideWhenUsed="0"/>
+    <w:lsdException w:name="Medium Grid 2 Accent 1" w:semiHidden="0" w:uiPriority="68" w:unhideWhenUsed="0"/>
+    <w:lsdException w:name="Medium Grid 3 Accent 1" w:semiHidden="0" w:uiPriority="69" w:unhideWhenUsed="0"/>
+    <w:lsdException w:name="Dark List Accent 1" w:semiHidden="0" w:uiPriority="70" w:unhideWhenUsed="0"/>
+    <w:lsdException w:name="Colorful Shading Accent 1" w:semiHidden="0" w:uiPriority="71" w:unhideWhenUsed="0"/>
+    <w:lsdException w:name="Colorful List Accent 1" w:semiHidden="0" w:uiPriority="72" w:unhideWhenUsed="0"/>
+    <w:lsdException w:name="Colorful Grid Accent 1" w:semiHidden="0" w:uiPriority="73" w:unhideWhenUsed="0"/>
+    <w:lsdException w:name="Light Shading Accent 2" w:semiHidden="0" w:uiPriority="60" w:unhideWhenUsed="0"/>
+    <w:lsdException w:name="Light List Accent 2" w:semiHidden="0" w:uiPriority="61" w:unhideWhenUsed="0"/>
+    <w:lsdException w:name="Light Grid Accent 2" w:semiHidden="0" w:uiPriority="62" w:unhideWhenUsed="0"/>
+    <w:lsdException w:name="Medium Shading 1 Accent 2" w:semiHidden="0" w:uiPriority="63" w:unhideWhenUsed="0"/>
+    <w:lsdException w:name="Medium Shading 2 Accent 2" w:semiHidden="0" w:uiPriority="64" w:unhideWhenUsed="0"/>
+    <w:lsdException w:name="Medium List 1 Accent 2" w:semiHidden="0" w:uiPriority="65" w:unhideWhenUsed="0"/>
+    <w:lsdException w:name="Medium List 2 Accent 2" w:semiHidden="0" w:uiPriority="66" w:unhideWhenUsed="0"/>
+    <w:lsdException w:name="Medium Grid 1 Accent 2" w:semiHidden="0" w:uiPriority="67" w:unhideWhenUsed="0"/>
+    <w:lsdException w:name="Medium Grid 2 Accent 2" w:semiHidden="0" w:uiPriority="68" w:unhideWhenUsed="0"/>
+    <w:lsdException w:name="Medium Grid 3 Accent 2" w:semiHidden="0" w:uiPriority="69" w:unhideWhenUsed="0"/>
+    <w:lsdException w:name="Dark List Accent 2" w:semiHidden="0" w:uiPriority="70" w:unhideWhenUsed="0"/>
+    <w:lsdException w:name="Colorful Shading Accent 2" w:semiHidden="0" w:uiPriority="71" w:unhideWhenUsed="0"/>
+    <w:lsdException w:name="Colorful List Accent 2" w:semiHidden="0" w:uiPriority="72" w:unhideWhenUsed="0"/>
+    <w:lsdException w:name="Colorful Grid Accent 2" w:semiHidden="0" w:uiPriority="73" w:unhideWhenUsed="0"/>
+    <w:lsdException w:name="Light Shading Accent 3" w:semiHidden="0" w:uiPriority="60" w:unhideWhenUsed="0"/>
+    <w:lsdException w:name="Light List Accent 3" w:semiHidden="0" w:uiPriority="61" w:unhideWhenUsed="0"/>
+    <w:lsdException w:name="Light Grid Accent 3" w:semiHidden="0" w:uiPriority="62" w:unhideWhenUsed="0"/>
+    <w:lsdException w:name="Medium Shading 1 Accent 3" w:semiHidden="0" w:uiPriority="63" w:unhideWhenUsed="0"/>
+    <w:lsdException w:name="Medium Shading 2 Accent 3" w:semiHidden="0" w:uiPriority="64" w:unhideWhenUsed="0"/>
+    <w:lsdException w:name="Medium List 1 Accent 3" w:semiHidden="0" w:uiPriority="65" w:unhideWhenUsed="0"/>
+    <w:lsdException w:name="Medium List 2 Accent 3" w:semiHidden="0" w:uiPriority="66" w:unhideWhenUsed="0"/>
+    <w:lsdException w:name="Medium Grid 1 Accent 3" w:semiHidden="0" w:uiPriority="67" w:unhideWhenUsed="0"/>
+    <w:lsdException w:name="Medium Grid 2 Accent 3" w:semiHidden="0" w:uiPriority="68" w:unhideWhenUsed="0"/>
+    <w:lsdException w:name="Medium Grid 3 Accent 3" w:semiHidden="0" w:uiPriority="69" w:unhideWhenUsed="0"/>
+    <w:lsdException w:name="Dark List Accent 3" w:semiHidden="0" w:uiPriority="70" w:unhideWhenUsed="0"/>
+    <w:lsdException w:name="Colorful Shading Accent 3" w:semiHidden="0" w:uiPriority="71" w:unhideWhenUsed="0"/>
+    <w:lsdException w:name="Colorful List Accent 3" w:semiHidden="0" w:uiPriority="72" w:unhideWhenUsed="0"/>
+    <w:lsdException w:name="Colorful Grid Accent 3" w:semiHidden="0" w:uiPriority="73" w:unhideWhenUsed="0"/>
+    <w:lsdException w:name="Light Shading Accent 4" w:semiHidden="0" w:uiPriority="60" w:unhideWhenUsed="0"/>
+    <w:lsdException w:name="Light List Accent 4" w:semiHidden="0" w:uiPriority="61" w:unhideWhenUsed="0"/>
+    <w:lsdException w:name="Light Grid Accent 4" w:semiHidden="0" w:uiPriority="62" w:unhideWhenUsed="0"/>
+    <w:lsdException w:name="Medium Shading 1 Accent 4" w:semiHidden="0" w:uiPriority="63" w:unhideWhenUsed="0"/>
+    <w:lsdException w:name="Medium Shading 2 Accent 4" w:semiHidden="0" w:uiPriority="64" w:unhideWhenUsed="0"/>
+    <w:lsdException w:name="Medium List 1 Accent 4" w:semiHidden="0" w:uiPriority="65" w:unhideWhenUsed="0"/>
+    <w:lsdException w:name="Medium List 2 Accent 4" w:semiHidden="0" w:uiPriority="66" w:unhideWhenUsed="0"/>
+    <w:lsdException w:name="Medium Grid 1 Accent 4" w:semiHidden="0" w:uiPriority="67" w:unhideWhenUsed="0"/>
+    <w:lsdException w:name="Medium Grid 2 Accent 4" w:semiHidden="0" w:uiPriority="68" w:unhideWhenUsed="0"/>
+    <w:lsdException w:name="Medium Grid 3 Accent 4" w:semiHidden="0" w:uiPriority="69" w:unhideWhenUsed="0"/>
+    <w:lsdException w:name="Dark List Accent 4" w:semiHidden="0" w:uiPriority="70" w:unhideWhenUsed="0"/>
+    <w:lsdException w:name="Colorful Shading Accent 4" w:semiHidden="0" w:uiPriority="71" w:unhideWhenUsed="0"/>
+    <w:lsdException w:name="Colorful List Accent 4" w:semiHidden="0" w:uiPriority="72" w:unhideWhenUsed="0"/>
+    <w:lsdException w:name="Colorful Grid Accent 4" w:semiHidden="0" w:uiPriority="73" w:unhideWhenUsed="0"/>
+    <w:lsdException w:name="Light Shading Accent 5" w:semiHidden="0" w:uiPriority="60" w:unhideWhenUsed="0"/>
+    <w:lsdException w:name="Light List Accent 5" w:semiHidden="0" w:uiPriority="61" w:unhideWhenUsed="0"/>
+    <w:lsdException w:name="Light Grid Accent 5" w:semiHidden="0" w:uiPriority="62" w:unhideWhenUsed="0"/>
+    <w:lsdException w:name="Medium Shading 1 Accent 5" w:semiHidden="0" w:uiPriority="63" w:unhideWhenUsed="0"/>
+    <w:lsdException w:name="Medium Shading 2 Accent 5" w:semiHidden="0" w:uiPriority="64" w:unhideWhenUsed="0"/>
+    <w:lsdException w:name="Medium List 1 Accent 5" w:semiHidden="0" w:uiPriority="65" w:unhideWhenUsed="0"/>
+    <w:lsdException w:name="Medium List 2 Accent 5" w:semiHidden="0" w:uiPriority="66" w:unhideWhenUsed="0"/>
+    <w:lsdException w:name="Medium Grid 1 Accent 5" w:semiHidden="0" w:uiPriority="67" w:unhideWhenUsed="0"/>
+    <w:lsdException w:name="Medium Grid 2 Accent 5" w:semiHidden="0" w:uiPriority="68" w:unhideWhenUsed="0"/>
+    <w:lsdException w:name="Medium Grid 3 Accent 5" w:semiHidden="0" w:uiPriority="69" w:unhideWhenUsed="0"/>
+    <w:lsdException w:name="Dark List Accent 5" w:semiHidden="0" w:uiPriority="70" w:unhideWhenUsed="0"/>
+    <w:lsdException w:name="Colorful Shading Accent 5" w:semiHidden="0" w:uiPriority="71" w:unhideWhenUsed="0"/>
+    <w:lsdException w:name="Colorful List Accent 5" w:semiHidden="0" w:uiPriority="72" w:unhideWhenUsed="0"/>
+    <w:lsdException w:name="Colorful Grid Accent 5" w:semiHidden="0" w:uiPriority="73" w:unhideWhenUsed="0"/>
+    <w:lsdException w:name="Light Shading Accent 6" w:semiHidden="0" w:uiPriority="60" w:unhideWhenUsed="0"/>
+    <w:lsdException w:name="Light List Accent 6" w:semiHidden="0" w:uiPriority="61" w:unhideWhenUsed="0"/>
+    <w:lsdException w:name="Light Grid Accent 6" w:semiHidden="0" w:uiPriority="62" w:unhideWhenUsed="0"/>
+    <w:lsdException w:name="Medium Shading 1 Accent 6" w:semiHidden="0" w:uiPriority="63" w:unhideWhenUsed="0"/>
+    <w:lsdException w:name="Medium Shading 2 Accent 6" w:semiHidden="0" w:uiPriority="64" w:unhideWhenUsed="0"/>
+    <w:lsdException w:name="Medium List 1 Accent 6" w:semiHidden="0" w:uiPriority="65" w:unhideWhenUsed="0"/>
+    <w:lsdException w:name="Medium List 2 Accent 6" w:semiHidden="0" w:uiPriority="66" w:unhideWhenUsed="0"/>
+    <w:lsdException w:name="Medium Grid 1 Accent 6" w:semiHidden="0" w:uiPriority="67" w:unhideWhenUsed="0"/>
+    <w:lsdException w:name="Medium Grid 2 Accent 6" w:semiHidden="0" w:uiPriority="68" w:unhideWhenUsed="0"/>
+    <w:lsdException w:name="Medium Grid 3 Accent 6" w:semiHidden="0" w:uiPriority="69" w:unhideWhenUsed="0"/>
+    <w:lsdException w:name="Dark List Accent 6" w:semiHidden="0" w:uiPriority="70" w:unhideWhenUsed="0"/>
+    <w:lsdException w:name="Colorful Shading Accent 6" w:semiHidden="0" w:uiPriority="71" w:unhideWhenUsed="0"/>
+    <w:lsdException w:name="Colorful List Accent 6" w:semiHidden="0" w:uiPriority="72" w:unhideWhenUsed="0"/>
+    <w:lsdException w:name="Colorful Grid Accent 6" w:semiHidden="0" w:uiPriority="73" w:unhideWhenUsed="0"/>
+    <w:lsdException w:name="Subtle Emphasis" w:semiHidden="0" w:uiPriority="19" w:unhideWhenUsed="0" w:qFormat="1"/>
+    <w:lsdException w:name="Intense Emphasis" w:semiHidden="0" w:uiPriority="21" w:unhideWhenUsed="0" w:qFormat="1"/>
+    <w:lsdException w:name="Subtle Reference" w:semiHidden="0" w:uiPriority="31" w:unhideWhenUsed="0" w:qFormat="1"/>
+    <w:lsdException w:name="Intense Reference" w:semiHidden="0" w:uiPriority="32" w:unhideWhenUsed="0" w:qFormat="1"/>
+    <w:lsdException w:name="Book Title" w:semiHidden="0" w:uiPriority="33" w:unhideWhenUsed="0" w:qFormat="1"/>
+    <w:lsdException w:name="Bibliography" w:uiPriority="37"/>
+    <w:lsdException w:name="TOC Heading" w:uiPriority="39" w:qFormat="1"/>
+  </w:latentStyles>
+  <w:style w:type="paragraph" w:default="1" w:styleId="Normal">
+    <w:name w:val="Normal"/>
+    <w:qFormat/>
+    <w:rsid w:val="00760D4E"/>
+    <w:pPr>
+      <w:widowControl w:val="0"/>
+      <w:spacing w:after="0" w:line="240" w:lineRule="atLeast"/>
+    </w:pPr>
+    <w:rPr>
+      <w:rFonts w:ascii="Times New Roman" w:eastAsia="Times New Roman" w:hAnsi="Times New Roman" w:cs="Times New Roman"/>
+      <w:sz w:val="20"/>
+      <w:szCs w:val="20"/>
+    </w:rPr>
+  </w:style>
+  <w:style w:type="paragraph" w:styleId="Heading1">
+    <w:name w:val="heading 1"/>
+    <w:basedOn w:val="Normal"/>
+    <w:next w:val="Normal"/>
+    <w:link w:val="Heading1Char"/>
+    <w:qFormat/>
+    <w:rsid w:val="00760D4E"/>
+    <w:pPr>
+      <w:keepNext/>
+      <w:numPr>
+        <w:numId w:val="1"/>
+      </w:numPr>
+      <w:spacing w:before="120" w:after="60"/>
+      <w:ind w:left="720" w:hanging="720"/>
+      <w:outlineLvl w:val="0"/>
+    </w:pPr>
+    <w:rPr>
+      <w:rFonts w:ascii="Arial" w:hAnsi="Arial"/>
+      <w:b/>
+      <w:sz w:val="24"/>
+    </w:rPr>
+  </w:style>
+  <w:style w:type="paragraph" w:styleId="Heading2">
+    <w:name w:val="heading 2"/>
+    <w:basedOn w:val="Heading1"/>
+    <w:next w:val="Normal"/>
+    <w:link w:val="Heading2Char"/>
+    <w:qFormat/>
+    <w:rsid w:val="00760D4E"/>
+    <w:pPr>
+      <w:numPr>
+        <w:ilvl w:val="1"/>
+      </w:numPr>
+      <w:outlineLvl w:val="1"/>
+    </w:pPr>
+    <w:rPr>
+      <w:sz w:val="20"/>
+    </w:rPr>
+  </w:style>
+  <w:style w:type="paragraph" w:styleId="Heading3">
+    <w:name w:val="heading 3"/>
+    <w:basedOn w:val="Heading1"/>
+    <w:next w:val="Normal"/>
+    <w:link w:val="Heading3Char"/>
+    <w:qFormat/>
+    <w:rsid w:val="00760D4E"/>
+    <w:pPr>
+      <w:numPr>
+        <w:ilvl w:val="2"/>
+      </w:numPr>
+      <w:outlineLvl w:val="2"/>
+    </w:pPr>
+    <w:rPr>
+      <w:b w:val="0"/>
+      <w:i/>
+      <w:sz w:val="20"/>
+    </w:rPr>
+  </w:style>
+  <w:style w:type="paragraph" w:styleId="Heading4">
+    <w:name w:val="heading 4"/>
+    <w:basedOn w:val="Heading1"/>
+    <w:next w:val="Normal"/>
+    <w:link w:val="Heading4Char"/>
+    <w:qFormat/>
+    <w:rsid w:val="00760D4E"/>
+    <w:pPr>
+      <w:numPr>
+        <w:ilvl w:val="3"/>
+      </w:numPr>
+      <w:outlineLvl w:val="3"/>
+    </w:pPr>
+    <w:rPr>
+      <w:b w:val="0"/>
+      <w:sz w:val="20"/>
+    </w:rPr>
+  </w:style>
+  <w:style w:type="paragraph" w:styleId="Heading5">
+    <w:name w:val="heading 5"/>
+    <w:basedOn w:val="Normal"/>
+    <w:next w:val="Normal"/>
+    <w:link w:val="Heading5Char"/>
+    <w:qFormat/>
+    <w:rsid w:val="00760D4E"/>
+    <w:pPr>
+      <w:numPr>
+        <w:ilvl w:val="4"/>
+        <w:numId w:val="1"/>
+      </w:numPr>
+      <w:spacing w:before="240" w:after="60"/>
+      <w:ind w:left="2880"/>
+      <w:outlineLvl w:val="4"/>
+    </w:pPr>
+    <w:rPr>
+      <w:sz w:val="22"/>
+    </w:rPr>
+  </w:style>
+  <w:style w:type="paragraph" w:styleId="Heading6">
+    <w:name w:val="heading 6"/>
+    <w:basedOn w:val="Normal"/>
+    <w:next w:val="Normal"/>
+    <w:link w:val="Heading6Char"/>
+    <w:qFormat/>
+    <w:rsid w:val="00760D4E"/>
+    <w:pPr>
+      <w:numPr>
+        <w:ilvl w:val="5"/>
+        <w:numId w:val="1"/>
+      </w:numPr>
+      <w:spacing w:before="240" w:after="60"/>
+      <w:ind w:left="2880"/>
+      <w:outlineLvl w:val="5"/>
+    </w:pPr>
+    <w:rPr>
+      <w:i/>
+      <w:sz w:val="22"/>
+    </w:rPr>
+  </w:style>
+  <w:style w:type="paragraph" w:styleId="Heading7">
+    <w:name w:val="heading 7"/>
+    <w:basedOn w:val="Normal"/>
+    <w:next w:val="Normal"/>
+    <w:link w:val="Heading7Char"/>
+    <w:qFormat/>
+    <w:rsid w:val="00760D4E"/>
+    <w:pPr>
+      <w:numPr>
+        <w:ilvl w:val="6"/>
+        <w:numId w:val="1"/>
+      </w:numPr>
+      <w:spacing w:before="240" w:after="60"/>
+      <w:ind w:left="2880"/>
+      <w:outlineLvl w:val="6"/>
+    </w:pPr>
+  </w:style>
+  <w:style w:type="paragraph" w:styleId="Heading8">
+    <w:name w:val="heading 8"/>
+    <w:basedOn w:val="Normal"/>
+    <w:next w:val="Normal"/>
+    <w:link w:val="Heading8Char"/>
+    <w:qFormat/>
+    <w:rsid w:val="00760D4E"/>
+    <w:pPr>
+      <w:numPr>
+        <w:ilvl w:val="7"/>
+        <w:numId w:val="1"/>
+      </w:numPr>
+      <w:spacing w:before="240" w:after="60"/>
+      <w:ind w:left="2880"/>
+      <w:outlineLvl w:val="7"/>
+    </w:pPr>
+    <w:rPr>
+      <w:i/>
+    </w:rPr>
+  </w:style>
+  <w:style w:type="paragraph" w:styleId="Heading9">
+    <w:name w:val="heading 9"/>
+    <w:basedOn w:val="Normal"/>
+    <w:next w:val="Normal"/>
+    <w:link w:val="Heading9Char"/>
+    <w:qFormat/>
+    <w:rsid w:val="00760D4E"/>
+    <w:pPr>
+      <w:numPr>
+        <w:ilvl w:val="8"/>
+        <w:numId w:val="1"/>
+      </w:numPr>
+      <w:spacing w:before="240" w:after="60"/>
+      <w:ind w:left="2880"/>
+      <w:outlineLvl w:val="8"/>
+    </w:pPr>
+    <w:rPr>
+      <w:b/>
+      <w:i/>
+      <w:sz w:val="18"/>
+    </w:rPr>
+  </w:style>
+  <w:style w:type="character" w:default="1" w:styleId="DefaultParagraphFont">
+    <w:name w:val="Default Paragraph Font"/>
+    <w:uiPriority w:val="1"/>
+    <w:semiHidden/>
+    <w:unhideWhenUsed/>
+  </w:style>
+  <w:style w:type="table" w:default="1" w:styleId="TableNormal">
+    <w:name w:val="Normal Table"/>
+    <w:uiPriority w:val="99"/>
+    <w:semiHidden/>
+    <w:unhideWhenUsed/>
+    <w:tblPr>
+      <w:tblInd w:w="0" w:type="dxa"/>
+      <w:tblCellMar>
+        <w:top w:w="0" w:type="dxa"/>
+        <w:left w:w="108" w:type="dxa"/>
+        <w:bottom w:w="0" w:type="dxa"/>
+        <w:right w:w="108" w:type="dxa"/>
+      </w:tblCellMar>
+    </w:tblPr>
+  </w:style>
+  <w:style w:type="numbering" w:default="1" w:styleId="NoList">
+    <w:name w:val="No List"/>
+    <w:uiPriority w:val="99"/>
+    <w:semiHidden/>
+    <w:unhideWhenUsed/>
+  </w:style>
+  <w:style w:type="character" w:customStyle="1" w:styleId="Heading1Char">
+    <w:name w:val="Heading 1 Char"/>
+    <w:basedOn w:val="DefaultParagraphFont"/>
+    <w:link w:val="Heading1"/>
+    <w:rsid w:val="00760D4E"/>
+    <w:rPr>
+      <w:rFonts w:ascii="Arial" w:eastAsia="Times New Roman" w:hAnsi="Arial" w:cs="Times New Roman"/>
+      <w:b/>
+      <w:sz w:val="24"/>
+      <w:szCs w:val="20"/>
+    </w:rPr>
+  </w:style>
+  <w:style w:type="character" w:customStyle="1" w:styleId="Heading2Char">
+    <w:name w:val="Heading 2 Char"/>
+    <w:basedOn w:val="DefaultParagraphFont"/>
+    <w:link w:val="Heading2"/>
+    <w:rsid w:val="00760D4E"/>
+    <w:rPr>
+      <w:rFonts w:ascii="Arial" w:eastAsia="Times New Roman" w:hAnsi="Arial" w:cs="Times New Roman"/>
+      <w:b/>
+      <w:sz w:val="20"/>
+      <w:szCs w:val="20"/>
+    </w:rPr>
+  </w:style>
+  <w:style w:type="character" w:customStyle="1" w:styleId="Heading3Char">
+    <w:name w:val="Heading 3 Char"/>
+    <w:basedOn w:val="DefaultParagraphFont"/>
+    <w:link w:val="Heading3"/>
+    <w:rsid w:val="00760D4E"/>
+    <w:rPr>
+      <w:rFonts w:ascii="Arial" w:eastAsia="Times New Roman" w:hAnsi="Arial" w:cs="Times New Roman"/>
+      <w:i/>
+      <w:sz w:val="20"/>
+      <w:szCs w:val="20"/>
+    </w:rPr>
+  </w:style>
+  <w:style w:type="character" w:customStyle="1" w:styleId="Heading4Char">
+    <w:name w:val="Heading 4 Char"/>
+    <w:basedOn w:val="DefaultParagraphFont"/>
+    <w:link w:val="Heading4"/>
+    <w:rsid w:val="00760D4E"/>
+    <w:rPr>
+      <w:rFonts w:ascii="Arial" w:eastAsia="Times New Roman" w:hAnsi="Arial" w:cs="Times New Roman"/>
+      <w:sz w:val="20"/>
+      <w:szCs w:val="20"/>
+    </w:rPr>
+  </w:style>
+  <w:style w:type="character" w:customStyle="1" w:styleId="Heading5Char">
+    <w:name w:val="Heading 5 Char"/>
+    <w:basedOn w:val="DefaultParagraphFont"/>
+    <w:link w:val="Heading5"/>
+    <w:rsid w:val="00760D4E"/>
+    <w:rPr>
+      <w:rFonts w:ascii="Times New Roman" w:eastAsia="Times New Roman" w:hAnsi="Times New Roman" w:cs="Times New Roman"/>
+      <w:szCs w:val="20"/>
+    </w:rPr>
+  </w:style>
+  <w:style w:type="character" w:customStyle="1" w:styleId="Heading6Char">
+    <w:name w:val="Heading 6 Char"/>
+    <w:basedOn w:val="DefaultParagraphFont"/>
+    <w:link w:val="Heading6"/>
+    <w:rsid w:val="00760D4E"/>
+    <w:rPr>
+      <w:rFonts w:ascii="Times New Roman" w:eastAsia="Times New Roman" w:hAnsi="Times New Roman" w:cs="Times New Roman"/>
+      <w:i/>
+      <w:szCs w:val="20"/>
+    </w:rPr>
+  </w:style>
+  <w:style w:type="character" w:customStyle="1" w:styleId="Heading7Char">
+    <w:name w:val="Heading 7 Char"/>
+    <w:basedOn w:val="DefaultParagraphFont"/>
+    <w:link w:val="Heading7"/>
+    <w:rsid w:val="00760D4E"/>
+    <w:rPr>
+      <w:rFonts w:ascii="Times New Roman" w:eastAsia="Times New Roman" w:hAnsi="Times New Roman" w:cs="Times New Roman"/>
+      <w:sz w:val="20"/>
+      <w:szCs w:val="20"/>
+    </w:rPr>
+  </w:style>
+  <w:style w:type="character" w:customStyle="1" w:styleId="Heading8Char">
+    <w:name w:val="Heading 8 Char"/>
+    <w:basedOn w:val="DefaultParagraphFont"/>
+    <w:link w:val="Heading8"/>
+    <w:rsid w:val="00760D4E"/>
+    <w:rPr>
+      <w:rFonts w:ascii="Times New Roman" w:eastAsia="Times New Roman" w:hAnsi="Times New Roman" w:cs="Times New Roman"/>
+      <w:i/>
+      <w:sz w:val="20"/>
+      <w:szCs w:val="20"/>
+    </w:rPr>
+  </w:style>
+  <w:style w:type="character" w:customStyle="1" w:styleId="Heading9Char">
+    <w:name w:val="Heading 9 Char"/>
+    <w:basedOn w:val="DefaultParagraphFont"/>
+    <w:link w:val="Heading9"/>
+    <w:rsid w:val="00760D4E"/>
+    <w:rPr>
+      <w:rFonts w:ascii="Times New Roman" w:eastAsia="Times New Roman" w:hAnsi="Times New Roman" w:cs="Times New Roman"/>
+      <w:b/>
+      <w:i/>
+      <w:sz w:val="18"/>
+      <w:szCs w:val="20"/>
+    </w:rPr>
+  </w:style>
+  <w:style w:type="paragraph" w:styleId="Title">
+    <w:name w:val="Title"/>
+    <w:basedOn w:val="Normal"/>
+    <w:next w:val="Normal"/>
+    <w:link w:val="TitleChar"/>
+    <w:qFormat/>
+    <w:rsid w:val="00760D4E"/>
+    <w:pPr>
+      <w:spacing w:line="240" w:lineRule="auto"/>
+      <w:jc w:val="center"/>
+    </w:pPr>
+    <w:rPr>
+      <w:rFonts w:ascii="Arial" w:hAnsi="Arial"/>
+      <w:b/>
+      <w:sz w:val="36"/>
+    </w:rPr>
+  </w:style>
+  <w:style w:type="character" w:customStyle="1" w:styleId="TitleChar">
+    <w:name w:val="Title Char"/>
+    <w:basedOn w:val="DefaultParagraphFont"/>
+    <w:link w:val="Title"/>
+    <w:rsid w:val="00760D4E"/>
+    <w:rPr>
+      <w:rFonts w:ascii="Arial" w:eastAsia="Times New Roman" w:hAnsi="Arial" w:cs="Times New Roman"/>
+      <w:b/>
+      <w:sz w:val="36"/>
+      <w:szCs w:val="20"/>
+    </w:rPr>
+  </w:style>
+  <w:style w:type="paragraph" w:styleId="TOC1">
+    <w:name w:val="toc 1"/>
+    <w:basedOn w:val="Normal"/>
+    <w:next w:val="Normal"/>
+    <w:uiPriority w:val="39"/>
+    <w:rsid w:val="00760D4E"/>
+    <w:pPr>
+      <w:tabs>
+        <w:tab w:val="right" w:pos="9360"/>
+      </w:tabs>
+      <w:spacing w:before="240" w:after="60"/>
+      <w:ind w:right="720"/>
+    </w:pPr>
+  </w:style>
+  <w:style w:type="paragraph" w:styleId="TOC2">
+    <w:name w:val="toc 2"/>
+    <w:basedOn w:val="Normal"/>
+    <w:next w:val="Normal"/>
+    <w:uiPriority w:val="39"/>
+    <w:rsid w:val="00760D4E"/>
+    <w:pPr>
+      <w:tabs>
+        <w:tab w:val="right" w:pos="9360"/>
+      </w:tabs>
+      <w:ind w:left="432" w:right="720"/>
+    </w:pPr>
+  </w:style>
+  <w:style w:type="paragraph" w:styleId="Header">
+    <w:name w:val="header"/>
+    <w:basedOn w:val="Normal"/>
+    <w:link w:val="HeaderChar"/>
+    <w:rsid w:val="00760D4E"/>
+    <w:pPr>
+      <w:tabs>
+        <w:tab w:val="center" w:pos="4320"/>
+        <w:tab w:val="right" w:pos="8640"/>
+      </w:tabs>
+    </w:pPr>
+  </w:style>
+  <w:style w:type="character" w:customStyle="1" w:styleId="HeaderChar">
+    <w:name w:val="Header Char"/>
+    <w:basedOn w:val="DefaultParagraphFont"/>
+    <w:link w:val="Header"/>
+    <w:rsid w:val="00760D4E"/>
+    <w:rPr>
+      <w:rFonts w:ascii="Times New Roman" w:eastAsia="Times New Roman" w:hAnsi="Times New Roman" w:cs="Times New Roman"/>
+      <w:sz w:val="20"/>
+      <w:szCs w:val="20"/>
+    </w:rPr>
+  </w:style>
+  <w:style w:type="paragraph" w:styleId="Footer">
+    <w:name w:val="footer"/>
+    <w:basedOn w:val="Normal"/>
+    <w:link w:val="FooterChar"/>
+    <w:rsid w:val="00760D4E"/>
+    <w:pPr>
+      <w:tabs>
+        <w:tab w:val="center" w:pos="4320"/>
+        <w:tab w:val="right" w:pos="8640"/>
+      </w:tabs>
+    </w:pPr>
+  </w:style>
+  <w:style w:type="character" w:customStyle="1" w:styleId="FooterChar">
+    <w:name w:val="Footer Char"/>
+    <w:basedOn w:val="DefaultParagraphFont"/>
+    <w:link w:val="Footer"/>
+    <w:rsid w:val="00760D4E"/>
+    <w:rPr>
+      <w:rFonts w:ascii="Times New Roman" w:eastAsia="Times New Roman" w:hAnsi="Times New Roman" w:cs="Times New Roman"/>
+      <w:sz w:val="20"/>
+      <w:szCs w:val="20"/>
+    </w:rPr>
+  </w:style>
+  <w:style w:type="character" w:styleId="PageNumber">
+    <w:name w:val="page number"/>
+    <w:basedOn w:val="DefaultParagraphFont"/>
+    <w:rsid w:val="00760D4E"/>
+  </w:style>
+  <w:style w:type="paragraph" w:customStyle="1" w:styleId="Tabletext">
+    <w:name w:val="Tabletext"/>
+    <w:basedOn w:val="Normal"/>
+    <w:rsid w:val="00760D4E"/>
+    <w:pPr>
+      <w:keepLines/>
+      <w:spacing w:after="120"/>
+    </w:pPr>
+  </w:style>
+  <w:style w:type="paragraph" w:customStyle="1" w:styleId="InfoBlue">
+    <w:name w:val="InfoBlue"/>
+    <w:basedOn w:val="Normal"/>
+    <w:next w:val="BodyText"/>
+    <w:autoRedefine/>
+    <w:rsid w:val="00760D4E"/>
+    <w:pPr>
+      <w:spacing w:after="120"/>
+      <w:ind w:left="720"/>
+    </w:pPr>
+    <w:rPr>
+      <w:i/>
+      <w:color w:val="0000FF"/>
+    </w:rPr>
+  </w:style>
+  <w:style w:type="paragraph" w:styleId="BodyText">
+    <w:name w:val="Body Text"/>
+    <w:basedOn w:val="Normal"/>
+    <w:link w:val="BodyTextChar"/>
+    <w:uiPriority w:val="99"/>
+    <w:unhideWhenUsed/>
+    <w:rsid w:val="00760D4E"/>
+    <w:pPr>
+      <w:spacing w:after="120"/>
+    </w:pPr>
+  </w:style>
+  <w:style w:type="character" w:customStyle="1" w:styleId="BodyTextChar">
+    <w:name w:val="Body Text Char"/>
+    <w:basedOn w:val="DefaultParagraphFont"/>
+    <w:link w:val="BodyText"/>
+    <w:uiPriority w:val="99"/>
+    <w:rsid w:val="00760D4E"/>
+    <w:rPr>
+      <w:rFonts w:ascii="Times New Roman" w:eastAsia="Times New Roman" w:hAnsi="Times New Roman" w:cs="Times New Roman"/>
+      <w:sz w:val="20"/>
+      <w:szCs w:val="20"/>
+    </w:rPr>
+  </w:style>
+  <w:style w:type="paragraph" w:styleId="ListParagraph">
+    <w:name w:val="List Paragraph"/>
+    <w:basedOn w:val="Normal"/>
+    <w:uiPriority w:val="34"/>
+    <w:qFormat/>
+    <w:rsid w:val="006B7B26"/>
+    <w:pPr>
+      <w:ind w:left="720"/>
+      <w:contextualSpacing/>
+    </w:pPr>
+  </w:style>
+  <w:style w:type="character" w:customStyle="1" w:styleId="apple-converted-space">
+    <w:name w:val="apple-converted-space"/>
+    <w:basedOn w:val="DefaultParagraphFont"/>
+    <w:rsid w:val="00B81BE1"/>
+  </w:style>
+  <w:style w:type="table" w:styleId="TableGrid">
+    <w:name w:val="Table Grid"/>
+    <w:basedOn w:val="TableNormal"/>
+    <w:uiPriority w:val="39"/>
+    <w:rsid w:val="00E97DDB"/>
+    <w:pPr>
+      <w:spacing w:after="0" w:line="240" w:lineRule="auto"/>
+    </w:pPr>
+    <w:tblPr>
+      <w:tblInd w:w="0" w:type="dxa"/>
+      <w:tblBorders>
+        <w:top w:val="single" w:sz="4" w:space="0" w:color="auto"/>
+        <w:left w:val="single" w:sz="4" w:space="0" w:color="auto"/>
+        <w:bottom w:val="single" w:sz="4" w:space="0" w:color="auto"/>
+        <w:right w:val="single" w:sz="4" w:space="0" w:color="auto"/>
+        <w:insideH w:val="single" w:sz="4" w:space="0" w:color="auto"/>
+        <w:insideV w:val="single" w:sz="4" w:space="0" w:color="auto"/>
+      </w:tblBorders>
+      <w:tblCellMar>
+        <w:top w:w="0" w:type="dxa"/>
+        <w:left w:w="108" w:type="dxa"/>
+        <w:bottom w:w="0" w:type="dxa"/>
+        <w:right w:w="108" w:type="dxa"/>
+      </w:tblCellMar>
+    </w:tblPr>
+  </w:style>
+  <w:style w:type="paragraph" w:styleId="HTMLPreformatted">
+    <w:name w:val="HTML Preformatted"/>
+    <w:basedOn w:val="Normal"/>
+    <w:link w:val="HTMLPreformattedChar"/>
+    <w:uiPriority w:val="99"/>
+    <w:semiHidden/>
+    <w:unhideWhenUsed/>
+    <w:rsid w:val="001F75B6"/>
+    <w:pPr>
+      <w:widowControl/>
+      <w:tabs>
+        <w:tab w:val="left" w:pos="916"/>
+        <w:tab w:val="left" w:pos="1832"/>
+        <w:tab w:val="left" w:pos="2748"/>
+        <w:tab w:val="left" w:pos="3664"/>
+        <w:tab w:val="left" w:pos="4580"/>
+        <w:tab w:val="left" w:pos="5496"/>
+        <w:tab w:val="left" w:pos="6412"/>
+        <w:tab w:val="left" w:pos="7328"/>
+        <w:tab w:val="left" w:pos="8244"/>
+        <w:tab w:val="left" w:pos="9160"/>
+        <w:tab w:val="left" w:pos="10076"/>
+        <w:tab w:val="left" w:pos="10992"/>
+        <w:tab w:val="left" w:pos="11908"/>
+        <w:tab w:val="left" w:pos="12824"/>
+        <w:tab w:val="left" w:pos="13740"/>
+        <w:tab w:val="left" w:pos="14656"/>
+      </w:tabs>
+      <w:spacing w:line="240" w:lineRule="auto"/>
+    </w:pPr>
+    <w:rPr>
+      <w:rFonts w:ascii="Courier New" w:hAnsi="Courier New" w:cs="Courier New"/>
+    </w:rPr>
+  </w:style>
+  <w:style w:type="character" w:customStyle="1" w:styleId="HTMLPreformattedChar">
+    <w:name w:val="HTML Preformatted Char"/>
+    <w:basedOn w:val="DefaultParagraphFont"/>
+    <w:link w:val="HTMLPreformatted"/>
+    <w:uiPriority w:val="99"/>
+    <w:semiHidden/>
+    <w:rsid w:val="001F75B6"/>
+    <w:rPr>
+      <w:rFonts w:ascii="Courier New" w:eastAsia="Times New Roman" w:hAnsi="Courier New" w:cs="Courier New"/>
+      <w:sz w:val="20"/>
+      <w:szCs w:val="20"/>
+    </w:rPr>
+  </w:style>
+  <w:style w:type="character" w:styleId="CommentReference">
+    <w:name w:val="annotation reference"/>
+    <w:basedOn w:val="DefaultParagraphFont"/>
+    <w:uiPriority w:val="99"/>
+    <w:semiHidden/>
+    <w:unhideWhenUsed/>
+    <w:rsid w:val="00F1071B"/>
+    <w:rPr>
+      <w:sz w:val="16"/>
+      <w:szCs w:val="16"/>
+    </w:rPr>
+  </w:style>
+  <w:style w:type="paragraph" w:styleId="CommentText">
+    <w:name w:val="annotation text"/>
+    <w:basedOn w:val="Normal"/>
+    <w:link w:val="CommentTextChar"/>
+    <w:uiPriority w:val="99"/>
+    <w:semiHidden/>
+    <w:unhideWhenUsed/>
+    <w:rsid w:val="00F1071B"/>
+    <w:pPr>
+      <w:spacing w:line="240" w:lineRule="auto"/>
+    </w:pPr>
+  </w:style>
+  <w:style w:type="character" w:customStyle="1" w:styleId="CommentTextChar">
+    <w:name w:val="Comment Text Char"/>
+    <w:basedOn w:val="DefaultParagraphFont"/>
+    <w:link w:val="CommentText"/>
+    <w:uiPriority w:val="99"/>
+    <w:semiHidden/>
+    <w:rsid w:val="00F1071B"/>
+    <w:rPr>
+      <w:rFonts w:ascii="Times New Roman" w:eastAsia="Times New Roman" w:hAnsi="Times New Roman" w:cs="Times New Roman"/>
+      <w:sz w:val="20"/>
+      <w:szCs w:val="20"/>
+    </w:rPr>
+  </w:style>
+  <w:style w:type="paragraph" w:styleId="CommentSubject">
+    <w:name w:val="annotation subject"/>
+    <w:basedOn w:val="CommentText"/>
+    <w:next w:val="CommentText"/>
+    <w:link w:val="CommentSubjectChar"/>
+    <w:uiPriority w:val="99"/>
+    <w:semiHidden/>
+    <w:unhideWhenUsed/>
+    <w:rsid w:val="00F1071B"/>
+    <w:rPr>
+      <w:b/>
+      <w:bCs/>
+    </w:rPr>
+  </w:style>
+  <w:style w:type="character" w:customStyle="1" w:styleId="CommentSubjectChar">
+    <w:name w:val="Comment Subject Char"/>
+    <w:basedOn w:val="CommentTextChar"/>
+    <w:link w:val="CommentSubject"/>
+    <w:uiPriority w:val="99"/>
+    <w:semiHidden/>
+    <w:rsid w:val="00F1071B"/>
+    <w:rPr>
+      <w:rFonts w:ascii="Times New Roman" w:eastAsia="Times New Roman" w:hAnsi="Times New Roman" w:cs="Times New Roman"/>
+      <w:b/>
+      <w:bCs/>
+      <w:sz w:val="20"/>
+      <w:szCs w:val="20"/>
+    </w:rPr>
+  </w:style>
+  <w:style w:type="paragraph" w:styleId="BalloonText">
+    <w:name w:val="Balloon Text"/>
+    <w:basedOn w:val="Normal"/>
+    <w:link w:val="BalloonTextChar"/>
+    <w:uiPriority w:val="99"/>
+    <w:semiHidden/>
+    <w:unhideWhenUsed/>
+    <w:rsid w:val="00F1071B"/>
+    <w:pPr>
+      <w:spacing w:line="240" w:lineRule="auto"/>
+    </w:pPr>
+    <w:rPr>
+      <w:rFonts w:ascii="Segoe UI" w:hAnsi="Segoe UI" w:cs="Segoe UI"/>
+      <w:sz w:val="18"/>
+      <w:szCs w:val="18"/>
+    </w:rPr>
+  </w:style>
+  <w:style w:type="character" w:customStyle="1" w:styleId="BalloonTextChar">
+    <w:name w:val="Balloon Text Char"/>
+    <w:basedOn w:val="DefaultParagraphFont"/>
+    <w:link w:val="BalloonText"/>
+    <w:uiPriority w:val="99"/>
+    <w:semiHidden/>
+    <w:rsid w:val="00F1071B"/>
+    <w:rPr>
+      <w:rFonts w:ascii="Segoe UI" w:eastAsia="Times New Roman" w:hAnsi="Segoe UI" w:cs="Segoe UI"/>
+      <w:sz w:val="18"/>
+      <w:szCs w:val="18"/>
+    </w:rPr>
+  </w:style>
+  <w:style w:type="paragraph" w:customStyle="1" w:styleId="ByLine">
+    <w:name w:val="ByLine"/>
+    <w:basedOn w:val="Title"/>
+    <w:rsid w:val="005B1A17"/>
+    <w:pPr>
+      <w:widowControl/>
+      <w:spacing w:before="240" w:after="720"/>
+      <w:jc w:val="right"/>
+    </w:pPr>
+    <w:rPr>
+      <w:kern w:val="28"/>
+      <w:sz w:val="28"/>
+    </w:rPr>
+  </w:style>
+  <w:style w:type="paragraph" w:styleId="TOC3">
+    <w:name w:val="toc 3"/>
+    <w:basedOn w:val="Normal"/>
+    <w:next w:val="Normal"/>
+    <w:autoRedefine/>
+    <w:uiPriority w:val="39"/>
+    <w:unhideWhenUsed/>
+    <w:rsid w:val="001C79CC"/>
+    <w:pPr>
+      <w:spacing w:after="100"/>
+      <w:ind w:left="400"/>
+    </w:pPr>
+  </w:style>
+</w:styles>
+</file>
+
+<file path=word/stylesWithEffects.xml><?xml version="1.0" encoding="utf-8"?>
+<w:styles xmlns:wpc="http://schemas.microsoft.com/office/word/2010/wordprocessingCanvas" xmlns:mc="http://schemas.openxmlformats.org/markup-compatibility/2006" xmlns:o="urn:schemas-microsoft-com:office:office" xmlns:r="http://schemas.openxmlformats.org/officeDocument/2006/relationships" xmlns:m="http://schemas.openxmlformats.org/officeDocument/2006/math" xmlns:v="urn:schemas-microsoft-com:vml" xmlns:wp14="http://schemas.microsoft.com/office/word/2010/wordprocessingDrawing" xmlns:wp="http://schemas.openxmlformats.org/drawingml/2006/wordprocessingDrawing" xmlns:w10="urn:schemas-microsoft-com:office:word" xmlns:w="http://schemas.openxmlformats.org/wordprocessingml/2006/main" xmlns:w14="http://schemas.microsoft.com/office/word/2010/wordml" xmlns:wpg="http://schemas.microsoft.com/office/word/2010/wordprocessingGroup" xmlns:wpi="http://schemas.microsoft.com/office/word/2010/wordprocessingInk" xmlns:wne="http://schemas.microsoft.com/office/word/2006/wordml" xmlns:wps="http://schemas.microsoft.com/office/word/2010/wordprocessingShape" mc:Ignorable="w14 wp14">
+  <w:docDefaults>
+    <w:rPrDefault>
+      <w:rPr>
+        <w:rFonts w:asciiTheme="minorHAnsi" w:eastAsiaTheme="minorHAnsi" w:hAnsiTheme="minorHAnsi" w:cstheme="minorBidi"/>
+        <w:sz w:val="22"/>
+        <w:szCs w:val="22"/>
+        <w:lang w:val="en-US" w:eastAsia="en-US" w:bidi="ar-SA"/>
+      </w:rPr>
+    </w:rPrDefault>
+    <w:pPrDefault>
+      <w:pPr>
+        <w:spacing w:after="160" w:line="259" w:lineRule="auto"/>
+      </w:pPr>
+    </w:pPrDefault>
+  </w:docDefaults>
+  <w:latentStyles w:defLockedState="0" w:defUIPriority="99" w:defSemiHidden="1" w:defUnhideWhenUsed="1" w:defQFormat="0" w:count="267">
+    <w:lsdException w:name="Normal" w:semiHidden="0" w:uiPriority="0" w:unhideWhenUsed="0" w:qFormat="1"/>
+    <w:lsdException w:name="heading 1" w:semiHidden="0" w:uiPriority="0" w:unhideWhenUsed="0" w:qFormat="1"/>
+    <w:lsdException w:name="heading 2" w:uiPriority="0" w:qFormat="1"/>
+    <w:lsdException w:name="heading 3" w:uiPriority="0" w:qFormat="1"/>
+    <w:lsdException w:name="heading 4" w:uiPriority="0" w:qFormat="1"/>
+    <w:lsdException w:name="heading 5" w:uiPriority="0" w:qFormat="1"/>
+    <w:lsdException w:name="heading 6" w:uiPriority="0" w:qFormat="1"/>
+    <w:lsdException w:name="heading 7" w:uiPriority="0" w:qFormat="1"/>
+    <w:lsdException w:name="heading 8" w:uiPriority="0" w:qFormat="1"/>
+    <w:lsdException w:name="heading 9" w:uiPriority="0" w:qFormat="1"/>
+    <w:lsdException w:name="toc 1" w:uiPriority="39"/>
+    <w:lsdException w:name="toc 2" w:uiPriority="39"/>
+    <w:lsdException w:name="toc 3" w:uiPriority="39"/>
+    <w:lsdException w:name="toc 4" w:uiPriority="39"/>
+    <w:lsdException w:name="toc 5" w:uiPriority="39"/>
+    <w:lsdException w:name="toc 6" w:uiPriority="39"/>
+    <w:lsdException w:name="toc 7" w:uiPriority="39"/>
+    <w:lsdException w:name="toc 8" w:uiPriority="39"/>
+    <w:lsdException w:name="toc 9" w:uiPriority="39"/>
+    <w:lsdException w:name="header" w:uiPriority="0"/>
+    <w:lsdException w:name="footer" w:uiPriority="0"/>
+    <w:lsdException w:name="caption" w:uiPriority="35" w:qFormat="1"/>
+    <w:lsdException w:name="page number" w:uiPriority="0"/>
+    <w:lsdException w:name="Title" w:semiHidden="0" w:uiPriority="0" w:unhideWhenUsed="0" w:qFormat="1"/>
+    <w:lsdException w:name="Default Paragraph Font" w:uiPriority="1"/>
+    <w:lsdException w:name="Subtitle" w:semiHidden="0" w:uiPriority="11" w:unhideWhenUsed="0" w:qFormat="1"/>
+    <w:lsdException w:name="Strong" w:semiHidden="0" w:uiPriority="22" w:unhideWhenUsed="0" w:qFormat="1"/>
+    <w:lsdException w:name="Emphasis" w:semiHidden="0" w:uiPriority="20" w:unhideWhenUsed="0" w:qFormat="1"/>
+    <w:lsdException w:name="Table Grid" w:semiHidden="0" w:uiPriority="39" w:unhideWhenUsed="0"/>
+    <w:lsdException w:name="Placeholder Text" w:unhideWhenUsed="0"/>
+    <w:lsdException w:name="No Spacing" w:semiHidden="0" w:uiPriority="1" w:unhideWhenUsed="0" w:qFormat="1"/>
+    <w:lsdException w:name="Light Shading" w:semiHidden="0" w:uiPriority="60" w:unhideWhenUsed="0"/>
+    <w:lsdException w:name="Light List" w:semiHidden="0" w:uiPriority="61" w:unhideWhenUsed="0"/>
+    <w:lsdException w:name="Light Grid" w:semiHidden="0" w:uiPriority="62" w:unhideWhenUsed="0"/>
+    <w:lsdException w:name="Medium Shading 1" w:semiHidden="0" w:uiPriority="63" w:unhideWhenUsed="0"/>
+    <w:lsdException w:name="Medium Shading 2" w:semiHidden="0" w:uiPriority="64" w:unhideWhenUsed="0"/>
+    <w:lsdException w:name="Medium List 1" w:semiHidden="0" w:uiPriority="65" w:unhideWhenUsed="0"/>
+    <w:lsdException w:name="Medium List 2" w:semiHidden="0" w:uiPriority="66" w:unhideWhenUsed="0"/>
+    <w:lsdException w:name="Medium Grid 1" w:semiHidden="0" w:uiPriority="67" w:unhideWhenUsed="0"/>
+    <w:lsdException w:name="Medium Grid 2" w:semiHidden="0" w:uiPriority="68" w:unhideWhenUsed="0"/>
+    <w:lsdException w:name="Medium Grid 3" w:semiHidden="0" w:uiPriority="69" w:unhideWhenUsed="0"/>
+    <w:lsdException w:name="Dark List" w:semiHidden="0" w:uiPriority="70" w:unhideWhenUsed="0"/>
+    <w:lsdException w:name="Colorful Shading" w:semiHidden="0" w:uiPriority="71" w:unhideWhenUsed="0"/>
+    <w:lsdException w:name="Colorful List" w:semiHidden="0" w:uiPriority="72" w:unhideWhenUsed="0"/>
+    <w:lsdException w:name="Colorful Grid" w:semiHidden="0" w:uiPriority="73" w:unhideWhenUsed="0"/>
+    <w:lsdException w:name="Light Shading Accent 1" w:semiHidden="0" w:uiPriority="60" w:unhideWhenUsed="0"/>
+    <w:lsdException w:name="Light List Accent 1" w:semiHidden="0" w:uiPriority="61" w:unhideWhenUsed="0"/>
+    <w:lsdException w:name="Light Grid Accent 1" w:semiHidden="0" w:uiPriority="62" w:unhideWhenUsed="0"/>
+    <w:lsdException w:name="Medium Shading 1 Accent 1" w:semiHidden="0" w:uiPriority="63" w:unhideWhenUsed="0"/>
+    <w:lsdException w:name="Medium Shading 2 Accent 1" w:semiHidden="0" w:uiPriority="64" w:unhideWhenUsed="0"/>
+    <w:lsdException w:name="Medium List 1 Accent 1" w:semiHidden="0" w:uiPriority="65" w:unhideWhenUsed="0"/>
+    <w:lsdException w:name="Revision" w:unhideWhenUsed="0"/>
+    <w:lsdException w:name="List Paragraph" w:semiHidden="0" w:uiPriority="34" w:unhideWhenUsed="0" w:qFormat="1"/>
+    <w:lsdException w:name="Quote" w:semiHidden="0" w:uiPriority="29" w:unhideWhenUsed="0" w:qFormat="1"/>
+    <w:lsdException w:name="Intense Quote" w:semiHidden="0" w:uiPriority="30" w:unhideWhenUsed="0" w:qFormat="1"/>
+    <w:lsdException w:name="Medium List 2 Accent 1" w:semiHidden="0" w:uiPriority="66" w:unhideWhenUsed="0"/>
+    <w:lsdException w:name="Medium Grid 1 Accent 1" w:semiHidden="0" w:uiPriority="67" w:unhideWhenUsed="0"/>
+    <w:lsdException w:name="Medium Grid 2 Accent 1" w:semiHidden="0" w:uiPriority="68" w:unhideWhenUsed="0"/>
+    <w:lsdException w:name="Medium Grid 3 Accent 1" w:semiHidden="0" w:uiPriority="69" w:unhideWhenUsed="0"/>
+    <w:lsdException w:name="Dark List Accent 1" w:semiHidden="0" w:uiPriority="70" w:unhideWhenUsed="0"/>
+    <w:lsdException w:name="Colorful Shading Accent 1" w:semiHidden="0" w:uiPriority="71" w:unhideWhenUsed="0"/>
+    <w:lsdException w:name="Colorful List Accent 1" w:semiHidden="0" w:uiPriority="72" w:unhideWhenUsed="0"/>
+    <w:lsdException w:name="Colorful Grid Accent 1" w:semiHidden="0" w:uiPriority="73" w:unhideWhenUsed="0"/>
+    <w:lsdException w:name="Light Shading Accent 2" w:semiHidden="0" w:uiPriority="60" w:unhideWhenUsed="0"/>
+    <w:lsdException w:name="Light List Accent 2" w:semiHidden="0" w:uiPriority="61" w:unhideWhenUsed="0"/>
+    <w:lsdException w:name="Light Grid Accent 2" w:semiHidden="0" w:uiPriority="62" w:unhideWhenUsed="0"/>
+    <w:lsdException w:name="Medium Shading 1 Accent 2" w:semiHidden="0" w:uiPriority="63" w:unhideWhenUsed="0"/>
+    <w:lsdException w:name="Medium Shading 2 Accent 2" w:semiHidden="0" w:uiPriority="64" w:unhideWhenUsed="0"/>
+    <w:lsdException w:name="Medium List 1 Accent 2" w:semiHidden="0" w:uiPriority="65" w:unhideWhenUsed="0"/>
+    <w:lsdException w:name="Medium List 2 Accent 2" w:semiHidden="0" w:uiPriority="66" w:unhideWhenUsed="0"/>
+    <w:lsdException w:name="Medium Grid 1 Accent 2" w:semiHidden="0" w:uiPriority="67" w:unhideWhenUsed="0"/>
+    <w:lsdException w:name="Medium Grid 2 Accent 2" w:semiHidden="0" w:uiPriority="68" w:unhideWhenUsed="0"/>
+    <w:lsdException w:name="Medium Grid 3 Accent 2" w:semiHidden="0" w:uiPriority="69" w:unhideWhenUsed="0"/>
+    <w:lsdException w:name="Dark List Accent 2" w:semiHidden="0" w:uiPriority="70" w:unhideWhenUsed="0"/>
+    <w:lsdException w:name="Colorful Shading Accent 2" w:semiHidden="0" w:uiPriority="71" w:unhideWhenUsed="0"/>
+    <w:lsdException w:name="Colorful List Accent 2" w:semiHidden="0" w:uiPriority="72" w:unhideWhenUsed="0"/>
+    <w:lsdException w:name="Colorful Grid Accent 2" w:semiHidden="0" w:uiPriority="73" w:unhideWhenUsed="0"/>
+    <w:lsdException w:name="Light Shading Accent 3" w:semiHidden="0" w:uiPriority="60" w:unhideWhenUsed="0"/>
+    <w:lsdException w:name="Light List Accent 3" w:semiHidden="0" w:uiPriority="61" w:unhideWhenUsed="0"/>
+    <w:lsdException w:name="Light Grid Accent 3" w:semiHidden="0" w:uiPriority="62" w:unhideWhenUsed="0"/>
+    <w:lsdException w:name="Medium Shading 1 Accent 3" w:semiHidden="0" w:uiPriority="63" w:unhideWhenUsed="0"/>
+    <w:lsdException w:name="Medium Shading 2 Accent 3" w:semiHidden="0" w:uiPriority="64" w:unhideWhenUsed="0"/>
+    <w:lsdException w:name="Medium List 1 Accent 3" w:semiHidden="0" w:uiPriority="65" w:unhideWhenUsed="0"/>
+    <w:lsdException w:name="Medium List 2 Accent 3" w:semiHidden="0" w:uiPriority="66" w:unhideWhenUsed="0"/>
+    <w:lsdException w:name="Medium Grid 1 Accent 3" w:semiHidden="0" w:uiPriority="67" w:unhideWhenUsed="0"/>
+    <w:lsdException w:name="Medium Grid 2 Accent 3" w:semiHidden="0" w:uiPriority="68" w:unhideWhenUsed="0"/>
+    <w:lsdException w:name="Medium Grid 3 Accent 3" w:semiHidden="0" w:uiPriority="69" w:unhideWhenUsed="0"/>
+    <w:lsdException w:name="Dark List Accent 3" w:semiHidden="0" w:uiPriority="70" w:unhideWhenUsed="0"/>
+    <w:lsdException w:name="Colorful Shading Accent 3" w:semiHidden="0" w:uiPriority="71" w:unhideWhenUsed="0"/>
+    <w:lsdException w:name="Colorful List Accent 3" w:semiHidden="0" w:uiPriority="72" w:unhideWhenUsed="0"/>
+    <w:lsdException w:name="Colorful Grid Accent 3" w:semiHidden="0" w:uiPriority="73" w:unhideWhenUsed="0"/>
+    <w:lsdException w:name="Light Shading Accent 4" w:semiHidden="0" w:uiPriority="60" w:unhideWhenUsed="0"/>
+    <w:lsdException w:name="Light List Accent 4" w:semiHidden="0" w:uiPriority="61" w:unhideWhenUsed="0"/>
+    <w:lsdException w:name="Light Grid Accent 4" w:semiHidden="0" w:uiPriority="62" w:unhideWhenUsed="0"/>
+    <w:lsdException w:name="Medium Shading 1 Accent 4" w:semiHidden="0" w:uiPriority="63" w:unhideWhenUsed="0"/>
+    <w:lsdException w:name="Medium Shading 2 Accent 4" w:semiHidden="0" w:uiPriority="64" w:unhideWhenUsed="0"/>
+    <w:lsdException w:name="Medium List 1 Accent 4" w:semiHidden="0" w:uiPriority="65" w:unhideWhenUsed="0"/>
+    <w:lsdException w:name="Medium List 2 Accent 4" w:semiHidden="0" w:uiPriority="66" w:unhideWhenUsed="0"/>
+    <w:lsdException w:name="Medium Grid 1 Accent 4" w:semiHidden="0" w:uiPriority="67" w:unhideWhenUsed="0"/>
+    <w:lsdException w:name="Medium Grid 2 Accent 4" w:semiHidden="0" w:uiPriority="68" w:unhideWhenUsed="0"/>
+    <w:lsdException w:name="Medium Grid 3 Accent 4" w:semiHidden="0" w:uiPriority="69" w:unhideWhenUsed="0"/>
+    <w:lsdException w:name="Dark List Accent 4" w:semiHidden="0" w:uiPriority="70" w:unhideWhenUsed="0"/>
+    <w:lsdException w:name="Colorful Shading Accent 4" w:semiHidden="0" w:uiPriority="71" w:unhideWhenUsed="0"/>
+    <w:lsdException w:name="Colorful List Accent 4" w:semiHidden="0" w:uiPriority="72" w:unhideWhenUsed="0"/>
+    <w:lsdException w:name="Colorful Grid Accent 4" w:semiHidden="0" w:uiPriority="73" w:unhideWhenUsed="0"/>
+    <w:lsdException w:name="Light Shading Accent 5" w:semiHidden="0" w:uiPriority="60" w:unhideWhenUsed="0"/>
+    <w:lsdException w:name="Light List Accent 5" w:semiHidden="0" w:uiPriority="61" w:unhideWhenUsed="0"/>
+    <w:lsdException w:name="Light Grid Accent 5" w:semiHidden="0" w:uiPriority="62" w:unhideWhenUsed="0"/>
+    <w:lsdException w:name="Medium Shading 1 Accent 5" w:semiHidden="0" w:uiPriority="63" w:unhideWhenUsed="0"/>
+    <w:lsdException w:name="Medium Shading 2 Accent 5" w:semiHidden="0" w:uiPriority="64" w:unhideWhenUsed="0"/>
+    <w:lsdException w:name="Medium List 1 Accent 5" w:semiHidden="0" w:uiPriority="65" w:unhideWhenUsed="0"/>
+    <w:lsdException w:name="Medium List 2 Accent 5" w:semiHidden="0" w:uiPriority="66" w:unhideWhenUsed="0"/>
+    <w:lsdException w:name="Medium Grid 1 Accent 5" w:semiHidden="0" w:uiPriority="67" w:unhideWhenUsed="0"/>
+    <w:lsdException w:name="Medium Grid 2 Accent 5" w:semiHidden="0" w:uiPriority="68" w:unhideWhenUsed="0"/>
+    <w:lsdException w:name="Medium Grid 3 Accent 5" w:semiHidden="0" w:uiPriority="69" w:unhideWhenUsed="0"/>
+    <w:lsdException w:name="Dark List Accent 5" w:semiHidden="0" w:uiPriority="70" w:unhideWhenUsed="0"/>
+    <w:lsdException w:name="Colorful Shading Accent 5" w:semiHidden="0" w:uiPriority="71" w:unhideWhenUsed="0"/>
+    <w:lsdException w:name="Colorful List Accent 5" w:semiHidden="0" w:uiPriority="72" w:unhideWhenUsed="0"/>
+    <w:lsdException w:name="Colorful Grid Accent 5" w:semiHidden="0" w:uiPriority="73" w:unhideWhenUsed="0"/>
+    <w:lsdException w:name="Light Shading Accent 6" w:semiHidden="0" w:uiPriority="60" w:unhideWhenUsed="0"/>
+    <w:lsdException w:name="Light List Accent 6" w:semiHidden="0" w:uiPriority="61" w:unhideWhenUsed="0"/>
+    <w:lsdException w:name="Light Grid Accent 6" w:semiHidden="0" w:uiPriority="62" w:unhideWhenUsed="0"/>
+    <w:lsdException w:name="Medium Shading 1 Accent 6" w:semiHidden="0" w:uiPriority="63" w:unhideWhenUsed="0"/>
+    <w:lsdException w:name="Medium Shading 2 Accent 6" w:semiHidden="0" w:uiPriority="64" w:unhideWhenUsed="0"/>
+    <w:lsdException w:name="Medium List 1 Accent 6" w:semiHidden="0" w:uiPriority="65" w:unhideWhenUsed="0"/>
+    <w:lsdException w:name="Medium List 2 Accent 6" w:semiHidden="0" w:uiPriority="66" w:unhideWhenUsed="0"/>
+    <w:lsdException w:name="Medium Grid 1 Accent 6" w:semiHidden="0" w:uiPriority="67" w:unhideWhenUsed="0"/>
+    <w:lsdException w:name="Medium Grid 2 Accent 6" w:semiHidden="0" w:uiPriority="68" w:unhideWhenUsed="0"/>
+    <w:lsdException w:name="Medium Grid 3 Accent 6" w:semiHidden="0" w:uiPriority="69" w:unhideWhenUsed="0"/>
+    <w:lsdException w:name="Dark List Accent 6" w:semiHidden="0" w:uiPriority="70" w:unhideWhenUsed="0"/>
+    <w:lsdException w:name="Colorful Shading Accent 6" w:semiHidden="0" w:uiPriority="71" w:unhideWhenUsed="0"/>
+    <w:lsdException w:name="Colorful List Accent 6" w:semiHidden="0" w:uiPriority="72" w:unhideWhenUsed="0"/>
+    <w:lsdException w:name="Colorful Grid Accent 6" w:semiHidden="0" w:uiPriority="73" w:unhideWhenUsed="0"/>
+    <w:lsdException w:name="Subtle Emphasis" w:semiHidden="0" w:uiPriority="19" w:unhideWhenUsed="0" w:qFormat="1"/>
+    <w:lsdException w:name="Intense Emphasis" w:semiHidden="0" w:uiPriority="21" w:unhideWhenUsed="0" w:qFormat="1"/>
+    <w:lsdException w:name="Subtle Reference" w:semiHidden="0" w:uiPriority="31" w:unhideWhenUsed="0" w:qFormat="1"/>
+    <w:lsdException w:name="Intense Reference" w:semiHidden="0" w:uiPriority="32" w:unhideWhenUsed="0" w:qFormat="1"/>
+    <w:lsdException w:name="Book Title" w:semiHidden="0" w:uiPriority="33" w:unhideWhenUsed="0" w:qFormat="1"/>
+    <w:lsdException w:name="Bibliography" w:uiPriority="37"/>
+    <w:lsdException w:name="TOC Heading" w:uiPriority="39" w:qFormat="1"/>
   </w:latentStyles>
   <w:style w:type="paragraph" w:default="1" w:styleId="Normal">
     <w:name w:val="Normal"/>
@@ -12792,7 +13398,7 @@
     </a:clrScheme>
     <a:fontScheme name="Office">
       <a:majorFont>
-        <a:latin typeface="Calibri Light" panose="020F0302020204030204"/>
+        <a:latin typeface="Calibri Light"/>
         <a:ea typeface=""/>
         <a:cs typeface=""/>
         <a:font script="Jpan" typeface="ＭＳ ゴシック"/>
@@ -12827,7 +13433,7 @@
         <a:font script="Geor" typeface="Sylfaen"/>
       </a:majorFont>
       <a:minorFont>
-        <a:latin typeface="Calibri" panose="020F0502020204030204"/>
+        <a:latin typeface="Calibri"/>
         <a:ea typeface=""/>
         <a:cs typeface=""/>
         <a:font script="Jpan" typeface="ＭＳ 明朝"/>
@@ -13004,7 +13610,7 @@
   <a:extraClrSchemeLst/>
   <a:extLst>
     <a:ext uri="{05A4C25C-085E-4340-85A3-A5531E510DB2}">
-      <thm15:themeFamily xmlns:thm15="http://schemas.microsoft.com/office/thememl/2012/main" name="Office Theme" id="{62F939B6-93AF-4DB8-9C6B-D6C7DFDC589F}" vid="{4A3C46E8-61CC-4603-A589-7422A47A8E4A}"/>
+      <thm15:themeFamily xmlns:thm15="http://schemas.microsoft.com/office/thememl/2012/main" xmlns="" name="Office Theme" id="{62F939B6-93AF-4DB8-9C6B-D6C7DFDC589F}" vid="{4A3C46E8-61CC-4603-A589-7422A47A8E4A}"/>
     </a:ext>
   </a:extLst>
 </a:theme>
@@ -13015,7 +13621,7 @@
 </file>
 
 <file path=customXml/itemProps1.xml><?xml version="1.0" encoding="utf-8"?>
-<ds:datastoreItem xmlns:ds="http://schemas.openxmlformats.org/officeDocument/2006/customXml" ds:itemID="{4D29AE33-17B3-4320-8FA0-1FE17A82AA9A}">
+<ds:datastoreItem xmlns:ds="http://schemas.openxmlformats.org/officeDocument/2006/customXml" ds:itemID="{6AF70CC8-AAE2-4794-BFB9-5D0F780D5912}">
   <ds:schemaRefs>
     <ds:schemaRef ds:uri="http://schemas.openxmlformats.org/officeDocument/2006/bibliography"/>
   </ds:schemaRefs>

</xml_diff>